<commit_message>
Change nodeDestroy to type void
</commit_message>
<xml_diff>
--- a/Dry task/Hand-in/dry.docx
+++ b/Dry task/Hand-in/dry.docx
@@ -18,15 +18,33 @@
           <w:szCs w:val="21"/>
         </w:rPr>
       </w:pPr>
+      <w:r>
+        <w:rPr>
+          <w:rFonts w:ascii="Consolas" w:eastAsia="Times New Roman" w:hAnsi="Consolas" w:cs="Times New Roman"/>
+          <w:color w:val="569CD6"/>
+          <w:sz w:val="21"/>
+          <w:szCs w:val="21"/>
+        </w:rPr>
+        <w:t>void</w:t>
+      </w:r>
+      <w:r>
+        <w:rPr>
+          <w:rFonts w:ascii="Consolas" w:eastAsia="Times New Roman" w:hAnsi="Consolas" w:cs="Times New Roman"/>
+          <w:color w:val="D4D4D4"/>
+          <w:sz w:val="21"/>
+          <w:szCs w:val="21"/>
+        </w:rPr>
+        <w:t> </w:t>
+      </w:r>
       <w:proofErr w:type="spellStart"/>
       <w:r>
         <w:rPr>
           <w:rFonts w:ascii="Consolas" w:eastAsia="Times New Roman" w:hAnsi="Consolas" w:cs="Times New Roman"/>
-          <w:color w:val="D4D4D4"/>
-          <w:sz w:val="21"/>
-          <w:szCs w:val="21"/>
-        </w:rPr>
-        <w:t>ErrorCode</w:t>
+          <w:color w:val="DCDCAA"/>
+          <w:sz w:val="21"/>
+          <w:szCs w:val="21"/>
+        </w:rPr>
+        <w:t>nodeDestroy</w:t>
       </w:r>
       <w:proofErr w:type="spellEnd"/>
       <w:r>
@@ -36,16 +54,1799 @@
           <w:sz w:val="21"/>
           <w:szCs w:val="21"/>
         </w:rPr>
-        <w:t> </w:t>
+        <w:t>(Node </w:t>
       </w:r>
       <w:proofErr w:type="spellStart"/>
       <w:r>
         <w:rPr>
           <w:rFonts w:ascii="Consolas" w:eastAsia="Times New Roman" w:hAnsi="Consolas" w:cs="Times New Roman"/>
+          <w:color w:val="9CDCFE"/>
+          <w:sz w:val="21"/>
+          <w:szCs w:val="21"/>
+        </w:rPr>
+        <w:t>to_destroy</w:t>
+      </w:r>
+      <w:proofErr w:type="spellEnd"/>
+      <w:r>
+        <w:rPr>
+          <w:rFonts w:ascii="Consolas" w:eastAsia="Times New Roman" w:hAnsi="Consolas" w:cs="Times New Roman"/>
+          <w:color w:val="D4D4D4"/>
+          <w:sz w:val="21"/>
+          <w:szCs w:val="21"/>
+        </w:rPr>
+        <w:t>)</w:t>
+      </w:r>
+    </w:p>
+    <w:p>
+      <w:pPr>
+        <w:shd w:val="clear" w:color="auto" w:fill="1E1E1E"/>
+        <w:spacing w:after="0" w:line="285" w:lineRule="atLeast"/>
+        <w:rPr>
+          <w:rFonts w:ascii="Consolas" w:eastAsia="Times New Roman" w:hAnsi="Consolas" w:cs="Times New Roman"/>
+          <w:color w:val="D4D4D4"/>
+          <w:sz w:val="21"/>
+          <w:szCs w:val="21"/>
+        </w:rPr>
+      </w:pPr>
+      <w:r>
+        <w:rPr>
+          <w:rFonts w:ascii="Consolas" w:eastAsia="Times New Roman" w:hAnsi="Consolas" w:cs="Times New Roman"/>
+          <w:color w:val="D4D4D4"/>
+          <w:sz w:val="21"/>
+          <w:szCs w:val="21"/>
+        </w:rPr>
+        <w:t>{</w:t>
+      </w:r>
+    </w:p>
+    <w:p>
+      <w:pPr>
+        <w:shd w:val="clear" w:color="auto" w:fill="1E1E1E"/>
+        <w:spacing w:after="0" w:line="285" w:lineRule="atLeast"/>
+        <w:rPr>
+          <w:rFonts w:ascii="Consolas" w:eastAsia="Times New Roman" w:hAnsi="Consolas" w:cs="Times New Roman"/>
+          <w:color w:val="D4D4D4"/>
+          <w:sz w:val="21"/>
+          <w:szCs w:val="21"/>
+        </w:rPr>
+      </w:pPr>
+      <w:r>
+        <w:rPr>
+          <w:rFonts w:ascii="Consolas" w:eastAsia="Times New Roman" w:hAnsi="Consolas" w:cs="Times New Roman"/>
+          <w:color w:val="D4D4D4"/>
+          <w:sz w:val="21"/>
+          <w:szCs w:val="21"/>
+        </w:rPr>
+        <w:t>    </w:t>
+      </w:r>
+      <w:r>
+        <w:rPr>
+          <w:rFonts w:ascii="Consolas" w:eastAsia="Times New Roman" w:hAnsi="Consolas" w:cs="Times New Roman"/>
+          <w:color w:val="C586C0"/>
+          <w:sz w:val="21"/>
+          <w:szCs w:val="21"/>
+        </w:rPr>
+        <w:t>if</w:t>
+      </w:r>
+      <w:r>
+        <w:rPr>
+          <w:rFonts w:ascii="Consolas" w:eastAsia="Times New Roman" w:hAnsi="Consolas" w:cs="Times New Roman"/>
+          <w:color w:val="D4D4D4"/>
+          <w:sz w:val="21"/>
+          <w:szCs w:val="21"/>
+        </w:rPr>
+        <w:t>(</w:t>
+      </w:r>
+      <w:proofErr w:type="spellStart"/>
+      <w:r>
+        <w:rPr>
+          <w:rFonts w:ascii="Consolas" w:eastAsia="Times New Roman" w:hAnsi="Consolas" w:cs="Times New Roman"/>
+          <w:color w:val="D4D4D4"/>
+          <w:sz w:val="21"/>
+          <w:szCs w:val="21"/>
+        </w:rPr>
+        <w:t>to_destroy</w:t>
+      </w:r>
+      <w:proofErr w:type="spellEnd"/>
+      <w:r>
+        <w:rPr>
+          <w:rFonts w:ascii="Consolas" w:eastAsia="Times New Roman" w:hAnsi="Consolas" w:cs="Times New Roman"/>
+          <w:color w:val="D4D4D4"/>
+          <w:sz w:val="21"/>
+          <w:szCs w:val="21"/>
+        </w:rPr>
+        <w:t> == </w:t>
+      </w:r>
+      <w:r>
+        <w:rPr>
+          <w:rFonts w:ascii="Consolas" w:eastAsia="Times New Roman" w:hAnsi="Consolas" w:cs="Times New Roman"/>
+          <w:color w:val="569CD6"/>
+          <w:sz w:val="21"/>
+          <w:szCs w:val="21"/>
+        </w:rPr>
+        <w:t>NULL</w:t>
+      </w:r>
+      <w:r>
+        <w:rPr>
+          <w:rFonts w:ascii="Consolas" w:eastAsia="Times New Roman" w:hAnsi="Consolas" w:cs="Times New Roman"/>
+          <w:color w:val="D4D4D4"/>
+          <w:sz w:val="21"/>
+          <w:szCs w:val="21"/>
+        </w:rPr>
+        <w:t>)</w:t>
+      </w:r>
+    </w:p>
+    <w:p>
+      <w:pPr>
+        <w:shd w:val="clear" w:color="auto" w:fill="1E1E1E"/>
+        <w:spacing w:after="0" w:line="285" w:lineRule="atLeast"/>
+        <w:rPr>
+          <w:rFonts w:ascii="Consolas" w:eastAsia="Times New Roman" w:hAnsi="Consolas" w:cs="Times New Roman"/>
+          <w:color w:val="D4D4D4"/>
+          <w:sz w:val="21"/>
+          <w:szCs w:val="21"/>
+        </w:rPr>
+      </w:pPr>
+      <w:r>
+        <w:rPr>
+          <w:rFonts w:ascii="Consolas" w:eastAsia="Times New Roman" w:hAnsi="Consolas" w:cs="Times New Roman"/>
+          <w:color w:val="D4D4D4"/>
+          <w:sz w:val="21"/>
+          <w:szCs w:val="21"/>
+        </w:rPr>
+        <w:t>    {</w:t>
+      </w:r>
+    </w:p>
+    <w:p>
+      <w:pPr>
+        <w:shd w:val="clear" w:color="auto" w:fill="1E1E1E"/>
+        <w:spacing w:after="0" w:line="285" w:lineRule="atLeast"/>
+        <w:rPr>
+          <w:rFonts w:ascii="Consolas" w:eastAsia="Times New Roman" w:hAnsi="Consolas" w:cs="Times New Roman"/>
+          <w:color w:val="D4D4D4"/>
+          <w:sz w:val="21"/>
+          <w:szCs w:val="21"/>
+        </w:rPr>
+      </w:pPr>
+      <w:r>
+        <w:rPr>
+          <w:rFonts w:ascii="Consolas" w:eastAsia="Times New Roman" w:hAnsi="Consolas" w:cs="Times New Roman"/>
+          <w:color w:val="D4D4D4"/>
+          <w:sz w:val="21"/>
+          <w:szCs w:val="21"/>
+        </w:rPr>
+        <w:t>        </w:t>
+      </w:r>
+      <w:r>
+        <w:rPr>
+          <w:rFonts w:ascii="Consolas" w:eastAsia="Times New Roman" w:hAnsi="Consolas" w:cs="Times New Roman"/>
+          <w:color w:val="C586C0"/>
+          <w:sz w:val="21"/>
+          <w:szCs w:val="21"/>
+        </w:rPr>
+        <w:t>return</w:t>
+      </w:r>
+      <w:r>
+        <w:rPr>
+          <w:rFonts w:ascii="Consolas" w:eastAsia="Times New Roman" w:hAnsi="Consolas" w:cs="Times New Roman"/>
+          <w:color w:val="D4D4D4"/>
+          <w:sz w:val="21"/>
+          <w:szCs w:val="21"/>
+        </w:rPr>
+        <w:t>;</w:t>
+      </w:r>
+    </w:p>
+    <w:p>
+      <w:pPr>
+        <w:shd w:val="clear" w:color="auto" w:fill="1E1E1E"/>
+        <w:spacing w:after="0" w:line="285" w:lineRule="atLeast"/>
+        <w:rPr>
+          <w:rFonts w:ascii="Consolas" w:eastAsia="Times New Roman" w:hAnsi="Consolas" w:cs="Times New Roman"/>
+          <w:color w:val="D4D4D4"/>
+          <w:sz w:val="21"/>
+          <w:szCs w:val="21"/>
+        </w:rPr>
+      </w:pPr>
+      <w:r>
+        <w:rPr>
+          <w:rFonts w:ascii="Consolas" w:eastAsia="Times New Roman" w:hAnsi="Consolas" w:cs="Times New Roman"/>
+          <w:color w:val="D4D4D4"/>
+          <w:sz w:val="21"/>
+          <w:szCs w:val="21"/>
+        </w:rPr>
+        <w:t>    }</w:t>
+      </w:r>
+    </w:p>
+    <w:p>
+      <w:pPr>
+        <w:shd w:val="clear" w:color="auto" w:fill="1E1E1E"/>
+        <w:spacing w:after="0" w:line="285" w:lineRule="atLeast"/>
+        <w:rPr>
+          <w:rFonts w:ascii="Consolas" w:eastAsia="Times New Roman" w:hAnsi="Consolas" w:cs="Times New Roman"/>
+          <w:color w:val="D4D4D4"/>
+          <w:sz w:val="21"/>
+          <w:szCs w:val="21"/>
+        </w:rPr>
+      </w:pPr>
+      <w:r>
+        <w:rPr>
+          <w:rFonts w:ascii="Consolas" w:eastAsia="Times New Roman" w:hAnsi="Consolas" w:cs="Times New Roman"/>
+          <w:color w:val="D4D4D4"/>
+          <w:sz w:val="21"/>
+          <w:szCs w:val="21"/>
+        </w:rPr>
+        <w:t>    Node </w:t>
+      </w:r>
+      <w:proofErr w:type="spellStart"/>
+      <w:r>
+        <w:rPr>
+          <w:rFonts w:ascii="Consolas" w:eastAsia="Times New Roman" w:hAnsi="Consolas" w:cs="Times New Roman"/>
+          <w:color w:val="D4D4D4"/>
+          <w:sz w:val="21"/>
+          <w:szCs w:val="21"/>
+        </w:rPr>
+        <w:t>tmp</w:t>
+      </w:r>
+      <w:proofErr w:type="spellEnd"/>
+      <w:r>
+        <w:rPr>
+          <w:rFonts w:ascii="Consolas" w:eastAsia="Times New Roman" w:hAnsi="Consolas" w:cs="Times New Roman"/>
+          <w:color w:val="D4D4D4"/>
+          <w:sz w:val="21"/>
+          <w:szCs w:val="21"/>
+        </w:rPr>
+        <w:t>;</w:t>
+      </w:r>
+    </w:p>
+    <w:p>
+      <w:pPr>
+        <w:shd w:val="clear" w:color="auto" w:fill="1E1E1E"/>
+        <w:spacing w:after="0" w:line="285" w:lineRule="atLeast"/>
+        <w:rPr>
+          <w:rFonts w:ascii="Consolas" w:eastAsia="Times New Roman" w:hAnsi="Consolas" w:cs="Times New Roman"/>
+          <w:color w:val="D4D4D4"/>
+          <w:sz w:val="21"/>
+          <w:szCs w:val="21"/>
+        </w:rPr>
+      </w:pPr>
+      <w:r>
+        <w:rPr>
+          <w:rFonts w:ascii="Consolas" w:eastAsia="Times New Roman" w:hAnsi="Consolas" w:cs="Times New Roman"/>
+          <w:color w:val="D4D4D4"/>
+          <w:sz w:val="21"/>
+          <w:szCs w:val="21"/>
+        </w:rPr>
+        <w:t>    </w:t>
+      </w:r>
+      <w:r>
+        <w:rPr>
+          <w:rFonts w:ascii="Consolas" w:eastAsia="Times New Roman" w:hAnsi="Consolas" w:cs="Times New Roman"/>
+          <w:color w:val="C586C0"/>
+          <w:sz w:val="21"/>
+          <w:szCs w:val="21"/>
+        </w:rPr>
+        <w:t>while</w:t>
+      </w:r>
+      <w:r>
+        <w:rPr>
+          <w:rFonts w:ascii="Consolas" w:eastAsia="Times New Roman" w:hAnsi="Consolas" w:cs="Times New Roman"/>
+          <w:color w:val="D4D4D4"/>
+          <w:sz w:val="21"/>
+          <w:szCs w:val="21"/>
+        </w:rPr>
+        <w:t>(</w:t>
+      </w:r>
+      <w:proofErr w:type="spellStart"/>
+      <w:r>
+        <w:rPr>
+          <w:rFonts w:ascii="Consolas" w:eastAsia="Times New Roman" w:hAnsi="Consolas" w:cs="Times New Roman"/>
+          <w:color w:val="D4D4D4"/>
+          <w:sz w:val="21"/>
+          <w:szCs w:val="21"/>
+        </w:rPr>
+        <w:t>to_destroy</w:t>
+      </w:r>
+      <w:proofErr w:type="spellEnd"/>
+      <w:r>
+        <w:rPr>
+          <w:rFonts w:ascii="Consolas" w:eastAsia="Times New Roman" w:hAnsi="Consolas" w:cs="Times New Roman"/>
+          <w:color w:val="D4D4D4"/>
+          <w:sz w:val="21"/>
+          <w:szCs w:val="21"/>
+        </w:rPr>
+        <w:t> != </w:t>
+      </w:r>
+      <w:r>
+        <w:rPr>
+          <w:rFonts w:ascii="Consolas" w:eastAsia="Times New Roman" w:hAnsi="Consolas" w:cs="Times New Roman"/>
+          <w:color w:val="569CD6"/>
+          <w:sz w:val="21"/>
+          <w:szCs w:val="21"/>
+        </w:rPr>
+        <w:t>NULL</w:t>
+      </w:r>
+      <w:r>
+        <w:rPr>
+          <w:rFonts w:ascii="Consolas" w:eastAsia="Times New Roman" w:hAnsi="Consolas" w:cs="Times New Roman"/>
+          <w:color w:val="D4D4D4"/>
+          <w:sz w:val="21"/>
+          <w:szCs w:val="21"/>
+        </w:rPr>
+        <w:t>)</w:t>
+      </w:r>
+    </w:p>
+    <w:p>
+      <w:pPr>
+        <w:shd w:val="clear" w:color="auto" w:fill="1E1E1E"/>
+        <w:spacing w:after="0" w:line="285" w:lineRule="atLeast"/>
+        <w:rPr>
+          <w:rFonts w:ascii="Consolas" w:eastAsia="Times New Roman" w:hAnsi="Consolas" w:cs="Times New Roman"/>
+          <w:color w:val="D4D4D4"/>
+          <w:sz w:val="21"/>
+          <w:szCs w:val="21"/>
+        </w:rPr>
+      </w:pPr>
+      <w:r>
+        <w:rPr>
+          <w:rFonts w:ascii="Consolas" w:eastAsia="Times New Roman" w:hAnsi="Consolas" w:cs="Times New Roman"/>
+          <w:color w:val="D4D4D4"/>
+          <w:sz w:val="21"/>
+          <w:szCs w:val="21"/>
+        </w:rPr>
+        <w:t>    {</w:t>
+      </w:r>
+    </w:p>
+    <w:p>
+      <w:pPr>
+        <w:shd w:val="clear" w:color="auto" w:fill="1E1E1E"/>
+        <w:spacing w:after="0" w:line="285" w:lineRule="atLeast"/>
+        <w:rPr>
+          <w:rFonts w:ascii="Consolas" w:eastAsia="Times New Roman" w:hAnsi="Consolas" w:cs="Times New Roman"/>
+          <w:color w:val="D4D4D4"/>
+          <w:sz w:val="21"/>
+          <w:szCs w:val="21"/>
+        </w:rPr>
+      </w:pPr>
+      <w:r>
+        <w:rPr>
+          <w:rFonts w:ascii="Consolas" w:eastAsia="Times New Roman" w:hAnsi="Consolas" w:cs="Times New Roman"/>
+          <w:color w:val="D4D4D4"/>
+          <w:sz w:val="21"/>
+          <w:szCs w:val="21"/>
+        </w:rPr>
+        <w:t>        </w:t>
+      </w:r>
+      <w:proofErr w:type="spellStart"/>
+      <w:r>
+        <w:rPr>
+          <w:rFonts w:ascii="Consolas" w:eastAsia="Times New Roman" w:hAnsi="Consolas" w:cs="Times New Roman"/>
+          <w:color w:val="D4D4D4"/>
+          <w:sz w:val="21"/>
+          <w:szCs w:val="21"/>
+        </w:rPr>
+        <w:t>tmp</w:t>
+      </w:r>
+      <w:proofErr w:type="spellEnd"/>
+      <w:r>
+        <w:rPr>
+          <w:rFonts w:ascii="Consolas" w:eastAsia="Times New Roman" w:hAnsi="Consolas" w:cs="Times New Roman"/>
+          <w:color w:val="D4D4D4"/>
+          <w:sz w:val="21"/>
+          <w:szCs w:val="21"/>
+        </w:rPr>
+        <w:t> = </w:t>
+      </w:r>
+      <w:proofErr w:type="spellStart"/>
+      <w:r>
+        <w:rPr>
+          <w:rFonts w:ascii="Consolas" w:eastAsia="Times New Roman" w:hAnsi="Consolas" w:cs="Times New Roman"/>
+          <w:color w:val="D4D4D4"/>
+          <w:sz w:val="21"/>
+          <w:szCs w:val="21"/>
+        </w:rPr>
+        <w:t>to_destroy</w:t>
+      </w:r>
+      <w:proofErr w:type="spellEnd"/>
+      <w:r>
+        <w:rPr>
+          <w:rFonts w:ascii="Consolas" w:eastAsia="Times New Roman" w:hAnsi="Consolas" w:cs="Times New Roman"/>
+          <w:color w:val="D4D4D4"/>
+          <w:sz w:val="21"/>
+          <w:szCs w:val="21"/>
+        </w:rPr>
+        <w:t>;</w:t>
+      </w:r>
+    </w:p>
+    <w:p>
+      <w:pPr>
+        <w:shd w:val="clear" w:color="auto" w:fill="1E1E1E"/>
+        <w:spacing w:after="0" w:line="285" w:lineRule="atLeast"/>
+        <w:rPr>
+          <w:rFonts w:ascii="Consolas" w:eastAsia="Times New Roman" w:hAnsi="Consolas" w:cs="Times New Roman"/>
+          <w:color w:val="D4D4D4"/>
+          <w:sz w:val="21"/>
+          <w:szCs w:val="21"/>
+        </w:rPr>
+      </w:pPr>
+      <w:r>
+        <w:rPr>
+          <w:rFonts w:ascii="Consolas" w:eastAsia="Times New Roman" w:hAnsi="Consolas" w:cs="Times New Roman"/>
+          <w:color w:val="D4D4D4"/>
+          <w:sz w:val="21"/>
+          <w:szCs w:val="21"/>
+        </w:rPr>
+        <w:t>        </w:t>
+      </w:r>
+      <w:proofErr w:type="spellStart"/>
+      <w:r>
+        <w:rPr>
+          <w:rFonts w:ascii="Consolas" w:eastAsia="Times New Roman" w:hAnsi="Consolas" w:cs="Times New Roman"/>
+          <w:color w:val="D4D4D4"/>
+          <w:sz w:val="21"/>
+          <w:szCs w:val="21"/>
+        </w:rPr>
+        <w:t>to_destroy</w:t>
+      </w:r>
+      <w:proofErr w:type="spellEnd"/>
+      <w:r>
+        <w:rPr>
+          <w:rFonts w:ascii="Consolas" w:eastAsia="Times New Roman" w:hAnsi="Consolas" w:cs="Times New Roman"/>
+          <w:color w:val="D4D4D4"/>
+          <w:sz w:val="21"/>
+          <w:szCs w:val="21"/>
+        </w:rPr>
+        <w:t> = </w:t>
+      </w:r>
+      <w:proofErr w:type="spellStart"/>
+      <w:r>
+        <w:rPr>
+          <w:rFonts w:ascii="Consolas" w:eastAsia="Times New Roman" w:hAnsi="Consolas" w:cs="Times New Roman"/>
+          <w:color w:val="9CDCFE"/>
+          <w:sz w:val="21"/>
+          <w:szCs w:val="21"/>
+        </w:rPr>
+        <w:t>to_destroy</w:t>
+      </w:r>
+      <w:proofErr w:type="spellEnd"/>
+      <w:r>
+        <w:rPr>
+          <w:rFonts w:ascii="Consolas" w:eastAsia="Times New Roman" w:hAnsi="Consolas" w:cs="Times New Roman"/>
+          <w:color w:val="D4D4D4"/>
+          <w:sz w:val="21"/>
+          <w:szCs w:val="21"/>
+        </w:rPr>
+        <w:t>-&gt;</w:t>
+      </w:r>
+      <w:r>
+        <w:rPr>
+          <w:rFonts w:ascii="Consolas" w:eastAsia="Times New Roman" w:hAnsi="Consolas" w:cs="Times New Roman"/>
+          <w:color w:val="9CDCFE"/>
+          <w:sz w:val="21"/>
+          <w:szCs w:val="21"/>
+        </w:rPr>
+        <w:t>next</w:t>
+      </w:r>
+      <w:r>
+        <w:rPr>
+          <w:rFonts w:ascii="Consolas" w:eastAsia="Times New Roman" w:hAnsi="Consolas" w:cs="Times New Roman"/>
+          <w:color w:val="D4D4D4"/>
+          <w:sz w:val="21"/>
+          <w:szCs w:val="21"/>
+        </w:rPr>
+        <w:t>;</w:t>
+      </w:r>
+    </w:p>
+    <w:p>
+      <w:pPr>
+        <w:shd w:val="clear" w:color="auto" w:fill="1E1E1E"/>
+        <w:spacing w:after="0" w:line="285" w:lineRule="atLeast"/>
+        <w:rPr>
+          <w:rFonts w:ascii="Consolas" w:eastAsia="Times New Roman" w:hAnsi="Consolas" w:cs="Times New Roman"/>
+          <w:color w:val="D4D4D4"/>
+          <w:sz w:val="21"/>
+          <w:szCs w:val="21"/>
+        </w:rPr>
+      </w:pPr>
+      <w:r>
+        <w:rPr>
+          <w:rFonts w:ascii="Consolas" w:eastAsia="Times New Roman" w:hAnsi="Consolas" w:cs="Times New Roman"/>
+          <w:color w:val="D4D4D4"/>
+          <w:sz w:val="21"/>
+          <w:szCs w:val="21"/>
+        </w:rPr>
+        <w:t>        </w:t>
+      </w:r>
+      <w:r>
+        <w:rPr>
+          <w:rFonts w:ascii="Consolas" w:eastAsia="Times New Roman" w:hAnsi="Consolas" w:cs="Times New Roman"/>
           <w:color w:val="DCDCAA"/>
           <w:sz w:val="21"/>
           <w:szCs w:val="21"/>
         </w:rPr>
+        <w:t>free</w:t>
+      </w:r>
+      <w:r>
+        <w:rPr>
+          <w:rFonts w:ascii="Consolas" w:eastAsia="Times New Roman" w:hAnsi="Consolas" w:cs="Times New Roman"/>
+          <w:color w:val="D4D4D4"/>
+          <w:sz w:val="21"/>
+          <w:szCs w:val="21"/>
+        </w:rPr>
+        <w:t>(</w:t>
+      </w:r>
+      <w:proofErr w:type="spellStart"/>
+      <w:r>
+        <w:rPr>
+          <w:rFonts w:ascii="Consolas" w:eastAsia="Times New Roman" w:hAnsi="Consolas" w:cs="Times New Roman"/>
+          <w:color w:val="D4D4D4"/>
+          <w:sz w:val="21"/>
+          <w:szCs w:val="21"/>
+        </w:rPr>
+        <w:t>tmp</w:t>
+      </w:r>
+      <w:proofErr w:type="spellEnd"/>
+      <w:r>
+        <w:rPr>
+          <w:rFonts w:ascii="Consolas" w:eastAsia="Times New Roman" w:hAnsi="Consolas" w:cs="Times New Roman"/>
+          <w:color w:val="D4D4D4"/>
+          <w:sz w:val="21"/>
+          <w:szCs w:val="21"/>
+        </w:rPr>
+        <w:t>);</w:t>
+      </w:r>
+    </w:p>
+    <w:p>
+      <w:pPr>
+        <w:shd w:val="clear" w:color="auto" w:fill="1E1E1E"/>
+        <w:spacing w:after="0" w:line="285" w:lineRule="atLeast"/>
+        <w:rPr>
+          <w:rFonts w:ascii="Consolas" w:eastAsia="Times New Roman" w:hAnsi="Consolas" w:cs="Times New Roman"/>
+          <w:color w:val="D4D4D4"/>
+          <w:sz w:val="21"/>
+          <w:szCs w:val="21"/>
+        </w:rPr>
+      </w:pPr>
+      <w:r>
+        <w:rPr>
+          <w:rFonts w:ascii="Consolas" w:eastAsia="Times New Roman" w:hAnsi="Consolas" w:cs="Times New Roman"/>
+          <w:color w:val="D4D4D4"/>
+          <w:sz w:val="21"/>
+          <w:szCs w:val="21"/>
+        </w:rPr>
+        <w:t>    }</w:t>
+      </w:r>
+    </w:p>
+    <w:p>
+      <w:pPr>
+        <w:shd w:val="clear" w:color="auto" w:fill="1E1E1E"/>
+        <w:spacing w:after="0" w:line="285" w:lineRule="atLeast"/>
+        <w:rPr>
+          <w:rFonts w:ascii="Consolas" w:eastAsia="Times New Roman" w:hAnsi="Consolas" w:cs="Times New Roman"/>
+          <w:color w:val="D4D4D4"/>
+          <w:sz w:val="21"/>
+          <w:szCs w:val="21"/>
+        </w:rPr>
+      </w:pPr>
+      <w:r>
+        <w:rPr>
+          <w:rFonts w:ascii="Consolas" w:eastAsia="Times New Roman" w:hAnsi="Consolas" w:cs="Times New Roman"/>
+          <w:color w:val="D4D4D4"/>
+          <w:sz w:val="21"/>
+          <w:szCs w:val="21"/>
+        </w:rPr>
+        <w:t>}</w:t>
+      </w:r>
+    </w:p>
+    <w:p>
+      <w:pPr>
+        <w:shd w:val="clear" w:color="auto" w:fill="1E1E1E"/>
+        <w:spacing w:after="0" w:line="285" w:lineRule="atLeast"/>
+        <w:rPr>
+          <w:rFonts w:ascii="Consolas" w:eastAsia="Times New Roman" w:hAnsi="Consolas" w:cs="Times New Roman"/>
+          <w:color w:val="D4D4D4"/>
+          <w:sz w:val="21"/>
+          <w:szCs w:val="21"/>
+        </w:rPr>
+      </w:pPr>
+    </w:p>
+    <w:p>
+      <w:pPr>
+        <w:shd w:val="clear" w:color="auto" w:fill="1E1E1E"/>
+        <w:spacing w:after="0" w:line="285" w:lineRule="atLeast"/>
+        <w:rPr>
+          <w:rFonts w:ascii="Consolas" w:eastAsia="Times New Roman" w:hAnsi="Consolas" w:cs="Times New Roman"/>
+          <w:color w:val="D4D4D4"/>
+          <w:sz w:val="21"/>
+          <w:szCs w:val="21"/>
+        </w:rPr>
+      </w:pPr>
+      <w:r>
+        <w:rPr>
+          <w:rFonts w:ascii="Consolas" w:eastAsia="Times New Roman" w:hAnsi="Consolas" w:cs="Times New Roman"/>
+          <w:color w:val="D4D4D4"/>
+          <w:sz w:val="21"/>
+          <w:szCs w:val="21"/>
+        </w:rPr>
+        <w:t>ErrorCode </w:t>
+      </w:r>
+      <w:r>
+        <w:rPr>
+          <w:rFonts w:ascii="Consolas" w:eastAsia="Times New Roman" w:hAnsi="Consolas" w:cs="Times New Roman"/>
+          <w:color w:val="DCDCAA"/>
+          <w:sz w:val="21"/>
+          <w:szCs w:val="21"/>
+        </w:rPr>
+        <w:t>mergeSortedLists</w:t>
+      </w:r>
+      <w:r>
+        <w:rPr>
+          <w:rFonts w:ascii="Consolas" w:eastAsia="Times New Roman" w:hAnsi="Consolas" w:cs="Times New Roman"/>
+          <w:color w:val="D4D4D4"/>
+          <w:sz w:val="21"/>
+          <w:szCs w:val="21"/>
+        </w:rPr>
+        <w:t>(Node </w:t>
+      </w:r>
+      <w:r>
+        <w:rPr>
+          <w:rFonts w:ascii="Consolas" w:eastAsia="Times New Roman" w:hAnsi="Consolas" w:cs="Times New Roman"/>
+          <w:color w:val="9CDCFE"/>
+          <w:sz w:val="21"/>
+          <w:szCs w:val="21"/>
+        </w:rPr>
+        <w:t>list1</w:t>
+      </w:r>
+      <w:r>
+        <w:rPr>
+          <w:rFonts w:ascii="Consolas" w:eastAsia="Times New Roman" w:hAnsi="Consolas" w:cs="Times New Roman"/>
+          <w:color w:val="D4D4D4"/>
+          <w:sz w:val="21"/>
+          <w:szCs w:val="21"/>
+        </w:rPr>
+        <w:t>, Node </w:t>
+      </w:r>
+      <w:r>
+        <w:rPr>
+          <w:rFonts w:ascii="Consolas" w:eastAsia="Times New Roman" w:hAnsi="Consolas" w:cs="Times New Roman"/>
+          <w:color w:val="9CDCFE"/>
+          <w:sz w:val="21"/>
+          <w:szCs w:val="21"/>
+        </w:rPr>
+        <w:t>list2</w:t>
+      </w:r>
+      <w:r>
+        <w:rPr>
+          <w:rFonts w:ascii="Consolas" w:eastAsia="Times New Roman" w:hAnsi="Consolas" w:cs="Times New Roman"/>
+          <w:color w:val="D4D4D4"/>
+          <w:sz w:val="21"/>
+          <w:szCs w:val="21"/>
+        </w:rPr>
+        <w:t>, Node *</w:t>
+      </w:r>
+      <w:r>
+        <w:rPr>
+          <w:rFonts w:ascii="Consolas" w:eastAsia="Times New Roman" w:hAnsi="Consolas" w:cs="Times New Roman"/>
+          <w:color w:val="9CDCFE"/>
+          <w:sz w:val="21"/>
+          <w:szCs w:val="21"/>
+        </w:rPr>
+        <w:t>merged_out</w:t>
+      </w:r>
+      <w:r>
+        <w:rPr>
+          <w:rFonts w:ascii="Consolas" w:eastAsia="Times New Roman" w:hAnsi="Consolas" w:cs="Times New Roman"/>
+          <w:color w:val="D4D4D4"/>
+          <w:sz w:val="21"/>
+          <w:szCs w:val="21"/>
+        </w:rPr>
+        <w:t>)</w:t>
+      </w:r>
+    </w:p>
+    <w:p>
+      <w:pPr>
+        <w:shd w:val="clear" w:color="auto" w:fill="1E1E1E"/>
+        <w:spacing w:after="0" w:line="285" w:lineRule="atLeast"/>
+        <w:rPr>
+          <w:rFonts w:ascii="Consolas" w:eastAsia="Times New Roman" w:hAnsi="Consolas" w:cs="Times New Roman"/>
+          <w:color w:val="D4D4D4"/>
+          <w:sz w:val="21"/>
+          <w:szCs w:val="21"/>
+        </w:rPr>
+      </w:pPr>
+      <w:r>
+        <w:rPr>
+          <w:rFonts w:ascii="Consolas" w:eastAsia="Times New Roman" w:hAnsi="Consolas" w:cs="Times New Roman"/>
+          <w:color w:val="D4D4D4"/>
+          <w:sz w:val="21"/>
+          <w:szCs w:val="21"/>
+        </w:rPr>
+        <w:t>{</w:t>
+      </w:r>
+    </w:p>
+    <w:p>
+      <w:pPr>
+        <w:shd w:val="clear" w:color="auto" w:fill="1E1E1E"/>
+        <w:spacing w:after="0" w:line="285" w:lineRule="atLeast"/>
+        <w:rPr>
+          <w:rFonts w:ascii="Consolas" w:eastAsia="Times New Roman" w:hAnsi="Consolas" w:cs="Times New Roman"/>
+          <w:color w:val="D4D4D4"/>
+          <w:sz w:val="21"/>
+          <w:szCs w:val="21"/>
+        </w:rPr>
+      </w:pPr>
+      <w:r>
+        <w:rPr>
+          <w:rFonts w:ascii="Consolas" w:eastAsia="Times New Roman" w:hAnsi="Consolas" w:cs="Times New Roman"/>
+          <w:color w:val="D4D4D4"/>
+          <w:sz w:val="21"/>
+          <w:szCs w:val="21"/>
+        </w:rPr>
+        <w:t>    </w:t>
+      </w:r>
+      <w:r>
+        <w:rPr>
+          <w:rFonts w:ascii="Consolas" w:eastAsia="Times New Roman" w:hAnsi="Consolas" w:cs="Times New Roman"/>
+          <w:color w:val="C586C0"/>
+          <w:sz w:val="21"/>
+          <w:szCs w:val="21"/>
+        </w:rPr>
+        <w:t>if</w:t>
+      </w:r>
+      <w:r>
+        <w:rPr>
+          <w:rFonts w:ascii="Consolas" w:eastAsia="Times New Roman" w:hAnsi="Consolas" w:cs="Times New Roman"/>
+          <w:color w:val="D4D4D4"/>
+          <w:sz w:val="21"/>
+          <w:szCs w:val="21"/>
+        </w:rPr>
+        <w:t>(list1 == </w:t>
+      </w:r>
+      <w:r>
+        <w:rPr>
+          <w:rFonts w:ascii="Consolas" w:eastAsia="Times New Roman" w:hAnsi="Consolas" w:cs="Times New Roman"/>
+          <w:color w:val="569CD6"/>
+          <w:sz w:val="21"/>
+          <w:szCs w:val="21"/>
+        </w:rPr>
+        <w:t>NULL</w:t>
+      </w:r>
+      <w:r>
+        <w:rPr>
+          <w:rFonts w:ascii="Consolas" w:eastAsia="Times New Roman" w:hAnsi="Consolas" w:cs="Times New Roman"/>
+          <w:color w:val="D4D4D4"/>
+          <w:sz w:val="21"/>
+          <w:szCs w:val="21"/>
+        </w:rPr>
+        <w:t> || list2 == </w:t>
+      </w:r>
+      <w:r>
+        <w:rPr>
+          <w:rFonts w:ascii="Consolas" w:eastAsia="Times New Roman" w:hAnsi="Consolas" w:cs="Times New Roman"/>
+          <w:color w:val="569CD6"/>
+          <w:sz w:val="21"/>
+          <w:szCs w:val="21"/>
+        </w:rPr>
+        <w:t>NULL</w:t>
+      </w:r>
+      <w:r>
+        <w:rPr>
+          <w:rFonts w:ascii="Consolas" w:eastAsia="Times New Roman" w:hAnsi="Consolas" w:cs="Times New Roman"/>
+          <w:color w:val="D4D4D4"/>
+          <w:sz w:val="21"/>
+          <w:szCs w:val="21"/>
+        </w:rPr>
+        <w:t>) </w:t>
+      </w:r>
+    </w:p>
+    <w:p>
+      <w:pPr>
+        <w:shd w:val="clear" w:color="auto" w:fill="1E1E1E"/>
+        <w:spacing w:after="0" w:line="285" w:lineRule="atLeast"/>
+        <w:rPr>
+          <w:rFonts w:ascii="Consolas" w:eastAsia="Times New Roman" w:hAnsi="Consolas" w:cs="Times New Roman"/>
+          <w:color w:val="D4D4D4"/>
+          <w:sz w:val="21"/>
+          <w:szCs w:val="21"/>
+        </w:rPr>
+      </w:pPr>
+      <w:r>
+        <w:rPr>
+          <w:rFonts w:ascii="Consolas" w:eastAsia="Times New Roman" w:hAnsi="Consolas" w:cs="Times New Roman"/>
+          <w:color w:val="D4D4D4"/>
+          <w:sz w:val="21"/>
+          <w:szCs w:val="21"/>
+        </w:rPr>
+        <w:t>    {</w:t>
+      </w:r>
+    </w:p>
+    <w:p>
+      <w:pPr>
+        <w:shd w:val="clear" w:color="auto" w:fill="1E1E1E"/>
+        <w:spacing w:after="0" w:line="285" w:lineRule="atLeast"/>
+        <w:rPr>
+          <w:rFonts w:ascii="Consolas" w:eastAsia="Times New Roman" w:hAnsi="Consolas" w:cs="Times New Roman"/>
+          <w:color w:val="D4D4D4"/>
+          <w:sz w:val="21"/>
+          <w:szCs w:val="21"/>
+        </w:rPr>
+      </w:pPr>
+      <w:r>
+        <w:rPr>
+          <w:rFonts w:ascii="Consolas" w:eastAsia="Times New Roman" w:hAnsi="Consolas" w:cs="Times New Roman"/>
+          <w:color w:val="D4D4D4"/>
+          <w:sz w:val="21"/>
+          <w:szCs w:val="21"/>
+        </w:rPr>
+        <w:t>        </w:t>
+      </w:r>
+      <w:r>
+        <w:rPr>
+          <w:rFonts w:ascii="Consolas" w:eastAsia="Times New Roman" w:hAnsi="Consolas" w:cs="Times New Roman"/>
+          <w:color w:val="C586C0"/>
+          <w:sz w:val="21"/>
+          <w:szCs w:val="21"/>
+        </w:rPr>
+        <w:t>return</w:t>
+      </w:r>
+      <w:r>
+        <w:rPr>
+          <w:rFonts w:ascii="Consolas" w:eastAsia="Times New Roman" w:hAnsi="Consolas" w:cs="Times New Roman"/>
+          <w:color w:val="D4D4D4"/>
+          <w:sz w:val="21"/>
+          <w:szCs w:val="21"/>
+        </w:rPr>
+        <w:t> EMPTY_LIST;</w:t>
+      </w:r>
+    </w:p>
+    <w:p>
+      <w:pPr>
+        <w:shd w:val="clear" w:color="auto" w:fill="1E1E1E"/>
+        <w:spacing w:after="0" w:line="285" w:lineRule="atLeast"/>
+        <w:rPr>
+          <w:rFonts w:ascii="Consolas" w:eastAsia="Times New Roman" w:hAnsi="Consolas" w:cs="Times New Roman"/>
+          <w:color w:val="D4D4D4"/>
+          <w:sz w:val="21"/>
+          <w:szCs w:val="21"/>
+        </w:rPr>
+      </w:pPr>
+      <w:r>
+        <w:rPr>
+          <w:rFonts w:ascii="Consolas" w:eastAsia="Times New Roman" w:hAnsi="Consolas" w:cs="Times New Roman"/>
+          <w:color w:val="D4D4D4"/>
+          <w:sz w:val="21"/>
+          <w:szCs w:val="21"/>
+        </w:rPr>
+        <w:t>    }</w:t>
+      </w:r>
+    </w:p>
+    <w:p>
+      <w:pPr>
+        <w:shd w:val="clear" w:color="auto" w:fill="1E1E1E"/>
+        <w:spacing w:after="0" w:line="285" w:lineRule="atLeast"/>
+        <w:rPr>
+          <w:rFonts w:ascii="Consolas" w:eastAsia="Times New Roman" w:hAnsi="Consolas" w:cs="Times New Roman"/>
+          <w:color w:val="D4D4D4"/>
+          <w:sz w:val="21"/>
+          <w:szCs w:val="21"/>
+        </w:rPr>
+      </w:pPr>
+      <w:r>
+        <w:rPr>
+          <w:rFonts w:ascii="Consolas" w:eastAsia="Times New Roman" w:hAnsi="Consolas" w:cs="Times New Roman"/>
+          <w:color w:val="D4D4D4"/>
+          <w:sz w:val="21"/>
+          <w:szCs w:val="21"/>
+        </w:rPr>
+        <w:t>    </w:t>
+      </w:r>
+      <w:r>
+        <w:rPr>
+          <w:rFonts w:ascii="Consolas" w:eastAsia="Times New Roman" w:hAnsi="Consolas" w:cs="Times New Roman"/>
+          <w:color w:val="C586C0"/>
+          <w:sz w:val="21"/>
+          <w:szCs w:val="21"/>
+        </w:rPr>
+        <w:t>if</w:t>
+      </w:r>
+      <w:r>
+        <w:rPr>
+          <w:rFonts w:ascii="Consolas" w:eastAsia="Times New Roman" w:hAnsi="Consolas" w:cs="Times New Roman"/>
+          <w:color w:val="D4D4D4"/>
+          <w:sz w:val="21"/>
+          <w:szCs w:val="21"/>
+        </w:rPr>
+        <w:t>(!</w:t>
+      </w:r>
+      <w:proofErr w:type="spellStart"/>
+      <w:r>
+        <w:rPr>
+          <w:rFonts w:ascii="Consolas" w:eastAsia="Times New Roman" w:hAnsi="Consolas" w:cs="Times New Roman"/>
+          <w:color w:val="DCDCAA"/>
+          <w:sz w:val="21"/>
+          <w:szCs w:val="21"/>
+        </w:rPr>
+        <w:t>isListSorted</w:t>
+      </w:r>
+      <w:proofErr w:type="spellEnd"/>
+      <w:r>
+        <w:rPr>
+          <w:rFonts w:ascii="Consolas" w:eastAsia="Times New Roman" w:hAnsi="Consolas" w:cs="Times New Roman"/>
+          <w:color w:val="D4D4D4"/>
+          <w:sz w:val="21"/>
+          <w:szCs w:val="21"/>
+        </w:rPr>
+        <w:t>(list1) || !(</w:t>
+      </w:r>
+      <w:proofErr w:type="spellStart"/>
+      <w:r>
+        <w:rPr>
+          <w:rFonts w:ascii="Consolas" w:eastAsia="Times New Roman" w:hAnsi="Consolas" w:cs="Times New Roman"/>
+          <w:color w:val="DCDCAA"/>
+          <w:sz w:val="21"/>
+          <w:szCs w:val="21"/>
+        </w:rPr>
+        <w:t>isListSorted</w:t>
+      </w:r>
+      <w:proofErr w:type="spellEnd"/>
+      <w:r>
+        <w:rPr>
+          <w:rFonts w:ascii="Consolas" w:eastAsia="Times New Roman" w:hAnsi="Consolas" w:cs="Times New Roman"/>
+          <w:color w:val="D4D4D4"/>
+          <w:sz w:val="21"/>
+          <w:szCs w:val="21"/>
+        </w:rPr>
+        <w:t>(list2)))</w:t>
+      </w:r>
+    </w:p>
+    <w:p>
+      <w:pPr>
+        <w:shd w:val="clear" w:color="auto" w:fill="1E1E1E"/>
+        <w:spacing w:after="0" w:line="285" w:lineRule="atLeast"/>
+        <w:rPr>
+          <w:rFonts w:ascii="Consolas" w:eastAsia="Times New Roman" w:hAnsi="Consolas" w:cs="Times New Roman"/>
+          <w:color w:val="D4D4D4"/>
+          <w:sz w:val="21"/>
+          <w:szCs w:val="21"/>
+        </w:rPr>
+      </w:pPr>
+      <w:r>
+        <w:rPr>
+          <w:rFonts w:ascii="Consolas" w:eastAsia="Times New Roman" w:hAnsi="Consolas" w:cs="Times New Roman"/>
+          <w:color w:val="D4D4D4"/>
+          <w:sz w:val="21"/>
+          <w:szCs w:val="21"/>
+        </w:rPr>
+        <w:t>    {</w:t>
+      </w:r>
+    </w:p>
+    <w:p>
+      <w:pPr>
+        <w:shd w:val="clear" w:color="auto" w:fill="1E1E1E"/>
+        <w:spacing w:after="0" w:line="285" w:lineRule="atLeast"/>
+        <w:rPr>
+          <w:rFonts w:ascii="Consolas" w:eastAsia="Times New Roman" w:hAnsi="Consolas" w:cs="Times New Roman"/>
+          <w:color w:val="D4D4D4"/>
+          <w:sz w:val="21"/>
+          <w:szCs w:val="21"/>
+        </w:rPr>
+      </w:pPr>
+      <w:r>
+        <w:rPr>
+          <w:rFonts w:ascii="Consolas" w:eastAsia="Times New Roman" w:hAnsi="Consolas" w:cs="Times New Roman"/>
+          <w:color w:val="D4D4D4"/>
+          <w:sz w:val="21"/>
+          <w:szCs w:val="21"/>
+        </w:rPr>
+        <w:t>        </w:t>
+      </w:r>
+      <w:r>
+        <w:rPr>
+          <w:rFonts w:ascii="Consolas" w:eastAsia="Times New Roman" w:hAnsi="Consolas" w:cs="Times New Roman"/>
+          <w:color w:val="C586C0"/>
+          <w:sz w:val="21"/>
+          <w:szCs w:val="21"/>
+        </w:rPr>
+        <w:t>return</w:t>
+      </w:r>
+      <w:r>
+        <w:rPr>
+          <w:rFonts w:ascii="Consolas" w:eastAsia="Times New Roman" w:hAnsi="Consolas" w:cs="Times New Roman"/>
+          <w:color w:val="D4D4D4"/>
+          <w:sz w:val="21"/>
+          <w:szCs w:val="21"/>
+        </w:rPr>
+        <w:t> UNSORTED_LIST;</w:t>
+      </w:r>
+    </w:p>
+    <w:p>
+      <w:pPr>
+        <w:shd w:val="clear" w:color="auto" w:fill="1E1E1E"/>
+        <w:spacing w:after="0" w:line="285" w:lineRule="atLeast"/>
+        <w:rPr>
+          <w:rFonts w:ascii="Consolas" w:eastAsia="Times New Roman" w:hAnsi="Consolas" w:cs="Times New Roman"/>
+          <w:color w:val="D4D4D4"/>
+          <w:sz w:val="21"/>
+          <w:szCs w:val="21"/>
+        </w:rPr>
+      </w:pPr>
+      <w:r>
+        <w:rPr>
+          <w:rFonts w:ascii="Consolas" w:eastAsia="Times New Roman" w:hAnsi="Consolas" w:cs="Times New Roman"/>
+          <w:color w:val="D4D4D4"/>
+          <w:sz w:val="21"/>
+          <w:szCs w:val="21"/>
+        </w:rPr>
+        <w:t>    }</w:t>
+      </w:r>
+    </w:p>
+    <w:p>
+      <w:pPr>
+        <w:shd w:val="clear" w:color="auto" w:fill="1E1E1E"/>
+        <w:spacing w:after="0" w:line="285" w:lineRule="atLeast"/>
+        <w:rPr>
+          <w:rFonts w:ascii="Consolas" w:eastAsia="Times New Roman" w:hAnsi="Consolas" w:cs="Times New Roman"/>
+          <w:color w:val="D4D4D4"/>
+          <w:sz w:val="21"/>
+          <w:szCs w:val="21"/>
+        </w:rPr>
+      </w:pPr>
+      <w:r>
+        <w:rPr>
+          <w:rFonts w:ascii="Consolas" w:eastAsia="Times New Roman" w:hAnsi="Consolas" w:cs="Times New Roman"/>
+          <w:color w:val="D4D4D4"/>
+          <w:sz w:val="21"/>
+          <w:szCs w:val="21"/>
+        </w:rPr>
+        <w:t>    </w:t>
+      </w:r>
+      <w:r>
+        <w:rPr>
+          <w:rFonts w:ascii="Consolas" w:eastAsia="Times New Roman" w:hAnsi="Consolas" w:cs="Times New Roman"/>
+          <w:color w:val="C586C0"/>
+          <w:sz w:val="21"/>
+          <w:szCs w:val="21"/>
+        </w:rPr>
+        <w:t>if</w:t>
+      </w:r>
+      <w:r>
+        <w:rPr>
+          <w:rFonts w:ascii="Consolas" w:eastAsia="Times New Roman" w:hAnsi="Consolas" w:cs="Times New Roman"/>
+          <w:color w:val="D4D4D4"/>
+          <w:sz w:val="21"/>
+          <w:szCs w:val="21"/>
+        </w:rPr>
+        <w:t>(</w:t>
+      </w:r>
+      <w:proofErr w:type="spellStart"/>
+      <w:r>
+        <w:rPr>
+          <w:rFonts w:ascii="Consolas" w:eastAsia="Times New Roman" w:hAnsi="Consolas" w:cs="Times New Roman"/>
+          <w:color w:val="D4D4D4"/>
+          <w:sz w:val="21"/>
+          <w:szCs w:val="21"/>
+        </w:rPr>
+        <w:t>merged_out</w:t>
+      </w:r>
+      <w:proofErr w:type="spellEnd"/>
+      <w:r>
+        <w:rPr>
+          <w:rFonts w:ascii="Consolas" w:eastAsia="Times New Roman" w:hAnsi="Consolas" w:cs="Times New Roman"/>
+          <w:color w:val="D4D4D4"/>
+          <w:sz w:val="21"/>
+          <w:szCs w:val="21"/>
+        </w:rPr>
+        <w:t> == </w:t>
+      </w:r>
+      <w:r>
+        <w:rPr>
+          <w:rFonts w:ascii="Consolas" w:eastAsia="Times New Roman" w:hAnsi="Consolas" w:cs="Times New Roman"/>
+          <w:color w:val="569CD6"/>
+          <w:sz w:val="21"/>
+          <w:szCs w:val="21"/>
+        </w:rPr>
+        <w:t>NULL</w:t>
+      </w:r>
+      <w:r>
+        <w:rPr>
+          <w:rFonts w:ascii="Consolas" w:eastAsia="Times New Roman" w:hAnsi="Consolas" w:cs="Times New Roman"/>
+          <w:color w:val="D4D4D4"/>
+          <w:sz w:val="21"/>
+          <w:szCs w:val="21"/>
+        </w:rPr>
+        <w:t>)</w:t>
+      </w:r>
+    </w:p>
+    <w:p>
+      <w:pPr>
+        <w:shd w:val="clear" w:color="auto" w:fill="1E1E1E"/>
+        <w:spacing w:after="0" w:line="285" w:lineRule="atLeast"/>
+        <w:rPr>
+          <w:rFonts w:ascii="Consolas" w:eastAsia="Times New Roman" w:hAnsi="Consolas" w:cs="Times New Roman"/>
+          <w:color w:val="D4D4D4"/>
+          <w:sz w:val="21"/>
+          <w:szCs w:val="21"/>
+        </w:rPr>
+      </w:pPr>
+      <w:r>
+        <w:rPr>
+          <w:rFonts w:ascii="Consolas" w:eastAsia="Times New Roman" w:hAnsi="Consolas" w:cs="Times New Roman"/>
+          <w:color w:val="D4D4D4"/>
+          <w:sz w:val="21"/>
+          <w:szCs w:val="21"/>
+        </w:rPr>
+        <w:t>    {</w:t>
+      </w:r>
+    </w:p>
+    <w:p>
+      <w:pPr>
+        <w:shd w:val="clear" w:color="auto" w:fill="1E1E1E"/>
+        <w:spacing w:after="0" w:line="285" w:lineRule="atLeast"/>
+        <w:rPr>
+          <w:rFonts w:ascii="Consolas" w:eastAsia="Times New Roman" w:hAnsi="Consolas" w:cs="Times New Roman"/>
+          <w:color w:val="D4D4D4"/>
+          <w:sz w:val="21"/>
+          <w:szCs w:val="21"/>
+        </w:rPr>
+      </w:pPr>
+      <w:r>
+        <w:rPr>
+          <w:rFonts w:ascii="Consolas" w:eastAsia="Times New Roman" w:hAnsi="Consolas" w:cs="Times New Roman"/>
+          <w:color w:val="D4D4D4"/>
+          <w:sz w:val="21"/>
+          <w:szCs w:val="21"/>
+        </w:rPr>
+        <w:t>        </w:t>
+      </w:r>
+      <w:r>
+        <w:rPr>
+          <w:rFonts w:ascii="Consolas" w:eastAsia="Times New Roman" w:hAnsi="Consolas" w:cs="Times New Roman"/>
+          <w:color w:val="C586C0"/>
+          <w:sz w:val="21"/>
+          <w:szCs w:val="21"/>
+        </w:rPr>
+        <w:t>return</w:t>
+      </w:r>
+      <w:r>
+        <w:rPr>
+          <w:rFonts w:ascii="Consolas" w:eastAsia="Times New Roman" w:hAnsi="Consolas" w:cs="Times New Roman"/>
+          <w:color w:val="D4D4D4"/>
+          <w:sz w:val="21"/>
+          <w:szCs w:val="21"/>
+        </w:rPr>
+        <w:t> NULL_ARGUMENT;</w:t>
+      </w:r>
+    </w:p>
+    <w:p>
+      <w:pPr>
+        <w:shd w:val="clear" w:color="auto" w:fill="1E1E1E"/>
+        <w:spacing w:after="0" w:line="285" w:lineRule="atLeast"/>
+        <w:rPr>
+          <w:rFonts w:ascii="Consolas" w:eastAsia="Times New Roman" w:hAnsi="Consolas" w:cs="Times New Roman"/>
+          <w:color w:val="D4D4D4"/>
+          <w:sz w:val="21"/>
+          <w:szCs w:val="21"/>
+        </w:rPr>
+      </w:pPr>
+      <w:r>
+        <w:rPr>
+          <w:rFonts w:ascii="Consolas" w:eastAsia="Times New Roman" w:hAnsi="Consolas" w:cs="Times New Roman"/>
+          <w:color w:val="D4D4D4"/>
+          <w:sz w:val="21"/>
+          <w:szCs w:val="21"/>
+        </w:rPr>
+        <w:t>    }</w:t>
+      </w:r>
+    </w:p>
+    <w:p>
+      <w:pPr>
+        <w:shd w:val="clear" w:color="auto" w:fill="1E1E1E"/>
+        <w:spacing w:after="0" w:line="285" w:lineRule="atLeast"/>
+        <w:rPr>
+          <w:rFonts w:ascii="Consolas" w:eastAsia="Times New Roman" w:hAnsi="Consolas" w:cs="Times New Roman"/>
+          <w:color w:val="D4D4D4"/>
+          <w:sz w:val="21"/>
+          <w:szCs w:val="21"/>
+        </w:rPr>
+      </w:pPr>
+      <w:r>
+        <w:rPr>
+          <w:rFonts w:ascii="Consolas" w:eastAsia="Times New Roman" w:hAnsi="Consolas" w:cs="Times New Roman"/>
+          <w:color w:val="D4D4D4"/>
+          <w:sz w:val="21"/>
+          <w:szCs w:val="21"/>
+        </w:rPr>
+        <w:t>    Node* </w:t>
+      </w:r>
+      <w:proofErr w:type="spellStart"/>
+      <w:r>
+        <w:rPr>
+          <w:rFonts w:ascii="Consolas" w:eastAsia="Times New Roman" w:hAnsi="Consolas" w:cs="Times New Roman"/>
+          <w:color w:val="D4D4D4"/>
+          <w:sz w:val="21"/>
+          <w:szCs w:val="21"/>
+        </w:rPr>
+        <w:t>starter_merged</w:t>
+      </w:r>
+      <w:proofErr w:type="spellEnd"/>
+      <w:r>
+        <w:rPr>
+          <w:rFonts w:ascii="Consolas" w:eastAsia="Times New Roman" w:hAnsi="Consolas" w:cs="Times New Roman"/>
+          <w:color w:val="D4D4D4"/>
+          <w:sz w:val="21"/>
+          <w:szCs w:val="21"/>
+        </w:rPr>
+        <w:t> = </w:t>
+      </w:r>
+      <w:proofErr w:type="spellStart"/>
+      <w:r>
+        <w:rPr>
+          <w:rFonts w:ascii="Consolas" w:eastAsia="Times New Roman" w:hAnsi="Consolas" w:cs="Times New Roman"/>
+          <w:color w:val="D4D4D4"/>
+          <w:sz w:val="21"/>
+          <w:szCs w:val="21"/>
+        </w:rPr>
+        <w:t>merged_out</w:t>
+      </w:r>
+      <w:proofErr w:type="spellEnd"/>
+      <w:r>
+        <w:rPr>
+          <w:rFonts w:ascii="Consolas" w:eastAsia="Times New Roman" w:hAnsi="Consolas" w:cs="Times New Roman"/>
+          <w:color w:val="D4D4D4"/>
+          <w:sz w:val="21"/>
+          <w:szCs w:val="21"/>
+        </w:rPr>
+        <w:t>;</w:t>
+      </w:r>
+    </w:p>
+    <w:p>
+      <w:pPr>
+        <w:shd w:val="clear" w:color="auto" w:fill="1E1E1E"/>
+        <w:spacing w:after="0" w:line="285" w:lineRule="atLeast"/>
+        <w:rPr>
+          <w:rFonts w:ascii="Consolas" w:eastAsia="Times New Roman" w:hAnsi="Consolas" w:cs="Times New Roman"/>
+          <w:color w:val="D4D4D4"/>
+          <w:sz w:val="21"/>
+          <w:szCs w:val="21"/>
+        </w:rPr>
+      </w:pPr>
+      <w:r>
+        <w:rPr>
+          <w:rFonts w:ascii="Consolas" w:eastAsia="Times New Roman" w:hAnsi="Consolas" w:cs="Times New Roman"/>
+          <w:color w:val="D4D4D4"/>
+          <w:sz w:val="21"/>
+          <w:szCs w:val="21"/>
+        </w:rPr>
+        <w:t>    </w:t>
+      </w:r>
+      <w:r>
+        <w:rPr>
+          <w:rFonts w:ascii="Consolas" w:eastAsia="Times New Roman" w:hAnsi="Consolas" w:cs="Times New Roman"/>
+          <w:color w:val="569CD6"/>
+          <w:sz w:val="21"/>
+          <w:szCs w:val="21"/>
+        </w:rPr>
+        <w:t>int</w:t>
+      </w:r>
+      <w:r>
+        <w:rPr>
+          <w:rFonts w:ascii="Consolas" w:eastAsia="Times New Roman" w:hAnsi="Consolas" w:cs="Times New Roman"/>
+          <w:color w:val="D4D4D4"/>
+          <w:sz w:val="21"/>
+          <w:szCs w:val="21"/>
+        </w:rPr>
+        <w:t> len1 = </w:t>
+      </w:r>
+      <w:proofErr w:type="spellStart"/>
+      <w:r>
+        <w:rPr>
+          <w:rFonts w:ascii="Consolas" w:eastAsia="Times New Roman" w:hAnsi="Consolas" w:cs="Times New Roman"/>
+          <w:color w:val="DCDCAA"/>
+          <w:sz w:val="21"/>
+          <w:szCs w:val="21"/>
+        </w:rPr>
+        <w:t>getListLength</w:t>
+      </w:r>
+      <w:proofErr w:type="spellEnd"/>
+      <w:r>
+        <w:rPr>
+          <w:rFonts w:ascii="Consolas" w:eastAsia="Times New Roman" w:hAnsi="Consolas" w:cs="Times New Roman"/>
+          <w:color w:val="D4D4D4"/>
+          <w:sz w:val="21"/>
+          <w:szCs w:val="21"/>
+        </w:rPr>
+        <w:t>(list1);</w:t>
+      </w:r>
+    </w:p>
+    <w:p>
+      <w:pPr>
+        <w:shd w:val="clear" w:color="auto" w:fill="1E1E1E"/>
+        <w:spacing w:after="0" w:line="285" w:lineRule="atLeast"/>
+        <w:rPr>
+          <w:rFonts w:ascii="Consolas" w:eastAsia="Times New Roman" w:hAnsi="Consolas" w:cs="Times New Roman"/>
+          <w:color w:val="D4D4D4"/>
+          <w:sz w:val="21"/>
+          <w:szCs w:val="21"/>
+        </w:rPr>
+      </w:pPr>
+      <w:r>
+        <w:rPr>
+          <w:rFonts w:ascii="Consolas" w:eastAsia="Times New Roman" w:hAnsi="Consolas" w:cs="Times New Roman"/>
+          <w:color w:val="D4D4D4"/>
+          <w:sz w:val="21"/>
+          <w:szCs w:val="21"/>
+        </w:rPr>
+        <w:t>    </w:t>
+      </w:r>
+      <w:r>
+        <w:rPr>
+          <w:rFonts w:ascii="Consolas" w:eastAsia="Times New Roman" w:hAnsi="Consolas" w:cs="Times New Roman"/>
+          <w:color w:val="569CD6"/>
+          <w:sz w:val="21"/>
+          <w:szCs w:val="21"/>
+        </w:rPr>
+        <w:t>int</w:t>
+      </w:r>
+      <w:r>
+        <w:rPr>
+          <w:rFonts w:ascii="Consolas" w:eastAsia="Times New Roman" w:hAnsi="Consolas" w:cs="Times New Roman"/>
+          <w:color w:val="D4D4D4"/>
+          <w:sz w:val="21"/>
+          <w:szCs w:val="21"/>
+        </w:rPr>
+        <w:t> len2 = </w:t>
+      </w:r>
+      <w:proofErr w:type="spellStart"/>
+      <w:r>
+        <w:rPr>
+          <w:rFonts w:ascii="Consolas" w:eastAsia="Times New Roman" w:hAnsi="Consolas" w:cs="Times New Roman"/>
+          <w:color w:val="DCDCAA"/>
+          <w:sz w:val="21"/>
+          <w:szCs w:val="21"/>
+        </w:rPr>
+        <w:t>getListLength</w:t>
+      </w:r>
+      <w:proofErr w:type="spellEnd"/>
+      <w:r>
+        <w:rPr>
+          <w:rFonts w:ascii="Consolas" w:eastAsia="Times New Roman" w:hAnsi="Consolas" w:cs="Times New Roman"/>
+          <w:color w:val="D4D4D4"/>
+          <w:sz w:val="21"/>
+          <w:szCs w:val="21"/>
+        </w:rPr>
+        <w:t>(list2);</w:t>
+      </w:r>
+    </w:p>
+    <w:p>
+      <w:pPr>
+        <w:shd w:val="clear" w:color="auto" w:fill="1E1E1E"/>
+        <w:spacing w:after="0" w:line="285" w:lineRule="atLeast"/>
+        <w:rPr>
+          <w:rFonts w:ascii="Consolas" w:eastAsia="Times New Roman" w:hAnsi="Consolas" w:cs="Times New Roman"/>
+          <w:color w:val="D4D4D4"/>
+          <w:sz w:val="21"/>
+          <w:szCs w:val="21"/>
+        </w:rPr>
+      </w:pPr>
+      <w:r>
+        <w:rPr>
+          <w:rFonts w:ascii="Consolas" w:eastAsia="Times New Roman" w:hAnsi="Consolas" w:cs="Times New Roman"/>
+          <w:color w:val="D4D4D4"/>
+          <w:sz w:val="21"/>
+          <w:szCs w:val="21"/>
+        </w:rPr>
+        <w:t>    </w:t>
+      </w:r>
+      <w:r>
+        <w:rPr>
+          <w:rFonts w:ascii="Consolas" w:eastAsia="Times New Roman" w:hAnsi="Consolas" w:cs="Times New Roman"/>
+          <w:color w:val="C586C0"/>
+          <w:sz w:val="21"/>
+          <w:szCs w:val="21"/>
+        </w:rPr>
+        <w:t>while</w:t>
+      </w:r>
+      <w:r>
+        <w:rPr>
+          <w:rFonts w:ascii="Consolas" w:eastAsia="Times New Roman" w:hAnsi="Consolas" w:cs="Times New Roman"/>
+          <w:color w:val="D4D4D4"/>
+          <w:sz w:val="21"/>
+          <w:szCs w:val="21"/>
+        </w:rPr>
+        <w:t>(len1 &gt; </w:t>
+      </w:r>
+      <w:r>
+        <w:rPr>
+          <w:rFonts w:ascii="Consolas" w:eastAsia="Times New Roman" w:hAnsi="Consolas" w:cs="Times New Roman"/>
+          <w:color w:val="B5CEA8"/>
+          <w:sz w:val="21"/>
+          <w:szCs w:val="21"/>
+        </w:rPr>
+        <w:t>0</w:t>
+      </w:r>
+      <w:r>
+        <w:rPr>
+          <w:rFonts w:ascii="Consolas" w:eastAsia="Times New Roman" w:hAnsi="Consolas" w:cs="Times New Roman"/>
+          <w:color w:val="D4D4D4"/>
+          <w:sz w:val="21"/>
+          <w:szCs w:val="21"/>
+        </w:rPr>
+        <w:t> &amp;&amp; len2 &gt; </w:t>
+      </w:r>
+      <w:r>
+        <w:rPr>
+          <w:rFonts w:ascii="Consolas" w:eastAsia="Times New Roman" w:hAnsi="Consolas" w:cs="Times New Roman"/>
+          <w:color w:val="B5CEA8"/>
+          <w:sz w:val="21"/>
+          <w:szCs w:val="21"/>
+        </w:rPr>
+        <w:t>0</w:t>
+      </w:r>
+      <w:r>
+        <w:rPr>
+          <w:rFonts w:ascii="Consolas" w:eastAsia="Times New Roman" w:hAnsi="Consolas" w:cs="Times New Roman"/>
+          <w:color w:val="D4D4D4"/>
+          <w:sz w:val="21"/>
+          <w:szCs w:val="21"/>
+        </w:rPr>
+        <w:t>)</w:t>
+      </w:r>
+    </w:p>
+    <w:p>
+      <w:pPr>
+        <w:shd w:val="clear" w:color="auto" w:fill="1E1E1E"/>
+        <w:spacing w:after="0" w:line="285" w:lineRule="atLeast"/>
+        <w:rPr>
+          <w:rFonts w:ascii="Consolas" w:eastAsia="Times New Roman" w:hAnsi="Consolas" w:cs="Times New Roman"/>
+          <w:color w:val="D4D4D4"/>
+          <w:sz w:val="21"/>
+          <w:szCs w:val="21"/>
+        </w:rPr>
+      </w:pPr>
+      <w:r>
+        <w:rPr>
+          <w:rFonts w:ascii="Consolas" w:eastAsia="Times New Roman" w:hAnsi="Consolas" w:cs="Times New Roman"/>
+          <w:color w:val="D4D4D4"/>
+          <w:sz w:val="21"/>
+          <w:szCs w:val="21"/>
+        </w:rPr>
+        <w:t>    {</w:t>
+      </w:r>
+    </w:p>
+    <w:p>
+      <w:pPr>
+        <w:shd w:val="clear" w:color="auto" w:fill="1E1E1E"/>
+        <w:spacing w:after="0" w:line="285" w:lineRule="atLeast"/>
+        <w:rPr>
+          <w:rFonts w:ascii="Consolas" w:eastAsia="Times New Roman" w:hAnsi="Consolas" w:cs="Times New Roman"/>
+          <w:color w:val="D4D4D4"/>
+          <w:sz w:val="21"/>
+          <w:szCs w:val="21"/>
+        </w:rPr>
+      </w:pPr>
+      <w:r>
+        <w:rPr>
+          <w:rFonts w:ascii="Consolas" w:eastAsia="Times New Roman" w:hAnsi="Consolas" w:cs="Times New Roman"/>
+          <w:color w:val="D4D4D4"/>
+          <w:sz w:val="21"/>
+          <w:szCs w:val="21"/>
+        </w:rPr>
+        <w:t>        </w:t>
+      </w:r>
+      <w:r>
+        <w:rPr>
+          <w:rFonts w:ascii="Consolas" w:eastAsia="Times New Roman" w:hAnsi="Consolas" w:cs="Times New Roman"/>
+          <w:color w:val="DCDCAA"/>
+          <w:sz w:val="21"/>
+          <w:szCs w:val="21"/>
+        </w:rPr>
+        <w:t>assert</w:t>
+      </w:r>
+      <w:r>
+        <w:rPr>
+          <w:rFonts w:ascii="Consolas" w:eastAsia="Times New Roman" w:hAnsi="Consolas" w:cs="Times New Roman"/>
+          <w:color w:val="D4D4D4"/>
+          <w:sz w:val="21"/>
+          <w:szCs w:val="21"/>
+        </w:rPr>
+        <w:t>(list1 != </w:t>
+      </w:r>
+      <w:r>
+        <w:rPr>
+          <w:rFonts w:ascii="Consolas" w:eastAsia="Times New Roman" w:hAnsi="Consolas" w:cs="Times New Roman"/>
+          <w:color w:val="569CD6"/>
+          <w:sz w:val="21"/>
+          <w:szCs w:val="21"/>
+        </w:rPr>
+        <w:t>NULL</w:t>
+      </w:r>
+      <w:r>
+        <w:rPr>
+          <w:rFonts w:ascii="Consolas" w:eastAsia="Times New Roman" w:hAnsi="Consolas" w:cs="Times New Roman"/>
+          <w:color w:val="D4D4D4"/>
+          <w:sz w:val="21"/>
+          <w:szCs w:val="21"/>
+        </w:rPr>
+        <w:t> &amp;&amp; list2 != </w:t>
+      </w:r>
+      <w:r>
+        <w:rPr>
+          <w:rFonts w:ascii="Consolas" w:eastAsia="Times New Roman" w:hAnsi="Consolas" w:cs="Times New Roman"/>
+          <w:color w:val="569CD6"/>
+          <w:sz w:val="21"/>
+          <w:szCs w:val="21"/>
+        </w:rPr>
+        <w:t>NULL</w:t>
+      </w:r>
+      <w:r>
+        <w:rPr>
+          <w:rFonts w:ascii="Consolas" w:eastAsia="Times New Roman" w:hAnsi="Consolas" w:cs="Times New Roman"/>
+          <w:color w:val="D4D4D4"/>
+          <w:sz w:val="21"/>
+          <w:szCs w:val="21"/>
+        </w:rPr>
+        <w:t>);</w:t>
+      </w:r>
+    </w:p>
+    <w:p>
+      <w:pPr>
+        <w:shd w:val="clear" w:color="auto" w:fill="1E1E1E"/>
+        <w:spacing w:after="0" w:line="285" w:lineRule="atLeast"/>
+        <w:rPr>
+          <w:rFonts w:ascii="Consolas" w:eastAsia="Times New Roman" w:hAnsi="Consolas" w:cs="Times New Roman"/>
+          <w:color w:val="D4D4D4"/>
+          <w:sz w:val="21"/>
+          <w:szCs w:val="21"/>
+        </w:rPr>
+      </w:pPr>
+      <w:r>
+        <w:rPr>
+          <w:rFonts w:ascii="Consolas" w:eastAsia="Times New Roman" w:hAnsi="Consolas" w:cs="Times New Roman"/>
+          <w:color w:val="D4D4D4"/>
+          <w:sz w:val="21"/>
+          <w:szCs w:val="21"/>
+        </w:rPr>
+        <w:t>        (*</w:t>
+      </w:r>
+      <w:proofErr w:type="spellStart"/>
+      <w:r>
+        <w:rPr>
+          <w:rFonts w:ascii="Consolas" w:eastAsia="Times New Roman" w:hAnsi="Consolas" w:cs="Times New Roman"/>
+          <w:color w:val="D4D4D4"/>
+          <w:sz w:val="21"/>
+          <w:szCs w:val="21"/>
+        </w:rPr>
+        <w:t>merged_out</w:t>
+      </w:r>
+      <w:proofErr w:type="spellEnd"/>
+      <w:r>
+        <w:rPr>
+          <w:rFonts w:ascii="Consolas" w:eastAsia="Times New Roman" w:hAnsi="Consolas" w:cs="Times New Roman"/>
+          <w:color w:val="D4D4D4"/>
+          <w:sz w:val="21"/>
+          <w:szCs w:val="21"/>
+        </w:rPr>
+        <w:t>)-&gt;</w:t>
+      </w:r>
+      <w:r>
+        <w:rPr>
+          <w:rFonts w:ascii="Consolas" w:eastAsia="Times New Roman" w:hAnsi="Consolas" w:cs="Times New Roman"/>
+          <w:color w:val="9CDCFE"/>
+          <w:sz w:val="21"/>
+          <w:szCs w:val="21"/>
+        </w:rPr>
+        <w:t>next</w:t>
+      </w:r>
+      <w:r>
+        <w:rPr>
+          <w:rFonts w:ascii="Consolas" w:eastAsia="Times New Roman" w:hAnsi="Consolas" w:cs="Times New Roman"/>
+          <w:color w:val="D4D4D4"/>
+          <w:sz w:val="21"/>
+          <w:szCs w:val="21"/>
+        </w:rPr>
+        <w:t> = </w:t>
+      </w:r>
+      <w:r>
+        <w:rPr>
+          <w:rFonts w:ascii="Consolas" w:eastAsia="Times New Roman" w:hAnsi="Consolas" w:cs="Times New Roman"/>
+          <w:color w:val="DCDCAA"/>
+          <w:sz w:val="21"/>
+          <w:szCs w:val="21"/>
+        </w:rPr>
+        <w:t>malloc</w:t>
+      </w:r>
+      <w:r>
+        <w:rPr>
+          <w:rFonts w:ascii="Consolas" w:eastAsia="Times New Roman" w:hAnsi="Consolas" w:cs="Times New Roman"/>
+          <w:color w:val="D4D4D4"/>
+          <w:sz w:val="21"/>
+          <w:szCs w:val="21"/>
+        </w:rPr>
+        <w:t>(</w:t>
+      </w:r>
+      <w:proofErr w:type="spellStart"/>
+      <w:r>
+        <w:rPr>
+          <w:rFonts w:ascii="Consolas" w:eastAsia="Times New Roman" w:hAnsi="Consolas" w:cs="Times New Roman"/>
+          <w:color w:val="569CD6"/>
+          <w:sz w:val="21"/>
+          <w:szCs w:val="21"/>
+        </w:rPr>
+        <w:t>sizeof</w:t>
+      </w:r>
+      <w:proofErr w:type="spellEnd"/>
+      <w:r>
+        <w:rPr>
+          <w:rFonts w:ascii="Consolas" w:eastAsia="Times New Roman" w:hAnsi="Consolas" w:cs="Times New Roman"/>
+          <w:color w:val="D4D4D4"/>
+          <w:sz w:val="21"/>
+          <w:szCs w:val="21"/>
+        </w:rPr>
+        <w:t>(*(*</w:t>
+      </w:r>
+      <w:proofErr w:type="spellStart"/>
+      <w:r>
+        <w:rPr>
+          <w:rFonts w:ascii="Consolas" w:eastAsia="Times New Roman" w:hAnsi="Consolas" w:cs="Times New Roman"/>
+          <w:color w:val="D4D4D4"/>
+          <w:sz w:val="21"/>
+          <w:szCs w:val="21"/>
+        </w:rPr>
+        <w:t>merged_out</w:t>
+      </w:r>
+      <w:proofErr w:type="spellEnd"/>
+      <w:r>
+        <w:rPr>
+          <w:rFonts w:ascii="Consolas" w:eastAsia="Times New Roman" w:hAnsi="Consolas" w:cs="Times New Roman"/>
+          <w:color w:val="D4D4D4"/>
+          <w:sz w:val="21"/>
+          <w:szCs w:val="21"/>
+        </w:rPr>
+        <w:t>)));</w:t>
+      </w:r>
+    </w:p>
+    <w:p>
+      <w:pPr>
+        <w:shd w:val="clear" w:color="auto" w:fill="1E1E1E"/>
+        <w:spacing w:after="0" w:line="285" w:lineRule="atLeast"/>
+        <w:rPr>
+          <w:rFonts w:ascii="Consolas" w:eastAsia="Times New Roman" w:hAnsi="Consolas" w:cs="Times New Roman"/>
+          <w:color w:val="D4D4D4"/>
+          <w:sz w:val="21"/>
+          <w:szCs w:val="21"/>
+        </w:rPr>
+      </w:pPr>
+      <w:r>
+        <w:rPr>
+          <w:rFonts w:ascii="Consolas" w:eastAsia="Times New Roman" w:hAnsi="Consolas" w:cs="Times New Roman"/>
+          <w:color w:val="D4D4D4"/>
+          <w:sz w:val="21"/>
+          <w:szCs w:val="21"/>
+        </w:rPr>
+        <w:t>        </w:t>
+      </w:r>
+      <w:r>
+        <w:rPr>
+          <w:rFonts w:ascii="Consolas" w:eastAsia="Times New Roman" w:hAnsi="Consolas" w:cs="Times New Roman"/>
+          <w:color w:val="C586C0"/>
+          <w:sz w:val="21"/>
+          <w:szCs w:val="21"/>
+        </w:rPr>
+        <w:t>if</w:t>
+      </w:r>
+      <w:r>
+        <w:rPr>
+          <w:rFonts w:ascii="Consolas" w:eastAsia="Times New Roman" w:hAnsi="Consolas" w:cs="Times New Roman"/>
+          <w:color w:val="D4D4D4"/>
+          <w:sz w:val="21"/>
+          <w:szCs w:val="21"/>
+        </w:rPr>
+        <w:t>((*</w:t>
+      </w:r>
+      <w:proofErr w:type="spellStart"/>
+      <w:r>
+        <w:rPr>
+          <w:rFonts w:ascii="Consolas" w:eastAsia="Times New Roman" w:hAnsi="Consolas" w:cs="Times New Roman"/>
+          <w:color w:val="D4D4D4"/>
+          <w:sz w:val="21"/>
+          <w:szCs w:val="21"/>
+        </w:rPr>
+        <w:t>merged_out</w:t>
+      </w:r>
+      <w:proofErr w:type="spellEnd"/>
+      <w:r>
+        <w:rPr>
+          <w:rFonts w:ascii="Consolas" w:eastAsia="Times New Roman" w:hAnsi="Consolas" w:cs="Times New Roman"/>
+          <w:color w:val="D4D4D4"/>
+          <w:sz w:val="21"/>
+          <w:szCs w:val="21"/>
+        </w:rPr>
+        <w:t>)-&gt;</w:t>
+      </w:r>
+      <w:r>
+        <w:rPr>
+          <w:rFonts w:ascii="Consolas" w:eastAsia="Times New Roman" w:hAnsi="Consolas" w:cs="Times New Roman"/>
+          <w:color w:val="9CDCFE"/>
+          <w:sz w:val="21"/>
+          <w:szCs w:val="21"/>
+        </w:rPr>
+        <w:t>next</w:t>
+      </w:r>
+      <w:r>
+        <w:rPr>
+          <w:rFonts w:ascii="Consolas" w:eastAsia="Times New Roman" w:hAnsi="Consolas" w:cs="Times New Roman"/>
+          <w:color w:val="D4D4D4"/>
+          <w:sz w:val="21"/>
+          <w:szCs w:val="21"/>
+        </w:rPr>
+        <w:t> == </w:t>
+      </w:r>
+      <w:r>
+        <w:rPr>
+          <w:rFonts w:ascii="Consolas" w:eastAsia="Times New Roman" w:hAnsi="Consolas" w:cs="Times New Roman"/>
+          <w:color w:val="569CD6"/>
+          <w:sz w:val="21"/>
+          <w:szCs w:val="21"/>
+        </w:rPr>
+        <w:t>NULL</w:t>
+      </w:r>
+      <w:r>
+        <w:rPr>
+          <w:rFonts w:ascii="Consolas" w:eastAsia="Times New Roman" w:hAnsi="Consolas" w:cs="Times New Roman"/>
+          <w:color w:val="D4D4D4"/>
+          <w:sz w:val="21"/>
+          <w:szCs w:val="21"/>
+        </w:rPr>
+        <w:t>)</w:t>
+      </w:r>
+    </w:p>
+    <w:p>
+      <w:pPr>
+        <w:shd w:val="clear" w:color="auto" w:fill="1E1E1E"/>
+        <w:spacing w:after="0" w:line="285" w:lineRule="atLeast"/>
+        <w:rPr>
+          <w:rFonts w:ascii="Consolas" w:eastAsia="Times New Roman" w:hAnsi="Consolas" w:cs="Times New Roman"/>
+          <w:color w:val="D4D4D4"/>
+          <w:sz w:val="21"/>
+          <w:szCs w:val="21"/>
+        </w:rPr>
+      </w:pPr>
+      <w:r>
+        <w:rPr>
+          <w:rFonts w:ascii="Consolas" w:eastAsia="Times New Roman" w:hAnsi="Consolas" w:cs="Times New Roman"/>
+          <w:color w:val="D4D4D4"/>
+          <w:sz w:val="21"/>
+          <w:szCs w:val="21"/>
+        </w:rPr>
+        <w:t>        {</w:t>
+      </w:r>
+    </w:p>
+    <w:p>
+      <w:pPr>
+        <w:shd w:val="clear" w:color="auto" w:fill="1E1E1E"/>
+        <w:spacing w:after="0" w:line="285" w:lineRule="atLeast"/>
+        <w:rPr>
+          <w:rFonts w:ascii="Consolas" w:eastAsia="Times New Roman" w:hAnsi="Consolas" w:cs="Times New Roman"/>
+          <w:color w:val="D4D4D4"/>
+          <w:sz w:val="21"/>
+          <w:szCs w:val="21"/>
+        </w:rPr>
+      </w:pPr>
+      <w:r>
+        <w:rPr>
+          <w:rFonts w:ascii="Consolas" w:eastAsia="Times New Roman" w:hAnsi="Consolas" w:cs="Times New Roman"/>
+          <w:color w:val="D4D4D4"/>
+          <w:sz w:val="21"/>
+          <w:szCs w:val="21"/>
+        </w:rPr>
+        <w:t>            </w:t>
+      </w:r>
+      <w:proofErr w:type="spellStart"/>
+      <w:r>
+        <w:rPr>
+          <w:rFonts w:ascii="Consolas" w:eastAsia="Times New Roman" w:hAnsi="Consolas" w:cs="Times New Roman"/>
+          <w:color w:val="DCDCAA"/>
+          <w:sz w:val="21"/>
+          <w:szCs w:val="21"/>
+        </w:rPr>
         <w:t>nodeDestroy</w:t>
       </w:r>
       <w:proofErr w:type="spellEnd"/>
@@ -56,17 +1857,250 @@
           <w:sz w:val="21"/>
           <w:szCs w:val="21"/>
         </w:rPr>
-        <w:t>(Node </w:t>
+        <w:t>(*</w:t>
       </w:r>
       <w:proofErr w:type="spellStart"/>
       <w:r>
         <w:rPr>
           <w:rFonts w:ascii="Consolas" w:eastAsia="Times New Roman" w:hAnsi="Consolas" w:cs="Times New Roman"/>
+          <w:color w:val="D4D4D4"/>
+          <w:sz w:val="21"/>
+          <w:szCs w:val="21"/>
+        </w:rPr>
+        <w:t>starter_merged</w:t>
+      </w:r>
+      <w:proofErr w:type="spellEnd"/>
+      <w:r>
+        <w:rPr>
+          <w:rFonts w:ascii="Consolas" w:eastAsia="Times New Roman" w:hAnsi="Consolas" w:cs="Times New Roman"/>
+          <w:color w:val="D4D4D4"/>
+          <w:sz w:val="21"/>
+          <w:szCs w:val="21"/>
+        </w:rPr>
+        <w:t>);</w:t>
+      </w:r>
+    </w:p>
+    <w:p>
+      <w:pPr>
+        <w:shd w:val="clear" w:color="auto" w:fill="1E1E1E"/>
+        <w:spacing w:after="0" w:line="285" w:lineRule="atLeast"/>
+        <w:rPr>
+          <w:rFonts w:ascii="Consolas" w:eastAsia="Times New Roman" w:hAnsi="Consolas" w:cs="Times New Roman"/>
+          <w:color w:val="D4D4D4"/>
+          <w:sz w:val="21"/>
+          <w:szCs w:val="21"/>
+        </w:rPr>
+      </w:pPr>
+      <w:r>
+        <w:rPr>
+          <w:rFonts w:ascii="Consolas" w:eastAsia="Times New Roman" w:hAnsi="Consolas" w:cs="Times New Roman"/>
+          <w:color w:val="D4D4D4"/>
+          <w:sz w:val="21"/>
+          <w:szCs w:val="21"/>
+        </w:rPr>
+        <w:t>            </w:t>
+      </w:r>
+      <w:r>
+        <w:rPr>
+          <w:rFonts w:ascii="Consolas" w:eastAsia="Times New Roman" w:hAnsi="Consolas" w:cs="Times New Roman"/>
+          <w:color w:val="C586C0"/>
+          <w:sz w:val="21"/>
+          <w:szCs w:val="21"/>
+        </w:rPr>
+        <w:t>return</w:t>
+      </w:r>
+      <w:r>
+        <w:rPr>
+          <w:rFonts w:ascii="Consolas" w:eastAsia="Times New Roman" w:hAnsi="Consolas" w:cs="Times New Roman"/>
+          <w:color w:val="D4D4D4"/>
+          <w:sz w:val="21"/>
+          <w:szCs w:val="21"/>
+        </w:rPr>
+        <w:t> MEMORY_ERROR;</w:t>
+      </w:r>
+    </w:p>
+    <w:p>
+      <w:pPr>
+        <w:shd w:val="clear" w:color="auto" w:fill="1E1E1E"/>
+        <w:spacing w:after="0" w:line="285" w:lineRule="atLeast"/>
+        <w:rPr>
+          <w:rFonts w:ascii="Consolas" w:eastAsia="Times New Roman" w:hAnsi="Consolas" w:cs="Times New Roman"/>
+          <w:color w:val="D4D4D4"/>
+          <w:sz w:val="21"/>
+          <w:szCs w:val="21"/>
+        </w:rPr>
+      </w:pPr>
+      <w:r>
+        <w:rPr>
+          <w:rFonts w:ascii="Consolas" w:eastAsia="Times New Roman" w:hAnsi="Consolas" w:cs="Times New Roman"/>
+          <w:color w:val="D4D4D4"/>
+          <w:sz w:val="21"/>
+          <w:szCs w:val="21"/>
+        </w:rPr>
+        <w:t>        }</w:t>
+      </w:r>
+    </w:p>
+    <w:p>
+      <w:pPr>
+        <w:shd w:val="clear" w:color="auto" w:fill="1E1E1E"/>
+        <w:spacing w:after="0" w:line="285" w:lineRule="atLeast"/>
+        <w:rPr>
+          <w:rFonts w:ascii="Consolas" w:eastAsia="Times New Roman" w:hAnsi="Consolas" w:cs="Times New Roman"/>
+          <w:color w:val="D4D4D4"/>
+          <w:sz w:val="21"/>
+          <w:szCs w:val="21"/>
+        </w:rPr>
+      </w:pPr>
+      <w:r>
+        <w:rPr>
+          <w:rFonts w:ascii="Consolas" w:eastAsia="Times New Roman" w:hAnsi="Consolas" w:cs="Times New Roman"/>
+          <w:color w:val="D4D4D4"/>
+          <w:sz w:val="21"/>
+          <w:szCs w:val="21"/>
+        </w:rPr>
+        <w:t>        </w:t>
+      </w:r>
+      <w:r>
+        <w:rPr>
+          <w:rFonts w:ascii="Consolas" w:eastAsia="Times New Roman" w:hAnsi="Consolas" w:cs="Times New Roman"/>
+          <w:color w:val="C586C0"/>
+          <w:sz w:val="21"/>
+          <w:szCs w:val="21"/>
+        </w:rPr>
+        <w:t>if</w:t>
+      </w:r>
+      <w:r>
+        <w:rPr>
+          <w:rFonts w:ascii="Consolas" w:eastAsia="Times New Roman" w:hAnsi="Consolas" w:cs="Times New Roman"/>
+          <w:color w:val="D4D4D4"/>
+          <w:sz w:val="21"/>
+          <w:szCs w:val="21"/>
+        </w:rPr>
+        <w:t>(</w:t>
+      </w:r>
+      <w:r>
+        <w:rPr>
+          <w:rFonts w:ascii="Consolas" w:eastAsia="Times New Roman" w:hAnsi="Consolas" w:cs="Times New Roman"/>
           <w:color w:val="9CDCFE"/>
           <w:sz w:val="21"/>
           <w:szCs w:val="21"/>
         </w:rPr>
-        <w:t>to_destroy</w:t>
+        <w:t>list1</w:t>
+      </w:r>
+      <w:r>
+        <w:rPr>
+          <w:rFonts w:ascii="Consolas" w:eastAsia="Times New Roman" w:hAnsi="Consolas" w:cs="Times New Roman"/>
+          <w:color w:val="D4D4D4"/>
+          <w:sz w:val="21"/>
+          <w:szCs w:val="21"/>
+        </w:rPr>
+        <w:t>-&gt;</w:t>
+      </w:r>
+      <w:r>
+        <w:rPr>
+          <w:rFonts w:ascii="Consolas" w:eastAsia="Times New Roman" w:hAnsi="Consolas" w:cs="Times New Roman"/>
+          <w:color w:val="9CDCFE"/>
+          <w:sz w:val="21"/>
+          <w:szCs w:val="21"/>
+        </w:rPr>
+        <w:t>x</w:t>
+      </w:r>
+      <w:r>
+        <w:rPr>
+          <w:rFonts w:ascii="Consolas" w:eastAsia="Times New Roman" w:hAnsi="Consolas" w:cs="Times New Roman"/>
+          <w:color w:val="D4D4D4"/>
+          <w:sz w:val="21"/>
+          <w:szCs w:val="21"/>
+        </w:rPr>
+        <w:t> &gt;= </w:t>
+      </w:r>
+      <w:r>
+        <w:rPr>
+          <w:rFonts w:ascii="Consolas" w:eastAsia="Times New Roman" w:hAnsi="Consolas" w:cs="Times New Roman"/>
+          <w:color w:val="9CDCFE"/>
+          <w:sz w:val="21"/>
+          <w:szCs w:val="21"/>
+        </w:rPr>
+        <w:t>list2</w:t>
+      </w:r>
+      <w:r>
+        <w:rPr>
+          <w:rFonts w:ascii="Consolas" w:eastAsia="Times New Roman" w:hAnsi="Consolas" w:cs="Times New Roman"/>
+          <w:color w:val="D4D4D4"/>
+          <w:sz w:val="21"/>
+          <w:szCs w:val="21"/>
+        </w:rPr>
+        <w:t>-&gt;</w:t>
+      </w:r>
+      <w:r>
+        <w:rPr>
+          <w:rFonts w:ascii="Consolas" w:eastAsia="Times New Roman" w:hAnsi="Consolas" w:cs="Times New Roman"/>
+          <w:color w:val="9CDCFE"/>
+          <w:sz w:val="21"/>
+          <w:szCs w:val="21"/>
+        </w:rPr>
+        <w:t>x</w:t>
+      </w:r>
+      <w:r>
+        <w:rPr>
+          <w:rFonts w:ascii="Consolas" w:eastAsia="Times New Roman" w:hAnsi="Consolas" w:cs="Times New Roman"/>
+          <w:color w:val="D4D4D4"/>
+          <w:sz w:val="21"/>
+          <w:szCs w:val="21"/>
+        </w:rPr>
+        <w:t>)</w:t>
+      </w:r>
+    </w:p>
+    <w:p>
+      <w:pPr>
+        <w:shd w:val="clear" w:color="auto" w:fill="1E1E1E"/>
+        <w:spacing w:after="0" w:line="285" w:lineRule="atLeast"/>
+        <w:rPr>
+          <w:rFonts w:ascii="Consolas" w:eastAsia="Times New Roman" w:hAnsi="Consolas" w:cs="Times New Roman"/>
+          <w:color w:val="D4D4D4"/>
+          <w:sz w:val="21"/>
+          <w:szCs w:val="21"/>
+        </w:rPr>
+      </w:pPr>
+      <w:r>
+        <w:rPr>
+          <w:rFonts w:ascii="Consolas" w:eastAsia="Times New Roman" w:hAnsi="Consolas" w:cs="Times New Roman"/>
+          <w:color w:val="D4D4D4"/>
+          <w:sz w:val="21"/>
+          <w:szCs w:val="21"/>
+        </w:rPr>
+        <w:t>        {</w:t>
+      </w:r>
+    </w:p>
+    <w:p>
+      <w:pPr>
+        <w:shd w:val="clear" w:color="auto" w:fill="1E1E1E"/>
+        <w:spacing w:after="0" w:line="285" w:lineRule="atLeast"/>
+        <w:rPr>
+          <w:rFonts w:ascii="Consolas" w:eastAsia="Times New Roman" w:hAnsi="Consolas" w:cs="Times New Roman"/>
+          <w:color w:val="D4D4D4"/>
+          <w:sz w:val="21"/>
+          <w:szCs w:val="21"/>
+        </w:rPr>
+      </w:pPr>
+      <w:r>
+        <w:rPr>
+          <w:rFonts w:ascii="Consolas" w:eastAsia="Times New Roman" w:hAnsi="Consolas" w:cs="Times New Roman"/>
+          <w:color w:val="D4D4D4"/>
+          <w:sz w:val="21"/>
+          <w:szCs w:val="21"/>
+        </w:rPr>
+        <w:t>            (*</w:t>
+      </w:r>
+      <w:proofErr w:type="spellStart"/>
+      <w:r>
+        <w:rPr>
+          <w:rFonts w:ascii="Consolas" w:eastAsia="Times New Roman" w:hAnsi="Consolas" w:cs="Times New Roman"/>
+          <w:color w:val="D4D4D4"/>
+          <w:sz w:val="21"/>
+          <w:szCs w:val="21"/>
+        </w:rPr>
+        <w:t>merged_out</w:t>
       </w:r>
       <w:proofErr w:type="spellEnd"/>
       <w:r>
@@ -76,67 +2110,160 @@
           <w:sz w:val="21"/>
           <w:szCs w:val="21"/>
         </w:rPr>
-        <w:t>)</w:t>
-      </w:r>
-    </w:p>
-    <w:p>
-      <w:pPr>
-        <w:shd w:val="clear" w:color="auto" w:fill="1E1E1E"/>
-        <w:spacing w:after="0" w:line="285" w:lineRule="atLeast"/>
-        <w:rPr>
-          <w:rFonts w:ascii="Consolas" w:eastAsia="Times New Roman" w:hAnsi="Consolas" w:cs="Times New Roman"/>
-          <w:color w:val="D4D4D4"/>
-          <w:sz w:val="21"/>
-          <w:szCs w:val="21"/>
-        </w:rPr>
-      </w:pPr>
-      <w:r>
-        <w:rPr>
-          <w:rFonts w:ascii="Consolas" w:eastAsia="Times New Roman" w:hAnsi="Consolas" w:cs="Times New Roman"/>
-          <w:color w:val="D4D4D4"/>
-          <w:sz w:val="21"/>
-          <w:szCs w:val="21"/>
-        </w:rPr>
-        <w:t>{</w:t>
-      </w:r>
-    </w:p>
-    <w:p>
-      <w:pPr>
-        <w:shd w:val="clear" w:color="auto" w:fill="1E1E1E"/>
-        <w:spacing w:after="0" w:line="285" w:lineRule="atLeast"/>
-        <w:rPr>
-          <w:rFonts w:ascii="Consolas" w:eastAsia="Times New Roman" w:hAnsi="Consolas" w:cs="Times New Roman"/>
-          <w:color w:val="D4D4D4"/>
-          <w:sz w:val="21"/>
-          <w:szCs w:val="21"/>
-        </w:rPr>
-      </w:pPr>
-      <w:r>
-        <w:rPr>
-          <w:rFonts w:ascii="Consolas" w:eastAsia="Times New Roman" w:hAnsi="Consolas" w:cs="Times New Roman"/>
-          <w:color w:val="D4D4D4"/>
-          <w:sz w:val="21"/>
-          <w:szCs w:val="21"/>
-        </w:rPr>
-        <w:t>    </w:t>
-      </w:r>
-      <w:r>
-        <w:rPr>
-          <w:rFonts w:ascii="Consolas" w:eastAsia="Times New Roman" w:hAnsi="Consolas" w:cs="Times New Roman"/>
-          <w:color w:val="C586C0"/>
-          <w:sz w:val="21"/>
-          <w:szCs w:val="21"/>
-        </w:rPr>
-        <w:t>if</w:t>
-      </w:r>
-      <w:r>
-        <w:rPr>
-          <w:rFonts w:ascii="Consolas" w:eastAsia="Times New Roman" w:hAnsi="Consolas" w:cs="Times New Roman"/>
-          <w:color w:val="D4D4D4"/>
-          <w:sz w:val="21"/>
-          <w:szCs w:val="21"/>
-        </w:rPr>
-        <w:t>(</w:t>
+        <w:t>)-&gt;</w:t>
+      </w:r>
+      <w:r>
+        <w:rPr>
+          <w:rFonts w:ascii="Consolas" w:eastAsia="Times New Roman" w:hAnsi="Consolas" w:cs="Times New Roman"/>
+          <w:color w:val="9CDCFE"/>
+          <w:sz w:val="21"/>
+          <w:szCs w:val="21"/>
+        </w:rPr>
+        <w:t>x</w:t>
+      </w:r>
+      <w:r>
+        <w:rPr>
+          <w:rFonts w:ascii="Consolas" w:eastAsia="Times New Roman" w:hAnsi="Consolas" w:cs="Times New Roman"/>
+          <w:color w:val="D4D4D4"/>
+          <w:sz w:val="21"/>
+          <w:szCs w:val="21"/>
+        </w:rPr>
+        <w:t> = </w:t>
+      </w:r>
+      <w:r>
+        <w:rPr>
+          <w:rFonts w:ascii="Consolas" w:eastAsia="Times New Roman" w:hAnsi="Consolas" w:cs="Times New Roman"/>
+          <w:color w:val="9CDCFE"/>
+          <w:sz w:val="21"/>
+          <w:szCs w:val="21"/>
+        </w:rPr>
+        <w:t>list2</w:t>
+      </w:r>
+      <w:r>
+        <w:rPr>
+          <w:rFonts w:ascii="Consolas" w:eastAsia="Times New Roman" w:hAnsi="Consolas" w:cs="Times New Roman"/>
+          <w:color w:val="D4D4D4"/>
+          <w:sz w:val="21"/>
+          <w:szCs w:val="21"/>
+        </w:rPr>
+        <w:t>-&gt;</w:t>
+      </w:r>
+      <w:r>
+        <w:rPr>
+          <w:rFonts w:ascii="Consolas" w:eastAsia="Times New Roman" w:hAnsi="Consolas" w:cs="Times New Roman"/>
+          <w:color w:val="9CDCFE"/>
+          <w:sz w:val="21"/>
+          <w:szCs w:val="21"/>
+        </w:rPr>
+        <w:t>x</w:t>
+      </w:r>
+      <w:r>
+        <w:rPr>
+          <w:rFonts w:ascii="Consolas" w:eastAsia="Times New Roman" w:hAnsi="Consolas" w:cs="Times New Roman"/>
+          <w:color w:val="D4D4D4"/>
+          <w:sz w:val="21"/>
+          <w:szCs w:val="21"/>
+        </w:rPr>
+        <w:t>;</w:t>
+      </w:r>
+    </w:p>
+    <w:p>
+      <w:pPr>
+        <w:shd w:val="clear" w:color="auto" w:fill="1E1E1E"/>
+        <w:spacing w:after="0" w:line="285" w:lineRule="atLeast"/>
+        <w:rPr>
+          <w:rFonts w:ascii="Consolas" w:eastAsia="Times New Roman" w:hAnsi="Consolas" w:cs="Times New Roman"/>
+          <w:color w:val="D4D4D4"/>
+          <w:sz w:val="21"/>
+          <w:szCs w:val="21"/>
+        </w:rPr>
+      </w:pPr>
+      <w:r>
+        <w:rPr>
+          <w:rFonts w:ascii="Consolas" w:eastAsia="Times New Roman" w:hAnsi="Consolas" w:cs="Times New Roman"/>
+          <w:color w:val="D4D4D4"/>
+          <w:sz w:val="21"/>
+          <w:szCs w:val="21"/>
+        </w:rPr>
+        <w:t>            len2--;</w:t>
+      </w:r>
+    </w:p>
+    <w:p>
+      <w:pPr>
+        <w:shd w:val="clear" w:color="auto" w:fill="1E1E1E"/>
+        <w:spacing w:after="0" w:line="285" w:lineRule="atLeast"/>
+        <w:rPr>
+          <w:rFonts w:ascii="Consolas" w:eastAsia="Times New Roman" w:hAnsi="Consolas" w:cs="Times New Roman"/>
+          <w:color w:val="D4D4D4"/>
+          <w:sz w:val="21"/>
+          <w:szCs w:val="21"/>
+        </w:rPr>
+      </w:pPr>
+      <w:r>
+        <w:rPr>
+          <w:rFonts w:ascii="Consolas" w:eastAsia="Times New Roman" w:hAnsi="Consolas" w:cs="Times New Roman"/>
+          <w:color w:val="D4D4D4"/>
+          <w:sz w:val="21"/>
+          <w:szCs w:val="21"/>
+        </w:rPr>
+        <w:t>            list2 = </w:t>
+      </w:r>
+      <w:r>
+        <w:rPr>
+          <w:rFonts w:ascii="Consolas" w:eastAsia="Times New Roman" w:hAnsi="Consolas" w:cs="Times New Roman"/>
+          <w:color w:val="9CDCFE"/>
+          <w:sz w:val="21"/>
+          <w:szCs w:val="21"/>
+        </w:rPr>
+        <w:t>list2</w:t>
+      </w:r>
+      <w:r>
+        <w:rPr>
+          <w:rFonts w:ascii="Consolas" w:eastAsia="Times New Roman" w:hAnsi="Consolas" w:cs="Times New Roman"/>
+          <w:color w:val="D4D4D4"/>
+          <w:sz w:val="21"/>
+          <w:szCs w:val="21"/>
+        </w:rPr>
+        <w:t>-&gt;</w:t>
+      </w:r>
+      <w:r>
+        <w:rPr>
+          <w:rFonts w:ascii="Consolas" w:eastAsia="Times New Roman" w:hAnsi="Consolas" w:cs="Times New Roman"/>
+          <w:color w:val="9CDCFE"/>
+          <w:sz w:val="21"/>
+          <w:szCs w:val="21"/>
+        </w:rPr>
+        <w:t>next</w:t>
+      </w:r>
+      <w:r>
+        <w:rPr>
+          <w:rFonts w:ascii="Consolas" w:eastAsia="Times New Roman" w:hAnsi="Consolas" w:cs="Times New Roman"/>
+          <w:color w:val="D4D4D4"/>
+          <w:sz w:val="21"/>
+          <w:szCs w:val="21"/>
+        </w:rPr>
+        <w:t>;</w:t>
+      </w:r>
+    </w:p>
+    <w:p>
+      <w:pPr>
+        <w:shd w:val="clear" w:color="auto" w:fill="1E1E1E"/>
+        <w:spacing w:after="0" w:line="285" w:lineRule="atLeast"/>
+        <w:rPr>
+          <w:rFonts w:ascii="Consolas" w:eastAsia="Times New Roman" w:hAnsi="Consolas" w:cs="Times New Roman"/>
+          <w:color w:val="D4D4D4"/>
+          <w:sz w:val="21"/>
+          <w:szCs w:val="21"/>
+        </w:rPr>
+      </w:pPr>
+      <w:r>
+        <w:rPr>
+          <w:rFonts w:ascii="Consolas" w:eastAsia="Times New Roman" w:hAnsi="Consolas" w:cs="Times New Roman"/>
+          <w:color w:val="D4D4D4"/>
+          <w:sz w:val="21"/>
+          <w:szCs w:val="21"/>
+        </w:rPr>
+        <w:t>            </w:t>
       </w:r>
       <w:proofErr w:type="spellStart"/>
       <w:r>
@@ -146,7 +2273,7 @@
           <w:sz w:val="21"/>
           <w:szCs w:val="21"/>
         </w:rPr>
-        <w:t>to_destroy</w:t>
+        <w:t>merged_out</w:t>
       </w:r>
       <w:proofErr w:type="spellEnd"/>
       <w:r>
@@ -156,127 +2283,7 @@
           <w:sz w:val="21"/>
           <w:szCs w:val="21"/>
         </w:rPr>
-        <w:t> == </w:t>
-      </w:r>
-      <w:r>
-        <w:rPr>
-          <w:rFonts w:ascii="Consolas" w:eastAsia="Times New Roman" w:hAnsi="Consolas" w:cs="Times New Roman"/>
-          <w:color w:val="569CD6"/>
-          <w:sz w:val="21"/>
-          <w:szCs w:val="21"/>
-        </w:rPr>
-        <w:t>NULL</w:t>
-      </w:r>
-      <w:r>
-        <w:rPr>
-          <w:rFonts w:ascii="Consolas" w:eastAsia="Times New Roman" w:hAnsi="Consolas" w:cs="Times New Roman"/>
-          <w:color w:val="D4D4D4"/>
-          <w:sz w:val="21"/>
-          <w:szCs w:val="21"/>
-        </w:rPr>
-        <w:t>)</w:t>
-      </w:r>
-    </w:p>
-    <w:p>
-      <w:pPr>
-        <w:shd w:val="clear" w:color="auto" w:fill="1E1E1E"/>
-        <w:spacing w:after="0" w:line="285" w:lineRule="atLeast"/>
-        <w:rPr>
-          <w:rFonts w:ascii="Consolas" w:eastAsia="Times New Roman" w:hAnsi="Consolas" w:cs="Times New Roman"/>
-          <w:color w:val="D4D4D4"/>
-          <w:sz w:val="21"/>
-          <w:szCs w:val="21"/>
-        </w:rPr>
-      </w:pPr>
-      <w:r>
-        <w:rPr>
-          <w:rFonts w:ascii="Consolas" w:eastAsia="Times New Roman" w:hAnsi="Consolas" w:cs="Times New Roman"/>
-          <w:color w:val="D4D4D4"/>
-          <w:sz w:val="21"/>
-          <w:szCs w:val="21"/>
-        </w:rPr>
-        <w:t>    {</w:t>
-      </w:r>
-    </w:p>
-    <w:p>
-      <w:pPr>
-        <w:shd w:val="clear" w:color="auto" w:fill="1E1E1E"/>
-        <w:spacing w:after="0" w:line="285" w:lineRule="atLeast"/>
-        <w:rPr>
-          <w:rFonts w:ascii="Consolas" w:eastAsia="Times New Roman" w:hAnsi="Consolas" w:cs="Times New Roman"/>
-          <w:color w:val="D4D4D4"/>
-          <w:sz w:val="21"/>
-          <w:szCs w:val="21"/>
-        </w:rPr>
-      </w:pPr>
-      <w:r>
-        <w:rPr>
-          <w:rFonts w:ascii="Consolas" w:eastAsia="Times New Roman" w:hAnsi="Consolas" w:cs="Times New Roman"/>
-          <w:color w:val="D4D4D4"/>
-          <w:sz w:val="21"/>
-          <w:szCs w:val="21"/>
-        </w:rPr>
-        <w:t>        </w:t>
-      </w:r>
-      <w:r>
-        <w:rPr>
-          <w:rFonts w:ascii="Consolas" w:eastAsia="Times New Roman" w:hAnsi="Consolas" w:cs="Times New Roman"/>
-          <w:color w:val="C586C0"/>
-          <w:sz w:val="21"/>
-          <w:szCs w:val="21"/>
-        </w:rPr>
-        <w:t>return</w:t>
-      </w:r>
-      <w:r>
-        <w:rPr>
-          <w:rFonts w:ascii="Consolas" w:eastAsia="Times New Roman" w:hAnsi="Consolas" w:cs="Times New Roman"/>
-          <w:color w:val="D4D4D4"/>
-          <w:sz w:val="21"/>
-          <w:szCs w:val="21"/>
-        </w:rPr>
-        <w:t> SUCCESS;</w:t>
-      </w:r>
-    </w:p>
-    <w:p>
-      <w:pPr>
-        <w:shd w:val="clear" w:color="auto" w:fill="1E1E1E"/>
-        <w:spacing w:after="0" w:line="285" w:lineRule="atLeast"/>
-        <w:rPr>
-          <w:rFonts w:ascii="Consolas" w:eastAsia="Times New Roman" w:hAnsi="Consolas" w:cs="Times New Roman"/>
-          <w:color w:val="D4D4D4"/>
-          <w:sz w:val="21"/>
-          <w:szCs w:val="21"/>
-        </w:rPr>
-      </w:pPr>
-      <w:r>
-        <w:rPr>
-          <w:rFonts w:ascii="Consolas" w:eastAsia="Times New Roman" w:hAnsi="Consolas" w:cs="Times New Roman"/>
-          <w:color w:val="D4D4D4"/>
-          <w:sz w:val="21"/>
-          <w:szCs w:val="21"/>
-        </w:rPr>
-        <w:t>    }</w:t>
-      </w:r>
-    </w:p>
-    <w:p>
-      <w:pPr>
-        <w:shd w:val="clear" w:color="auto" w:fill="1E1E1E"/>
-        <w:spacing w:after="0" w:line="285" w:lineRule="atLeast"/>
-        <w:rPr>
-          <w:rFonts w:ascii="Consolas" w:eastAsia="Times New Roman" w:hAnsi="Consolas" w:cs="Times New Roman"/>
-          <w:color w:val="D4D4D4"/>
-          <w:sz w:val="21"/>
-          <w:szCs w:val="21"/>
-        </w:rPr>
-      </w:pPr>
-      <w:r>
-        <w:rPr>
-          <w:rFonts w:ascii="Consolas" w:eastAsia="Times New Roman" w:hAnsi="Consolas" w:cs="Times New Roman"/>
-          <w:color w:val="D4D4D4"/>
-          <w:sz w:val="21"/>
-          <w:szCs w:val="21"/>
-        </w:rPr>
-        <w:t>    Node </w:t>
+        <w:t> = &amp;((*</w:t>
       </w:r>
       <w:proofErr w:type="spellStart"/>
       <w:r>
@@ -286,7 +2293,7 @@
           <w:sz w:val="21"/>
           <w:szCs w:val="21"/>
         </w:rPr>
-        <w:t>tmp</w:t>
+        <w:t>merged_out</w:t>
       </w:r>
       <w:proofErr w:type="spellEnd"/>
       <w:r>
@@ -296,209 +2303,8 @@
           <w:sz w:val="21"/>
           <w:szCs w:val="21"/>
         </w:rPr>
-        <w:t>;</w:t>
-      </w:r>
-    </w:p>
-    <w:p>
-      <w:pPr>
-        <w:shd w:val="clear" w:color="auto" w:fill="1E1E1E"/>
-        <w:spacing w:after="0" w:line="285" w:lineRule="atLeast"/>
-        <w:rPr>
-          <w:rFonts w:ascii="Consolas" w:eastAsia="Times New Roman" w:hAnsi="Consolas" w:cs="Times New Roman"/>
-          <w:color w:val="D4D4D4"/>
-          <w:sz w:val="21"/>
-          <w:szCs w:val="21"/>
-        </w:rPr>
-      </w:pPr>
-      <w:r>
-        <w:rPr>
-          <w:rFonts w:ascii="Consolas" w:eastAsia="Times New Roman" w:hAnsi="Consolas" w:cs="Times New Roman"/>
-          <w:color w:val="D4D4D4"/>
-          <w:sz w:val="21"/>
-          <w:szCs w:val="21"/>
-        </w:rPr>
-        <w:t>    </w:t>
-      </w:r>
-      <w:r>
-        <w:rPr>
-          <w:rFonts w:ascii="Consolas" w:eastAsia="Times New Roman" w:hAnsi="Consolas" w:cs="Times New Roman"/>
-          <w:color w:val="C586C0"/>
-          <w:sz w:val="21"/>
-          <w:szCs w:val="21"/>
-        </w:rPr>
-        <w:t>while</w:t>
-      </w:r>
-      <w:r>
-        <w:rPr>
-          <w:rFonts w:ascii="Consolas" w:eastAsia="Times New Roman" w:hAnsi="Consolas" w:cs="Times New Roman"/>
-          <w:color w:val="D4D4D4"/>
-          <w:sz w:val="21"/>
-          <w:szCs w:val="21"/>
-        </w:rPr>
-        <w:t>(</w:t>
-      </w:r>
-      <w:proofErr w:type="spellStart"/>
-      <w:r>
-        <w:rPr>
-          <w:rFonts w:ascii="Consolas" w:eastAsia="Times New Roman" w:hAnsi="Consolas" w:cs="Times New Roman"/>
-          <w:color w:val="D4D4D4"/>
-          <w:sz w:val="21"/>
-          <w:szCs w:val="21"/>
-        </w:rPr>
-        <w:t>to_destroy</w:t>
-      </w:r>
-      <w:proofErr w:type="spellEnd"/>
-      <w:r>
-        <w:rPr>
-          <w:rFonts w:ascii="Consolas" w:eastAsia="Times New Roman" w:hAnsi="Consolas" w:cs="Times New Roman"/>
-          <w:color w:val="D4D4D4"/>
-          <w:sz w:val="21"/>
-          <w:szCs w:val="21"/>
-        </w:rPr>
-        <w:t> != </w:t>
-      </w:r>
-      <w:r>
-        <w:rPr>
-          <w:rFonts w:ascii="Consolas" w:eastAsia="Times New Roman" w:hAnsi="Consolas" w:cs="Times New Roman"/>
-          <w:color w:val="569CD6"/>
-          <w:sz w:val="21"/>
-          <w:szCs w:val="21"/>
-        </w:rPr>
-        <w:t>NULL</w:t>
-      </w:r>
-      <w:r>
-        <w:rPr>
-          <w:rFonts w:ascii="Consolas" w:eastAsia="Times New Roman" w:hAnsi="Consolas" w:cs="Times New Roman"/>
-          <w:color w:val="D4D4D4"/>
-          <w:sz w:val="21"/>
-          <w:szCs w:val="21"/>
-        </w:rPr>
-        <w:t>)</w:t>
-      </w:r>
-    </w:p>
-    <w:p>
-      <w:pPr>
-        <w:shd w:val="clear" w:color="auto" w:fill="1E1E1E"/>
-        <w:spacing w:after="0" w:line="285" w:lineRule="atLeast"/>
-        <w:rPr>
-          <w:rFonts w:ascii="Consolas" w:eastAsia="Times New Roman" w:hAnsi="Consolas" w:cs="Times New Roman"/>
-          <w:color w:val="D4D4D4"/>
-          <w:sz w:val="21"/>
-          <w:szCs w:val="21"/>
-        </w:rPr>
-      </w:pPr>
-      <w:r>
-        <w:rPr>
-          <w:rFonts w:ascii="Consolas" w:eastAsia="Times New Roman" w:hAnsi="Consolas" w:cs="Times New Roman"/>
-          <w:color w:val="D4D4D4"/>
-          <w:sz w:val="21"/>
-          <w:szCs w:val="21"/>
-        </w:rPr>
-        <w:t>    {</w:t>
-      </w:r>
-    </w:p>
-    <w:p>
-      <w:pPr>
-        <w:shd w:val="clear" w:color="auto" w:fill="1E1E1E"/>
-        <w:spacing w:after="0" w:line="285" w:lineRule="atLeast"/>
-        <w:rPr>
-          <w:rFonts w:ascii="Consolas" w:eastAsia="Times New Roman" w:hAnsi="Consolas" w:cs="Times New Roman"/>
-          <w:color w:val="D4D4D4"/>
-          <w:sz w:val="21"/>
-          <w:szCs w:val="21"/>
-        </w:rPr>
-      </w:pPr>
-      <w:r>
-        <w:rPr>
-          <w:rFonts w:ascii="Consolas" w:eastAsia="Times New Roman" w:hAnsi="Consolas" w:cs="Times New Roman"/>
-          <w:color w:val="D4D4D4"/>
-          <w:sz w:val="21"/>
-          <w:szCs w:val="21"/>
-        </w:rPr>
-        <w:t>        </w:t>
-      </w:r>
-      <w:proofErr w:type="spellStart"/>
-      <w:r>
-        <w:rPr>
-          <w:rFonts w:ascii="Consolas" w:eastAsia="Times New Roman" w:hAnsi="Consolas" w:cs="Times New Roman"/>
-          <w:color w:val="D4D4D4"/>
-          <w:sz w:val="21"/>
-          <w:szCs w:val="21"/>
-        </w:rPr>
-        <w:t>tmp</w:t>
-      </w:r>
-      <w:proofErr w:type="spellEnd"/>
-      <w:r>
-        <w:rPr>
-          <w:rFonts w:ascii="Consolas" w:eastAsia="Times New Roman" w:hAnsi="Consolas" w:cs="Times New Roman"/>
-          <w:color w:val="D4D4D4"/>
-          <w:sz w:val="21"/>
-          <w:szCs w:val="21"/>
-        </w:rPr>
-        <w:t> = </w:t>
-      </w:r>
-      <w:proofErr w:type="spellStart"/>
-      <w:r>
-        <w:rPr>
-          <w:rFonts w:ascii="Consolas" w:eastAsia="Times New Roman" w:hAnsi="Consolas" w:cs="Times New Roman"/>
-          <w:color w:val="D4D4D4"/>
-          <w:sz w:val="21"/>
-          <w:szCs w:val="21"/>
-        </w:rPr>
-        <w:t>to_destroy</w:t>
-      </w:r>
-      <w:proofErr w:type="spellEnd"/>
-      <w:r>
-        <w:rPr>
-          <w:rFonts w:ascii="Consolas" w:eastAsia="Times New Roman" w:hAnsi="Consolas" w:cs="Times New Roman"/>
-          <w:color w:val="D4D4D4"/>
-          <w:sz w:val="21"/>
-          <w:szCs w:val="21"/>
-        </w:rPr>
-        <w:t>;</w:t>
-      </w:r>
-    </w:p>
-    <w:p>
-      <w:pPr>
-        <w:shd w:val="clear" w:color="auto" w:fill="1E1E1E"/>
-        <w:spacing w:after="0" w:line="285" w:lineRule="atLeast"/>
-        <w:rPr>
-          <w:rFonts w:ascii="Consolas" w:eastAsia="Times New Roman" w:hAnsi="Consolas" w:cs="Times New Roman"/>
-          <w:color w:val="D4D4D4"/>
-          <w:sz w:val="21"/>
-          <w:szCs w:val="21"/>
-        </w:rPr>
-      </w:pPr>
-      <w:r>
-        <w:rPr>
-          <w:rFonts w:ascii="Consolas" w:eastAsia="Times New Roman" w:hAnsi="Consolas" w:cs="Times New Roman"/>
-          <w:color w:val="D4D4D4"/>
-          <w:sz w:val="21"/>
-          <w:szCs w:val="21"/>
-        </w:rPr>
-        <w:t>        </w:t>
-      </w:r>
-      <w:proofErr w:type="spellStart"/>
-      <w:r>
-        <w:rPr>
-          <w:rFonts w:ascii="Consolas" w:eastAsia="Times New Roman" w:hAnsi="Consolas" w:cs="Times New Roman"/>
-          <w:color w:val="D4D4D4"/>
-          <w:sz w:val="21"/>
-          <w:szCs w:val="21"/>
-        </w:rPr>
-        <w:t>to_destroy</w:t>
-      </w:r>
-      <w:proofErr w:type="spellEnd"/>
-      <w:r>
-        <w:rPr>
-          <w:rFonts w:ascii="Consolas" w:eastAsia="Times New Roman" w:hAnsi="Consolas" w:cs="Times New Roman"/>
-          <w:color w:val="D4D4D4"/>
-          <w:sz w:val="21"/>
-          <w:szCs w:val="21"/>
-        </w:rPr>
-        <w:t> = </w:t>
-      </w:r>
-      <w:proofErr w:type="spellStart"/>
+        <w:t>)-&gt;</w:t>
+      </w:r>
       <w:r>
         <w:rPr>
           <w:rFonts w:ascii="Consolas" w:eastAsia="Times New Roman" w:hAnsi="Consolas" w:cs="Times New Roman"/>
@@ -506,25 +2312,6 @@
           <w:sz w:val="21"/>
           <w:szCs w:val="21"/>
         </w:rPr>
-        <w:t>to_destroy</w:t>
-      </w:r>
-      <w:proofErr w:type="spellEnd"/>
-      <w:r>
-        <w:rPr>
-          <w:rFonts w:ascii="Consolas" w:eastAsia="Times New Roman" w:hAnsi="Consolas" w:cs="Times New Roman"/>
-          <w:color w:val="D4D4D4"/>
-          <w:sz w:val="21"/>
-          <w:szCs w:val="21"/>
-        </w:rPr>
-        <w:t>-&gt;</w:t>
-      </w:r>
-      <w:r>
-        <w:rPr>
-          <w:rFonts w:ascii="Consolas" w:eastAsia="Times New Roman" w:hAnsi="Consolas" w:cs="Times New Roman"/>
-          <w:color w:val="9CDCFE"/>
-          <w:sz w:val="21"/>
-          <w:szCs w:val="21"/>
-        </w:rPr>
         <w:t>next</w:t>
       </w:r>
       <w:r>
@@ -534,65 +2321,6 @@
           <w:sz w:val="21"/>
           <w:szCs w:val="21"/>
         </w:rPr>
-        <w:t>;</w:t>
-      </w:r>
-    </w:p>
-    <w:p>
-      <w:pPr>
-        <w:shd w:val="clear" w:color="auto" w:fill="1E1E1E"/>
-        <w:spacing w:after="0" w:line="285" w:lineRule="atLeast"/>
-        <w:rPr>
-          <w:rFonts w:ascii="Consolas" w:eastAsia="Times New Roman" w:hAnsi="Consolas" w:cs="Times New Roman"/>
-          <w:color w:val="D4D4D4"/>
-          <w:sz w:val="21"/>
-          <w:szCs w:val="21"/>
-        </w:rPr>
-      </w:pPr>
-      <w:r>
-        <w:rPr>
-          <w:rFonts w:ascii="Consolas" w:eastAsia="Times New Roman" w:hAnsi="Consolas" w:cs="Times New Roman"/>
-          <w:color w:val="D4D4D4"/>
-          <w:sz w:val="21"/>
-          <w:szCs w:val="21"/>
-        </w:rPr>
-        <w:t>        </w:t>
-      </w:r>
-      <w:r>
-        <w:rPr>
-          <w:rFonts w:ascii="Consolas" w:eastAsia="Times New Roman" w:hAnsi="Consolas" w:cs="Times New Roman"/>
-          <w:color w:val="DCDCAA"/>
-          <w:sz w:val="21"/>
-          <w:szCs w:val="21"/>
-        </w:rPr>
-        <w:t>free</w:t>
-      </w:r>
-      <w:r>
-        <w:rPr>
-          <w:rFonts w:ascii="Consolas" w:eastAsia="Times New Roman" w:hAnsi="Consolas" w:cs="Times New Roman"/>
-          <w:color w:val="D4D4D4"/>
-          <w:sz w:val="21"/>
-          <w:szCs w:val="21"/>
-        </w:rPr>
-        <w:t>(</w:t>
-      </w:r>
-      <w:proofErr w:type="spellStart"/>
-      <w:r>
-        <w:rPr>
-          <w:rFonts w:ascii="Consolas" w:eastAsia="Times New Roman" w:hAnsi="Consolas" w:cs="Times New Roman"/>
-          <w:color w:val="D4D4D4"/>
-          <w:sz w:val="21"/>
-          <w:szCs w:val="21"/>
-        </w:rPr>
-        <w:t>tmp</w:t>
-      </w:r>
-      <w:proofErr w:type="spellEnd"/>
-      <w:r>
-        <w:rPr>
-          <w:rFonts w:ascii="Consolas" w:eastAsia="Times New Roman" w:hAnsi="Consolas" w:cs="Times New Roman"/>
-          <w:color w:val="D4D4D4"/>
-          <w:sz w:val="21"/>
-          <w:szCs w:val="21"/>
-        </w:rPr>
         <w:t>);</w:t>
       </w:r>
     </w:p>
@@ -614,1370 +2342,6 @@
           <w:sz w:val="21"/>
           <w:szCs w:val="21"/>
         </w:rPr>
-        <w:t>    }</w:t>
-      </w:r>
-    </w:p>
-    <w:p>
-      <w:pPr>
-        <w:shd w:val="clear" w:color="auto" w:fill="1E1E1E"/>
-        <w:spacing w:after="0" w:line="285" w:lineRule="atLeast"/>
-        <w:rPr>
-          <w:rFonts w:ascii="Consolas" w:eastAsia="Times New Roman" w:hAnsi="Consolas" w:cs="Times New Roman"/>
-          <w:color w:val="D4D4D4"/>
-          <w:sz w:val="21"/>
-          <w:szCs w:val="21"/>
-        </w:rPr>
-      </w:pPr>
-      <w:r>
-        <w:rPr>
-          <w:rFonts w:ascii="Consolas" w:eastAsia="Times New Roman" w:hAnsi="Consolas" w:cs="Times New Roman"/>
-          <w:color w:val="D4D4D4"/>
-          <w:sz w:val="21"/>
-          <w:szCs w:val="21"/>
-        </w:rPr>
-        <w:t>    </w:t>
-      </w:r>
-      <w:r>
-        <w:rPr>
-          <w:rFonts w:ascii="Consolas" w:eastAsia="Times New Roman" w:hAnsi="Consolas" w:cs="Times New Roman"/>
-          <w:color w:val="C586C0"/>
-          <w:sz w:val="21"/>
-          <w:szCs w:val="21"/>
-        </w:rPr>
-        <w:t>return</w:t>
-      </w:r>
-      <w:r>
-        <w:rPr>
-          <w:rFonts w:ascii="Consolas" w:eastAsia="Times New Roman" w:hAnsi="Consolas" w:cs="Times New Roman"/>
-          <w:color w:val="D4D4D4"/>
-          <w:sz w:val="21"/>
-          <w:szCs w:val="21"/>
-        </w:rPr>
-        <w:t> SUCCESS;</w:t>
-      </w:r>
-    </w:p>
-    <w:p>
-      <w:pPr>
-        <w:shd w:val="clear" w:color="auto" w:fill="1E1E1E"/>
-        <w:spacing w:after="0" w:line="285" w:lineRule="atLeast"/>
-        <w:rPr>
-          <w:rFonts w:ascii="Consolas" w:eastAsia="Times New Roman" w:hAnsi="Consolas" w:cs="Times New Roman"/>
-          <w:color w:val="D4D4D4"/>
-          <w:sz w:val="21"/>
-          <w:szCs w:val="21"/>
-        </w:rPr>
-      </w:pPr>
-      <w:r>
-        <w:rPr>
-          <w:rFonts w:ascii="Consolas" w:eastAsia="Times New Roman" w:hAnsi="Consolas" w:cs="Times New Roman"/>
-          <w:color w:val="D4D4D4"/>
-          <w:sz w:val="21"/>
-          <w:szCs w:val="21"/>
-        </w:rPr>
-        <w:t>}</w:t>
-      </w:r>
-    </w:p>
-    <w:p>
-      <w:pPr>
-        <w:shd w:val="clear" w:color="auto" w:fill="1E1E1E"/>
-        <w:spacing w:after="0" w:line="285" w:lineRule="atLeast"/>
-        <w:rPr>
-          <w:rFonts w:ascii="Consolas" w:eastAsia="Times New Roman" w:hAnsi="Consolas" w:cs="Times New Roman"/>
-          <w:color w:val="D4D4D4"/>
-          <w:sz w:val="21"/>
-          <w:szCs w:val="21"/>
-        </w:rPr>
-      </w:pPr>
-    </w:p>
-    <w:p>
-      <w:pPr>
-        <w:shd w:val="clear" w:color="auto" w:fill="1E1E1E"/>
-        <w:spacing w:after="0" w:line="285" w:lineRule="atLeast"/>
-        <w:rPr>
-          <w:rFonts w:ascii="Consolas" w:eastAsia="Times New Roman" w:hAnsi="Consolas" w:cs="Times New Roman"/>
-          <w:color w:val="D4D4D4"/>
-          <w:sz w:val="21"/>
-          <w:szCs w:val="21"/>
-        </w:rPr>
-      </w:pPr>
-      <w:r>
-        <w:rPr>
-          <w:rFonts w:ascii="Consolas" w:eastAsia="Times New Roman" w:hAnsi="Consolas" w:cs="Times New Roman"/>
-          <w:color w:val="D4D4D4"/>
-          <w:sz w:val="21"/>
-          <w:szCs w:val="21"/>
-        </w:rPr>
-        <w:t>ErrorCode </w:t>
-      </w:r>
-      <w:r>
-        <w:rPr>
-          <w:rFonts w:ascii="Consolas" w:eastAsia="Times New Roman" w:hAnsi="Consolas" w:cs="Times New Roman"/>
-          <w:color w:val="DCDCAA"/>
-          <w:sz w:val="21"/>
-          <w:szCs w:val="21"/>
-        </w:rPr>
-        <w:t>mergeSortedLists</w:t>
-      </w:r>
-      <w:r>
-        <w:rPr>
-          <w:rFonts w:ascii="Consolas" w:eastAsia="Times New Roman" w:hAnsi="Consolas" w:cs="Times New Roman"/>
-          <w:color w:val="D4D4D4"/>
-          <w:sz w:val="21"/>
-          <w:szCs w:val="21"/>
-        </w:rPr>
-        <w:t>(Node </w:t>
-      </w:r>
-      <w:r>
-        <w:rPr>
-          <w:rFonts w:ascii="Consolas" w:eastAsia="Times New Roman" w:hAnsi="Consolas" w:cs="Times New Roman"/>
-          <w:color w:val="9CDCFE"/>
-          <w:sz w:val="21"/>
-          <w:szCs w:val="21"/>
-        </w:rPr>
-        <w:t>list1</w:t>
-      </w:r>
-      <w:r>
-        <w:rPr>
-          <w:rFonts w:ascii="Consolas" w:eastAsia="Times New Roman" w:hAnsi="Consolas" w:cs="Times New Roman"/>
-          <w:color w:val="D4D4D4"/>
-          <w:sz w:val="21"/>
-          <w:szCs w:val="21"/>
-        </w:rPr>
-        <w:t>, Node </w:t>
-      </w:r>
-      <w:r>
-        <w:rPr>
-          <w:rFonts w:ascii="Consolas" w:eastAsia="Times New Roman" w:hAnsi="Consolas" w:cs="Times New Roman"/>
-          <w:color w:val="9CDCFE"/>
-          <w:sz w:val="21"/>
-          <w:szCs w:val="21"/>
-        </w:rPr>
-        <w:t>list2</w:t>
-      </w:r>
-      <w:r>
-        <w:rPr>
-          <w:rFonts w:ascii="Consolas" w:eastAsia="Times New Roman" w:hAnsi="Consolas" w:cs="Times New Roman"/>
-          <w:color w:val="D4D4D4"/>
-          <w:sz w:val="21"/>
-          <w:szCs w:val="21"/>
-        </w:rPr>
-        <w:t>, Node *</w:t>
-      </w:r>
-      <w:r>
-        <w:rPr>
-          <w:rFonts w:ascii="Consolas" w:eastAsia="Times New Roman" w:hAnsi="Consolas" w:cs="Times New Roman"/>
-          <w:color w:val="9CDCFE"/>
-          <w:sz w:val="21"/>
-          <w:szCs w:val="21"/>
-        </w:rPr>
-        <w:t>merged_out</w:t>
-      </w:r>
-      <w:r>
-        <w:rPr>
-          <w:rFonts w:ascii="Consolas" w:eastAsia="Times New Roman" w:hAnsi="Consolas" w:cs="Times New Roman"/>
-          <w:color w:val="D4D4D4"/>
-          <w:sz w:val="21"/>
-          <w:szCs w:val="21"/>
-        </w:rPr>
-        <w:t>)</w:t>
-      </w:r>
-    </w:p>
-    <w:p>
-      <w:pPr>
-        <w:shd w:val="clear" w:color="auto" w:fill="1E1E1E"/>
-        <w:spacing w:after="0" w:line="285" w:lineRule="atLeast"/>
-        <w:rPr>
-          <w:rFonts w:ascii="Consolas" w:eastAsia="Times New Roman" w:hAnsi="Consolas" w:cs="Times New Roman"/>
-          <w:color w:val="D4D4D4"/>
-          <w:sz w:val="21"/>
-          <w:szCs w:val="21"/>
-        </w:rPr>
-      </w:pPr>
-      <w:r>
-        <w:rPr>
-          <w:rFonts w:ascii="Consolas" w:eastAsia="Times New Roman" w:hAnsi="Consolas" w:cs="Times New Roman"/>
-          <w:color w:val="D4D4D4"/>
-          <w:sz w:val="21"/>
-          <w:szCs w:val="21"/>
-        </w:rPr>
-        <w:t>{</w:t>
-      </w:r>
-    </w:p>
-    <w:p>
-      <w:pPr>
-        <w:shd w:val="clear" w:color="auto" w:fill="1E1E1E"/>
-        <w:spacing w:after="0" w:line="285" w:lineRule="atLeast"/>
-        <w:rPr>
-          <w:rFonts w:ascii="Consolas" w:eastAsia="Times New Roman" w:hAnsi="Consolas" w:cs="Times New Roman"/>
-          <w:color w:val="D4D4D4"/>
-          <w:sz w:val="21"/>
-          <w:szCs w:val="21"/>
-        </w:rPr>
-      </w:pPr>
-      <w:r>
-        <w:rPr>
-          <w:rFonts w:ascii="Consolas" w:eastAsia="Times New Roman" w:hAnsi="Consolas" w:cs="Times New Roman"/>
-          <w:color w:val="D4D4D4"/>
-          <w:sz w:val="21"/>
-          <w:szCs w:val="21"/>
-        </w:rPr>
-        <w:t>    </w:t>
-      </w:r>
-      <w:r>
-        <w:rPr>
-          <w:rFonts w:ascii="Consolas" w:eastAsia="Times New Roman" w:hAnsi="Consolas" w:cs="Times New Roman"/>
-          <w:color w:val="C586C0"/>
-          <w:sz w:val="21"/>
-          <w:szCs w:val="21"/>
-        </w:rPr>
-        <w:t>if</w:t>
-      </w:r>
-      <w:r>
-        <w:rPr>
-          <w:rFonts w:ascii="Consolas" w:eastAsia="Times New Roman" w:hAnsi="Consolas" w:cs="Times New Roman"/>
-          <w:color w:val="D4D4D4"/>
-          <w:sz w:val="21"/>
-          <w:szCs w:val="21"/>
-        </w:rPr>
-        <w:t>(list1 == </w:t>
-      </w:r>
-      <w:r>
-        <w:rPr>
-          <w:rFonts w:ascii="Consolas" w:eastAsia="Times New Roman" w:hAnsi="Consolas" w:cs="Times New Roman"/>
-          <w:color w:val="569CD6"/>
-          <w:sz w:val="21"/>
-          <w:szCs w:val="21"/>
-        </w:rPr>
-        <w:t>NULL</w:t>
-      </w:r>
-      <w:r>
-        <w:rPr>
-          <w:rFonts w:ascii="Consolas" w:eastAsia="Times New Roman" w:hAnsi="Consolas" w:cs="Times New Roman"/>
-          <w:color w:val="D4D4D4"/>
-          <w:sz w:val="21"/>
-          <w:szCs w:val="21"/>
-        </w:rPr>
-        <w:t> || list2 == </w:t>
-      </w:r>
-      <w:r>
-        <w:rPr>
-          <w:rFonts w:ascii="Consolas" w:eastAsia="Times New Roman" w:hAnsi="Consolas" w:cs="Times New Roman"/>
-          <w:color w:val="569CD6"/>
-          <w:sz w:val="21"/>
-          <w:szCs w:val="21"/>
-        </w:rPr>
-        <w:t>NULL</w:t>
-      </w:r>
-      <w:r>
-        <w:rPr>
-          <w:rFonts w:ascii="Consolas" w:eastAsia="Times New Roman" w:hAnsi="Consolas" w:cs="Times New Roman"/>
-          <w:color w:val="D4D4D4"/>
-          <w:sz w:val="21"/>
-          <w:szCs w:val="21"/>
-        </w:rPr>
-        <w:t>) </w:t>
-      </w:r>
-    </w:p>
-    <w:p>
-      <w:pPr>
-        <w:shd w:val="clear" w:color="auto" w:fill="1E1E1E"/>
-        <w:spacing w:after="0" w:line="285" w:lineRule="atLeast"/>
-        <w:rPr>
-          <w:rFonts w:ascii="Consolas" w:eastAsia="Times New Roman" w:hAnsi="Consolas" w:cs="Times New Roman"/>
-          <w:color w:val="D4D4D4"/>
-          <w:sz w:val="21"/>
-          <w:szCs w:val="21"/>
-        </w:rPr>
-      </w:pPr>
-      <w:r>
-        <w:rPr>
-          <w:rFonts w:ascii="Consolas" w:eastAsia="Times New Roman" w:hAnsi="Consolas" w:cs="Times New Roman"/>
-          <w:color w:val="D4D4D4"/>
-          <w:sz w:val="21"/>
-          <w:szCs w:val="21"/>
-        </w:rPr>
-        <w:t>    {</w:t>
-      </w:r>
-    </w:p>
-    <w:p>
-      <w:pPr>
-        <w:shd w:val="clear" w:color="auto" w:fill="1E1E1E"/>
-        <w:spacing w:after="0" w:line="285" w:lineRule="atLeast"/>
-        <w:rPr>
-          <w:rFonts w:ascii="Consolas" w:eastAsia="Times New Roman" w:hAnsi="Consolas" w:cs="Times New Roman"/>
-          <w:color w:val="D4D4D4"/>
-          <w:sz w:val="21"/>
-          <w:szCs w:val="21"/>
-        </w:rPr>
-      </w:pPr>
-      <w:r>
-        <w:rPr>
-          <w:rFonts w:ascii="Consolas" w:eastAsia="Times New Roman" w:hAnsi="Consolas" w:cs="Times New Roman"/>
-          <w:color w:val="D4D4D4"/>
-          <w:sz w:val="21"/>
-          <w:szCs w:val="21"/>
-        </w:rPr>
-        <w:t>        </w:t>
-      </w:r>
-      <w:r>
-        <w:rPr>
-          <w:rFonts w:ascii="Consolas" w:eastAsia="Times New Roman" w:hAnsi="Consolas" w:cs="Times New Roman"/>
-          <w:color w:val="C586C0"/>
-          <w:sz w:val="21"/>
-          <w:szCs w:val="21"/>
-        </w:rPr>
-        <w:t>return</w:t>
-      </w:r>
-      <w:r>
-        <w:rPr>
-          <w:rFonts w:ascii="Consolas" w:eastAsia="Times New Roman" w:hAnsi="Consolas" w:cs="Times New Roman"/>
-          <w:color w:val="D4D4D4"/>
-          <w:sz w:val="21"/>
-          <w:szCs w:val="21"/>
-        </w:rPr>
-        <w:t> EMPTY_LIST;</w:t>
-      </w:r>
-    </w:p>
-    <w:p>
-      <w:pPr>
-        <w:shd w:val="clear" w:color="auto" w:fill="1E1E1E"/>
-        <w:spacing w:after="0" w:line="285" w:lineRule="atLeast"/>
-        <w:rPr>
-          <w:rFonts w:ascii="Consolas" w:eastAsia="Times New Roman" w:hAnsi="Consolas" w:cs="Times New Roman"/>
-          <w:color w:val="D4D4D4"/>
-          <w:sz w:val="21"/>
-          <w:szCs w:val="21"/>
-        </w:rPr>
-      </w:pPr>
-      <w:r>
-        <w:rPr>
-          <w:rFonts w:ascii="Consolas" w:eastAsia="Times New Roman" w:hAnsi="Consolas" w:cs="Times New Roman"/>
-          <w:color w:val="D4D4D4"/>
-          <w:sz w:val="21"/>
-          <w:szCs w:val="21"/>
-        </w:rPr>
-        <w:t>    }</w:t>
-      </w:r>
-    </w:p>
-    <w:p>
-      <w:pPr>
-        <w:shd w:val="clear" w:color="auto" w:fill="1E1E1E"/>
-        <w:spacing w:after="0" w:line="285" w:lineRule="atLeast"/>
-        <w:rPr>
-          <w:rFonts w:ascii="Consolas" w:eastAsia="Times New Roman" w:hAnsi="Consolas" w:cs="Times New Roman"/>
-          <w:color w:val="D4D4D4"/>
-          <w:sz w:val="21"/>
-          <w:szCs w:val="21"/>
-        </w:rPr>
-      </w:pPr>
-      <w:r>
-        <w:rPr>
-          <w:rFonts w:ascii="Consolas" w:eastAsia="Times New Roman" w:hAnsi="Consolas" w:cs="Times New Roman"/>
-          <w:color w:val="D4D4D4"/>
-          <w:sz w:val="21"/>
-          <w:szCs w:val="21"/>
-        </w:rPr>
-        <w:t>    </w:t>
-      </w:r>
-      <w:r>
-        <w:rPr>
-          <w:rFonts w:ascii="Consolas" w:eastAsia="Times New Roman" w:hAnsi="Consolas" w:cs="Times New Roman"/>
-          <w:color w:val="C586C0"/>
-          <w:sz w:val="21"/>
-          <w:szCs w:val="21"/>
-        </w:rPr>
-        <w:t>if</w:t>
-      </w:r>
-      <w:r>
-        <w:rPr>
-          <w:rFonts w:ascii="Consolas" w:eastAsia="Times New Roman" w:hAnsi="Consolas" w:cs="Times New Roman"/>
-          <w:color w:val="D4D4D4"/>
-          <w:sz w:val="21"/>
-          <w:szCs w:val="21"/>
-        </w:rPr>
-        <w:t>(!</w:t>
-      </w:r>
-      <w:proofErr w:type="spellStart"/>
-      <w:r>
-        <w:rPr>
-          <w:rFonts w:ascii="Consolas" w:eastAsia="Times New Roman" w:hAnsi="Consolas" w:cs="Times New Roman"/>
-          <w:color w:val="DCDCAA"/>
-          <w:sz w:val="21"/>
-          <w:szCs w:val="21"/>
-        </w:rPr>
-        <w:t>isListSorted</w:t>
-      </w:r>
-      <w:proofErr w:type="spellEnd"/>
-      <w:r>
-        <w:rPr>
-          <w:rFonts w:ascii="Consolas" w:eastAsia="Times New Roman" w:hAnsi="Consolas" w:cs="Times New Roman"/>
-          <w:color w:val="D4D4D4"/>
-          <w:sz w:val="21"/>
-          <w:szCs w:val="21"/>
-        </w:rPr>
-        <w:t>(list1) || !(</w:t>
-      </w:r>
-      <w:proofErr w:type="spellStart"/>
-      <w:r>
-        <w:rPr>
-          <w:rFonts w:ascii="Consolas" w:eastAsia="Times New Roman" w:hAnsi="Consolas" w:cs="Times New Roman"/>
-          <w:color w:val="DCDCAA"/>
-          <w:sz w:val="21"/>
-          <w:szCs w:val="21"/>
-        </w:rPr>
-        <w:t>isListSorted</w:t>
-      </w:r>
-      <w:proofErr w:type="spellEnd"/>
-      <w:r>
-        <w:rPr>
-          <w:rFonts w:ascii="Consolas" w:eastAsia="Times New Roman" w:hAnsi="Consolas" w:cs="Times New Roman"/>
-          <w:color w:val="D4D4D4"/>
-          <w:sz w:val="21"/>
-          <w:szCs w:val="21"/>
-        </w:rPr>
-        <w:t>(list2)))</w:t>
-      </w:r>
-    </w:p>
-    <w:p>
-      <w:pPr>
-        <w:shd w:val="clear" w:color="auto" w:fill="1E1E1E"/>
-        <w:spacing w:after="0" w:line="285" w:lineRule="atLeast"/>
-        <w:rPr>
-          <w:rFonts w:ascii="Consolas" w:eastAsia="Times New Roman" w:hAnsi="Consolas" w:cs="Times New Roman"/>
-          <w:color w:val="D4D4D4"/>
-          <w:sz w:val="21"/>
-          <w:szCs w:val="21"/>
-        </w:rPr>
-      </w:pPr>
-      <w:r>
-        <w:rPr>
-          <w:rFonts w:ascii="Consolas" w:eastAsia="Times New Roman" w:hAnsi="Consolas" w:cs="Times New Roman"/>
-          <w:color w:val="D4D4D4"/>
-          <w:sz w:val="21"/>
-          <w:szCs w:val="21"/>
-        </w:rPr>
-        <w:t>    {</w:t>
-      </w:r>
-    </w:p>
-    <w:p>
-      <w:pPr>
-        <w:shd w:val="clear" w:color="auto" w:fill="1E1E1E"/>
-        <w:spacing w:after="0" w:line="285" w:lineRule="atLeast"/>
-        <w:rPr>
-          <w:rFonts w:ascii="Consolas" w:eastAsia="Times New Roman" w:hAnsi="Consolas" w:cs="Times New Roman"/>
-          <w:color w:val="D4D4D4"/>
-          <w:sz w:val="21"/>
-          <w:szCs w:val="21"/>
-        </w:rPr>
-      </w:pPr>
-      <w:r>
-        <w:rPr>
-          <w:rFonts w:ascii="Consolas" w:eastAsia="Times New Roman" w:hAnsi="Consolas" w:cs="Times New Roman"/>
-          <w:color w:val="D4D4D4"/>
-          <w:sz w:val="21"/>
-          <w:szCs w:val="21"/>
-        </w:rPr>
-        <w:t>        </w:t>
-      </w:r>
-      <w:r>
-        <w:rPr>
-          <w:rFonts w:ascii="Consolas" w:eastAsia="Times New Roman" w:hAnsi="Consolas" w:cs="Times New Roman"/>
-          <w:color w:val="C586C0"/>
-          <w:sz w:val="21"/>
-          <w:szCs w:val="21"/>
-        </w:rPr>
-        <w:t>return</w:t>
-      </w:r>
-      <w:r>
-        <w:rPr>
-          <w:rFonts w:ascii="Consolas" w:eastAsia="Times New Roman" w:hAnsi="Consolas" w:cs="Times New Roman"/>
-          <w:color w:val="D4D4D4"/>
-          <w:sz w:val="21"/>
-          <w:szCs w:val="21"/>
-        </w:rPr>
-        <w:t> UNSORTED_LIST;</w:t>
-      </w:r>
-    </w:p>
-    <w:p>
-      <w:pPr>
-        <w:shd w:val="clear" w:color="auto" w:fill="1E1E1E"/>
-        <w:spacing w:after="0" w:line="285" w:lineRule="atLeast"/>
-        <w:rPr>
-          <w:rFonts w:ascii="Consolas" w:eastAsia="Times New Roman" w:hAnsi="Consolas" w:cs="Times New Roman"/>
-          <w:color w:val="D4D4D4"/>
-          <w:sz w:val="21"/>
-          <w:szCs w:val="21"/>
-        </w:rPr>
-      </w:pPr>
-      <w:r>
-        <w:rPr>
-          <w:rFonts w:ascii="Consolas" w:eastAsia="Times New Roman" w:hAnsi="Consolas" w:cs="Times New Roman"/>
-          <w:color w:val="D4D4D4"/>
-          <w:sz w:val="21"/>
-          <w:szCs w:val="21"/>
-        </w:rPr>
-        <w:t>    }</w:t>
-      </w:r>
-    </w:p>
-    <w:p>
-      <w:pPr>
-        <w:shd w:val="clear" w:color="auto" w:fill="1E1E1E"/>
-        <w:spacing w:after="0" w:line="285" w:lineRule="atLeast"/>
-        <w:rPr>
-          <w:rFonts w:ascii="Consolas" w:eastAsia="Times New Roman" w:hAnsi="Consolas" w:cs="Times New Roman"/>
-          <w:color w:val="D4D4D4"/>
-          <w:sz w:val="21"/>
-          <w:szCs w:val="21"/>
-        </w:rPr>
-      </w:pPr>
-      <w:r>
-        <w:rPr>
-          <w:rFonts w:ascii="Consolas" w:eastAsia="Times New Roman" w:hAnsi="Consolas" w:cs="Times New Roman"/>
-          <w:color w:val="D4D4D4"/>
-          <w:sz w:val="21"/>
-          <w:szCs w:val="21"/>
-        </w:rPr>
-        <w:t>    </w:t>
-      </w:r>
-      <w:r>
-        <w:rPr>
-          <w:rFonts w:ascii="Consolas" w:eastAsia="Times New Roman" w:hAnsi="Consolas" w:cs="Times New Roman"/>
-          <w:color w:val="C586C0"/>
-          <w:sz w:val="21"/>
-          <w:szCs w:val="21"/>
-        </w:rPr>
-        <w:t>if</w:t>
-      </w:r>
-      <w:r>
-        <w:rPr>
-          <w:rFonts w:ascii="Consolas" w:eastAsia="Times New Roman" w:hAnsi="Consolas" w:cs="Times New Roman"/>
-          <w:color w:val="D4D4D4"/>
-          <w:sz w:val="21"/>
-          <w:szCs w:val="21"/>
-        </w:rPr>
-        <w:t>(</w:t>
-      </w:r>
-      <w:proofErr w:type="spellStart"/>
-      <w:r>
-        <w:rPr>
-          <w:rFonts w:ascii="Consolas" w:eastAsia="Times New Roman" w:hAnsi="Consolas" w:cs="Times New Roman"/>
-          <w:color w:val="D4D4D4"/>
-          <w:sz w:val="21"/>
-          <w:szCs w:val="21"/>
-        </w:rPr>
-        <w:t>merged_out</w:t>
-      </w:r>
-      <w:proofErr w:type="spellEnd"/>
-      <w:r>
-        <w:rPr>
-          <w:rFonts w:ascii="Consolas" w:eastAsia="Times New Roman" w:hAnsi="Consolas" w:cs="Times New Roman"/>
-          <w:color w:val="D4D4D4"/>
-          <w:sz w:val="21"/>
-          <w:szCs w:val="21"/>
-        </w:rPr>
-        <w:t> == </w:t>
-      </w:r>
-      <w:r>
-        <w:rPr>
-          <w:rFonts w:ascii="Consolas" w:eastAsia="Times New Roman" w:hAnsi="Consolas" w:cs="Times New Roman"/>
-          <w:color w:val="569CD6"/>
-          <w:sz w:val="21"/>
-          <w:szCs w:val="21"/>
-        </w:rPr>
-        <w:t>NULL</w:t>
-      </w:r>
-      <w:r>
-        <w:rPr>
-          <w:rFonts w:ascii="Consolas" w:eastAsia="Times New Roman" w:hAnsi="Consolas" w:cs="Times New Roman"/>
-          <w:color w:val="D4D4D4"/>
-          <w:sz w:val="21"/>
-          <w:szCs w:val="21"/>
-        </w:rPr>
-        <w:t>)</w:t>
-      </w:r>
-    </w:p>
-    <w:p>
-      <w:pPr>
-        <w:shd w:val="clear" w:color="auto" w:fill="1E1E1E"/>
-        <w:spacing w:after="0" w:line="285" w:lineRule="atLeast"/>
-        <w:rPr>
-          <w:rFonts w:ascii="Consolas" w:eastAsia="Times New Roman" w:hAnsi="Consolas" w:cs="Times New Roman"/>
-          <w:color w:val="D4D4D4"/>
-          <w:sz w:val="21"/>
-          <w:szCs w:val="21"/>
-        </w:rPr>
-      </w:pPr>
-      <w:r>
-        <w:rPr>
-          <w:rFonts w:ascii="Consolas" w:eastAsia="Times New Roman" w:hAnsi="Consolas" w:cs="Times New Roman"/>
-          <w:color w:val="D4D4D4"/>
-          <w:sz w:val="21"/>
-          <w:szCs w:val="21"/>
-        </w:rPr>
-        <w:t>    {</w:t>
-      </w:r>
-    </w:p>
-    <w:p>
-      <w:pPr>
-        <w:shd w:val="clear" w:color="auto" w:fill="1E1E1E"/>
-        <w:spacing w:after="0" w:line="285" w:lineRule="atLeast"/>
-        <w:rPr>
-          <w:rFonts w:ascii="Consolas" w:eastAsia="Times New Roman" w:hAnsi="Consolas" w:cs="Times New Roman"/>
-          <w:color w:val="D4D4D4"/>
-          <w:sz w:val="21"/>
-          <w:szCs w:val="21"/>
-        </w:rPr>
-      </w:pPr>
-      <w:r>
-        <w:rPr>
-          <w:rFonts w:ascii="Consolas" w:eastAsia="Times New Roman" w:hAnsi="Consolas" w:cs="Times New Roman"/>
-          <w:color w:val="D4D4D4"/>
-          <w:sz w:val="21"/>
-          <w:szCs w:val="21"/>
-        </w:rPr>
-        <w:t>        </w:t>
-      </w:r>
-      <w:r>
-        <w:rPr>
-          <w:rFonts w:ascii="Consolas" w:eastAsia="Times New Roman" w:hAnsi="Consolas" w:cs="Times New Roman"/>
-          <w:color w:val="C586C0"/>
-          <w:sz w:val="21"/>
-          <w:szCs w:val="21"/>
-        </w:rPr>
-        <w:t>return</w:t>
-      </w:r>
-      <w:r>
-        <w:rPr>
-          <w:rFonts w:ascii="Consolas" w:eastAsia="Times New Roman" w:hAnsi="Consolas" w:cs="Times New Roman"/>
-          <w:color w:val="D4D4D4"/>
-          <w:sz w:val="21"/>
-          <w:szCs w:val="21"/>
-        </w:rPr>
-        <w:t> NULL_ARGUMENT;</w:t>
-      </w:r>
-    </w:p>
-    <w:p>
-      <w:pPr>
-        <w:shd w:val="clear" w:color="auto" w:fill="1E1E1E"/>
-        <w:spacing w:after="0" w:line="285" w:lineRule="atLeast"/>
-        <w:rPr>
-          <w:rFonts w:ascii="Consolas" w:eastAsia="Times New Roman" w:hAnsi="Consolas" w:cs="Times New Roman"/>
-          <w:color w:val="D4D4D4"/>
-          <w:sz w:val="21"/>
-          <w:szCs w:val="21"/>
-        </w:rPr>
-      </w:pPr>
-      <w:r>
-        <w:rPr>
-          <w:rFonts w:ascii="Consolas" w:eastAsia="Times New Roman" w:hAnsi="Consolas" w:cs="Times New Roman"/>
-          <w:color w:val="D4D4D4"/>
-          <w:sz w:val="21"/>
-          <w:szCs w:val="21"/>
-        </w:rPr>
-        <w:t>    }</w:t>
-      </w:r>
-    </w:p>
-    <w:p>
-      <w:pPr>
-        <w:shd w:val="clear" w:color="auto" w:fill="1E1E1E"/>
-        <w:spacing w:after="0" w:line="285" w:lineRule="atLeast"/>
-        <w:rPr>
-          <w:rFonts w:ascii="Consolas" w:eastAsia="Times New Roman" w:hAnsi="Consolas" w:cs="Times New Roman"/>
-          <w:color w:val="D4D4D4"/>
-          <w:sz w:val="21"/>
-          <w:szCs w:val="21"/>
-        </w:rPr>
-      </w:pPr>
-      <w:r>
-        <w:rPr>
-          <w:rFonts w:ascii="Consolas" w:eastAsia="Times New Roman" w:hAnsi="Consolas" w:cs="Times New Roman"/>
-          <w:color w:val="D4D4D4"/>
-          <w:sz w:val="21"/>
-          <w:szCs w:val="21"/>
-        </w:rPr>
-        <w:t>    Node* </w:t>
-      </w:r>
-      <w:proofErr w:type="spellStart"/>
-      <w:r>
-        <w:rPr>
-          <w:rFonts w:ascii="Consolas" w:eastAsia="Times New Roman" w:hAnsi="Consolas" w:cs="Times New Roman"/>
-          <w:color w:val="D4D4D4"/>
-          <w:sz w:val="21"/>
-          <w:szCs w:val="21"/>
-        </w:rPr>
-        <w:t>starter_merged</w:t>
-      </w:r>
-      <w:proofErr w:type="spellEnd"/>
-      <w:r>
-        <w:rPr>
-          <w:rFonts w:ascii="Consolas" w:eastAsia="Times New Roman" w:hAnsi="Consolas" w:cs="Times New Roman"/>
-          <w:color w:val="D4D4D4"/>
-          <w:sz w:val="21"/>
-          <w:szCs w:val="21"/>
-        </w:rPr>
-        <w:t> = </w:t>
-      </w:r>
-      <w:proofErr w:type="spellStart"/>
-      <w:r>
-        <w:rPr>
-          <w:rFonts w:ascii="Consolas" w:eastAsia="Times New Roman" w:hAnsi="Consolas" w:cs="Times New Roman"/>
-          <w:color w:val="D4D4D4"/>
-          <w:sz w:val="21"/>
-          <w:szCs w:val="21"/>
-        </w:rPr>
-        <w:t>merged_out</w:t>
-      </w:r>
-      <w:proofErr w:type="spellEnd"/>
-      <w:r>
-        <w:rPr>
-          <w:rFonts w:ascii="Consolas" w:eastAsia="Times New Roman" w:hAnsi="Consolas" w:cs="Times New Roman"/>
-          <w:color w:val="D4D4D4"/>
-          <w:sz w:val="21"/>
-          <w:szCs w:val="21"/>
-        </w:rPr>
-        <w:t>;</w:t>
-      </w:r>
-    </w:p>
-    <w:p>
-      <w:pPr>
-        <w:shd w:val="clear" w:color="auto" w:fill="1E1E1E"/>
-        <w:spacing w:after="0" w:line="285" w:lineRule="atLeast"/>
-        <w:rPr>
-          <w:rFonts w:ascii="Consolas" w:eastAsia="Times New Roman" w:hAnsi="Consolas" w:cs="Times New Roman"/>
-          <w:color w:val="D4D4D4"/>
-          <w:sz w:val="21"/>
-          <w:szCs w:val="21"/>
-        </w:rPr>
-      </w:pPr>
-      <w:r>
-        <w:rPr>
-          <w:rFonts w:ascii="Consolas" w:eastAsia="Times New Roman" w:hAnsi="Consolas" w:cs="Times New Roman"/>
-          <w:color w:val="D4D4D4"/>
-          <w:sz w:val="21"/>
-          <w:szCs w:val="21"/>
-        </w:rPr>
-        <w:t>    </w:t>
-      </w:r>
-      <w:r>
-        <w:rPr>
-          <w:rFonts w:ascii="Consolas" w:eastAsia="Times New Roman" w:hAnsi="Consolas" w:cs="Times New Roman"/>
-          <w:color w:val="569CD6"/>
-          <w:sz w:val="21"/>
-          <w:szCs w:val="21"/>
-        </w:rPr>
-        <w:t>int</w:t>
-      </w:r>
-      <w:r>
-        <w:rPr>
-          <w:rFonts w:ascii="Consolas" w:eastAsia="Times New Roman" w:hAnsi="Consolas" w:cs="Times New Roman"/>
-          <w:color w:val="D4D4D4"/>
-          <w:sz w:val="21"/>
-          <w:szCs w:val="21"/>
-        </w:rPr>
-        <w:t> len1 = </w:t>
-      </w:r>
-      <w:proofErr w:type="spellStart"/>
-      <w:r>
-        <w:rPr>
-          <w:rFonts w:ascii="Consolas" w:eastAsia="Times New Roman" w:hAnsi="Consolas" w:cs="Times New Roman"/>
-          <w:color w:val="DCDCAA"/>
-          <w:sz w:val="21"/>
-          <w:szCs w:val="21"/>
-        </w:rPr>
-        <w:t>getListLength</w:t>
-      </w:r>
-      <w:proofErr w:type="spellEnd"/>
-      <w:r>
-        <w:rPr>
-          <w:rFonts w:ascii="Consolas" w:eastAsia="Times New Roman" w:hAnsi="Consolas" w:cs="Times New Roman"/>
-          <w:color w:val="D4D4D4"/>
-          <w:sz w:val="21"/>
-          <w:szCs w:val="21"/>
-        </w:rPr>
-        <w:t>(list1);</w:t>
-      </w:r>
-    </w:p>
-    <w:p>
-      <w:pPr>
-        <w:shd w:val="clear" w:color="auto" w:fill="1E1E1E"/>
-        <w:spacing w:after="0" w:line="285" w:lineRule="atLeast"/>
-        <w:rPr>
-          <w:rFonts w:ascii="Consolas" w:eastAsia="Times New Roman" w:hAnsi="Consolas" w:cs="Times New Roman"/>
-          <w:color w:val="D4D4D4"/>
-          <w:sz w:val="21"/>
-          <w:szCs w:val="21"/>
-        </w:rPr>
-      </w:pPr>
-      <w:r>
-        <w:rPr>
-          <w:rFonts w:ascii="Consolas" w:eastAsia="Times New Roman" w:hAnsi="Consolas" w:cs="Times New Roman"/>
-          <w:color w:val="D4D4D4"/>
-          <w:sz w:val="21"/>
-          <w:szCs w:val="21"/>
-        </w:rPr>
-        <w:t>    </w:t>
-      </w:r>
-      <w:r>
-        <w:rPr>
-          <w:rFonts w:ascii="Consolas" w:eastAsia="Times New Roman" w:hAnsi="Consolas" w:cs="Times New Roman"/>
-          <w:color w:val="569CD6"/>
-          <w:sz w:val="21"/>
-          <w:szCs w:val="21"/>
-        </w:rPr>
-        <w:t>int</w:t>
-      </w:r>
-      <w:r>
-        <w:rPr>
-          <w:rFonts w:ascii="Consolas" w:eastAsia="Times New Roman" w:hAnsi="Consolas" w:cs="Times New Roman"/>
-          <w:color w:val="D4D4D4"/>
-          <w:sz w:val="21"/>
-          <w:szCs w:val="21"/>
-        </w:rPr>
-        <w:t> len2 = </w:t>
-      </w:r>
-      <w:proofErr w:type="spellStart"/>
-      <w:r>
-        <w:rPr>
-          <w:rFonts w:ascii="Consolas" w:eastAsia="Times New Roman" w:hAnsi="Consolas" w:cs="Times New Roman"/>
-          <w:color w:val="DCDCAA"/>
-          <w:sz w:val="21"/>
-          <w:szCs w:val="21"/>
-        </w:rPr>
-        <w:t>getListLength</w:t>
-      </w:r>
-      <w:proofErr w:type="spellEnd"/>
-      <w:r>
-        <w:rPr>
-          <w:rFonts w:ascii="Consolas" w:eastAsia="Times New Roman" w:hAnsi="Consolas" w:cs="Times New Roman"/>
-          <w:color w:val="D4D4D4"/>
-          <w:sz w:val="21"/>
-          <w:szCs w:val="21"/>
-        </w:rPr>
-        <w:t>(list2);</w:t>
-      </w:r>
-    </w:p>
-    <w:p>
-      <w:pPr>
-        <w:shd w:val="clear" w:color="auto" w:fill="1E1E1E"/>
-        <w:spacing w:after="0" w:line="285" w:lineRule="atLeast"/>
-        <w:rPr>
-          <w:rFonts w:ascii="Consolas" w:eastAsia="Times New Roman" w:hAnsi="Consolas" w:cs="Times New Roman"/>
-          <w:color w:val="D4D4D4"/>
-          <w:sz w:val="21"/>
-          <w:szCs w:val="21"/>
-        </w:rPr>
-      </w:pPr>
-      <w:r>
-        <w:rPr>
-          <w:rFonts w:ascii="Consolas" w:eastAsia="Times New Roman" w:hAnsi="Consolas" w:cs="Times New Roman"/>
-          <w:color w:val="D4D4D4"/>
-          <w:sz w:val="21"/>
-          <w:szCs w:val="21"/>
-        </w:rPr>
-        <w:t>    </w:t>
-      </w:r>
-      <w:r>
-        <w:rPr>
-          <w:rFonts w:ascii="Consolas" w:eastAsia="Times New Roman" w:hAnsi="Consolas" w:cs="Times New Roman"/>
-          <w:color w:val="C586C0"/>
-          <w:sz w:val="21"/>
-          <w:szCs w:val="21"/>
-        </w:rPr>
-        <w:t>while</w:t>
-      </w:r>
-      <w:r>
-        <w:rPr>
-          <w:rFonts w:ascii="Consolas" w:eastAsia="Times New Roman" w:hAnsi="Consolas" w:cs="Times New Roman"/>
-          <w:color w:val="D4D4D4"/>
-          <w:sz w:val="21"/>
-          <w:szCs w:val="21"/>
-        </w:rPr>
-        <w:t>(len1 &gt; </w:t>
-      </w:r>
-      <w:r>
-        <w:rPr>
-          <w:rFonts w:ascii="Consolas" w:eastAsia="Times New Roman" w:hAnsi="Consolas" w:cs="Times New Roman"/>
-          <w:color w:val="B5CEA8"/>
-          <w:sz w:val="21"/>
-          <w:szCs w:val="21"/>
-        </w:rPr>
-        <w:t>0</w:t>
-      </w:r>
-      <w:r>
-        <w:rPr>
-          <w:rFonts w:ascii="Consolas" w:eastAsia="Times New Roman" w:hAnsi="Consolas" w:cs="Times New Roman"/>
-          <w:color w:val="D4D4D4"/>
-          <w:sz w:val="21"/>
-          <w:szCs w:val="21"/>
-        </w:rPr>
-        <w:t> &amp;&amp; len2 &gt; </w:t>
-      </w:r>
-      <w:r>
-        <w:rPr>
-          <w:rFonts w:ascii="Consolas" w:eastAsia="Times New Roman" w:hAnsi="Consolas" w:cs="Times New Roman"/>
-          <w:color w:val="B5CEA8"/>
-          <w:sz w:val="21"/>
-          <w:szCs w:val="21"/>
-        </w:rPr>
-        <w:t>0</w:t>
-      </w:r>
-      <w:r>
-        <w:rPr>
-          <w:rFonts w:ascii="Consolas" w:eastAsia="Times New Roman" w:hAnsi="Consolas" w:cs="Times New Roman"/>
-          <w:color w:val="D4D4D4"/>
-          <w:sz w:val="21"/>
-          <w:szCs w:val="21"/>
-        </w:rPr>
-        <w:t>)</w:t>
-      </w:r>
-    </w:p>
-    <w:p>
-      <w:pPr>
-        <w:shd w:val="clear" w:color="auto" w:fill="1E1E1E"/>
-        <w:spacing w:after="0" w:line="285" w:lineRule="atLeast"/>
-        <w:rPr>
-          <w:rFonts w:ascii="Consolas" w:eastAsia="Times New Roman" w:hAnsi="Consolas" w:cs="Times New Roman"/>
-          <w:color w:val="D4D4D4"/>
-          <w:sz w:val="21"/>
-          <w:szCs w:val="21"/>
-        </w:rPr>
-      </w:pPr>
-      <w:r>
-        <w:rPr>
-          <w:rFonts w:ascii="Consolas" w:eastAsia="Times New Roman" w:hAnsi="Consolas" w:cs="Times New Roman"/>
-          <w:color w:val="D4D4D4"/>
-          <w:sz w:val="21"/>
-          <w:szCs w:val="21"/>
-        </w:rPr>
-        <w:t>    {</w:t>
-      </w:r>
-    </w:p>
-    <w:p>
-      <w:pPr>
-        <w:shd w:val="clear" w:color="auto" w:fill="1E1E1E"/>
-        <w:spacing w:after="0" w:line="285" w:lineRule="atLeast"/>
-        <w:rPr>
-          <w:rFonts w:ascii="Consolas" w:eastAsia="Times New Roman" w:hAnsi="Consolas" w:cs="Times New Roman"/>
-          <w:color w:val="D4D4D4"/>
-          <w:sz w:val="21"/>
-          <w:szCs w:val="21"/>
-        </w:rPr>
-      </w:pPr>
-      <w:r>
-        <w:rPr>
-          <w:rFonts w:ascii="Consolas" w:eastAsia="Times New Roman" w:hAnsi="Consolas" w:cs="Times New Roman"/>
-          <w:color w:val="D4D4D4"/>
-          <w:sz w:val="21"/>
-          <w:szCs w:val="21"/>
-        </w:rPr>
-        <w:t>        </w:t>
-      </w:r>
-      <w:r>
-        <w:rPr>
-          <w:rFonts w:ascii="Consolas" w:eastAsia="Times New Roman" w:hAnsi="Consolas" w:cs="Times New Roman"/>
-          <w:color w:val="DCDCAA"/>
-          <w:sz w:val="21"/>
-          <w:szCs w:val="21"/>
-        </w:rPr>
-        <w:t>assert</w:t>
-      </w:r>
-      <w:r>
-        <w:rPr>
-          <w:rFonts w:ascii="Consolas" w:eastAsia="Times New Roman" w:hAnsi="Consolas" w:cs="Times New Roman"/>
-          <w:color w:val="D4D4D4"/>
-          <w:sz w:val="21"/>
-          <w:szCs w:val="21"/>
-        </w:rPr>
-        <w:t>(list1 != </w:t>
-      </w:r>
-      <w:r>
-        <w:rPr>
-          <w:rFonts w:ascii="Consolas" w:eastAsia="Times New Roman" w:hAnsi="Consolas" w:cs="Times New Roman"/>
-          <w:color w:val="569CD6"/>
-          <w:sz w:val="21"/>
-          <w:szCs w:val="21"/>
-        </w:rPr>
-        <w:t>NULL</w:t>
-      </w:r>
-      <w:r>
-        <w:rPr>
-          <w:rFonts w:ascii="Consolas" w:eastAsia="Times New Roman" w:hAnsi="Consolas" w:cs="Times New Roman"/>
-          <w:color w:val="D4D4D4"/>
-          <w:sz w:val="21"/>
-          <w:szCs w:val="21"/>
-        </w:rPr>
-        <w:t> &amp;&amp; list2 != </w:t>
-      </w:r>
-      <w:r>
-        <w:rPr>
-          <w:rFonts w:ascii="Consolas" w:eastAsia="Times New Roman" w:hAnsi="Consolas" w:cs="Times New Roman"/>
-          <w:color w:val="569CD6"/>
-          <w:sz w:val="21"/>
-          <w:szCs w:val="21"/>
-        </w:rPr>
-        <w:t>NULL</w:t>
-      </w:r>
-      <w:r>
-        <w:rPr>
-          <w:rFonts w:ascii="Consolas" w:eastAsia="Times New Roman" w:hAnsi="Consolas" w:cs="Times New Roman"/>
-          <w:color w:val="D4D4D4"/>
-          <w:sz w:val="21"/>
-          <w:szCs w:val="21"/>
-        </w:rPr>
-        <w:t>);</w:t>
-      </w:r>
-    </w:p>
-    <w:p>
-      <w:pPr>
-        <w:shd w:val="clear" w:color="auto" w:fill="1E1E1E"/>
-        <w:spacing w:after="0" w:line="285" w:lineRule="atLeast"/>
-        <w:rPr>
-          <w:rFonts w:ascii="Consolas" w:eastAsia="Times New Roman" w:hAnsi="Consolas" w:cs="Times New Roman"/>
-          <w:color w:val="D4D4D4"/>
-          <w:sz w:val="21"/>
-          <w:szCs w:val="21"/>
-        </w:rPr>
-      </w:pPr>
-      <w:r>
-        <w:rPr>
-          <w:rFonts w:ascii="Consolas" w:eastAsia="Times New Roman" w:hAnsi="Consolas" w:cs="Times New Roman"/>
-          <w:color w:val="D4D4D4"/>
-          <w:sz w:val="21"/>
-          <w:szCs w:val="21"/>
-        </w:rPr>
-        <w:t>        (*</w:t>
-      </w:r>
-      <w:proofErr w:type="spellStart"/>
-      <w:r>
-        <w:rPr>
-          <w:rFonts w:ascii="Consolas" w:eastAsia="Times New Roman" w:hAnsi="Consolas" w:cs="Times New Roman"/>
-          <w:color w:val="D4D4D4"/>
-          <w:sz w:val="21"/>
-          <w:szCs w:val="21"/>
-        </w:rPr>
-        <w:t>merged_out</w:t>
-      </w:r>
-      <w:proofErr w:type="spellEnd"/>
-      <w:r>
-        <w:rPr>
-          <w:rFonts w:ascii="Consolas" w:eastAsia="Times New Roman" w:hAnsi="Consolas" w:cs="Times New Roman"/>
-          <w:color w:val="D4D4D4"/>
-          <w:sz w:val="21"/>
-          <w:szCs w:val="21"/>
-        </w:rPr>
-        <w:t>)-&gt;</w:t>
-      </w:r>
-      <w:r>
-        <w:rPr>
-          <w:rFonts w:ascii="Consolas" w:eastAsia="Times New Roman" w:hAnsi="Consolas" w:cs="Times New Roman"/>
-          <w:color w:val="9CDCFE"/>
-          <w:sz w:val="21"/>
-          <w:szCs w:val="21"/>
-        </w:rPr>
-        <w:t>next</w:t>
-      </w:r>
-      <w:r>
-        <w:rPr>
-          <w:rFonts w:ascii="Consolas" w:eastAsia="Times New Roman" w:hAnsi="Consolas" w:cs="Times New Roman"/>
-          <w:color w:val="D4D4D4"/>
-          <w:sz w:val="21"/>
-          <w:szCs w:val="21"/>
-        </w:rPr>
-        <w:t> = </w:t>
-      </w:r>
-      <w:r>
-        <w:rPr>
-          <w:rFonts w:ascii="Consolas" w:eastAsia="Times New Roman" w:hAnsi="Consolas" w:cs="Times New Roman"/>
-          <w:color w:val="DCDCAA"/>
-          <w:sz w:val="21"/>
-          <w:szCs w:val="21"/>
-        </w:rPr>
-        <w:t>malloc</w:t>
-      </w:r>
-      <w:r>
-        <w:rPr>
-          <w:rFonts w:ascii="Consolas" w:eastAsia="Times New Roman" w:hAnsi="Consolas" w:cs="Times New Roman"/>
-          <w:color w:val="D4D4D4"/>
-          <w:sz w:val="21"/>
-          <w:szCs w:val="21"/>
-        </w:rPr>
-        <w:t>(</w:t>
-      </w:r>
-      <w:proofErr w:type="spellStart"/>
-      <w:r>
-        <w:rPr>
-          <w:rFonts w:ascii="Consolas" w:eastAsia="Times New Roman" w:hAnsi="Consolas" w:cs="Times New Roman"/>
-          <w:color w:val="569CD6"/>
-          <w:sz w:val="21"/>
-          <w:szCs w:val="21"/>
-        </w:rPr>
-        <w:t>sizeof</w:t>
-      </w:r>
-      <w:proofErr w:type="spellEnd"/>
-      <w:r>
-        <w:rPr>
-          <w:rFonts w:ascii="Consolas" w:eastAsia="Times New Roman" w:hAnsi="Consolas" w:cs="Times New Roman"/>
-          <w:color w:val="D4D4D4"/>
-          <w:sz w:val="21"/>
-          <w:szCs w:val="21"/>
-        </w:rPr>
-        <w:t>(*(*</w:t>
-      </w:r>
-      <w:proofErr w:type="spellStart"/>
-      <w:r>
-        <w:rPr>
-          <w:rFonts w:ascii="Consolas" w:eastAsia="Times New Roman" w:hAnsi="Consolas" w:cs="Times New Roman"/>
-          <w:color w:val="D4D4D4"/>
-          <w:sz w:val="21"/>
-          <w:szCs w:val="21"/>
-        </w:rPr>
-        <w:t>merged_out</w:t>
-      </w:r>
-      <w:proofErr w:type="spellEnd"/>
-      <w:r>
-        <w:rPr>
-          <w:rFonts w:ascii="Consolas" w:eastAsia="Times New Roman" w:hAnsi="Consolas" w:cs="Times New Roman"/>
-          <w:color w:val="D4D4D4"/>
-          <w:sz w:val="21"/>
-          <w:szCs w:val="21"/>
-        </w:rPr>
-        <w:t>)));</w:t>
-      </w:r>
-    </w:p>
-    <w:p>
-      <w:pPr>
-        <w:shd w:val="clear" w:color="auto" w:fill="1E1E1E"/>
-        <w:spacing w:after="0" w:line="285" w:lineRule="atLeast"/>
-        <w:rPr>
-          <w:rFonts w:ascii="Consolas" w:eastAsia="Times New Roman" w:hAnsi="Consolas" w:cs="Times New Roman"/>
-          <w:color w:val="D4D4D4"/>
-          <w:sz w:val="21"/>
-          <w:szCs w:val="21"/>
-        </w:rPr>
-      </w:pPr>
-      <w:r>
-        <w:rPr>
-          <w:rFonts w:ascii="Consolas" w:eastAsia="Times New Roman" w:hAnsi="Consolas" w:cs="Times New Roman"/>
-          <w:color w:val="D4D4D4"/>
-          <w:sz w:val="21"/>
-          <w:szCs w:val="21"/>
-        </w:rPr>
-        <w:t>        </w:t>
-      </w:r>
-      <w:r>
-        <w:rPr>
-          <w:rFonts w:ascii="Consolas" w:eastAsia="Times New Roman" w:hAnsi="Consolas" w:cs="Times New Roman"/>
-          <w:color w:val="C586C0"/>
-          <w:sz w:val="21"/>
-          <w:szCs w:val="21"/>
-        </w:rPr>
-        <w:t>if</w:t>
-      </w:r>
-      <w:r>
-        <w:rPr>
-          <w:rFonts w:ascii="Consolas" w:eastAsia="Times New Roman" w:hAnsi="Consolas" w:cs="Times New Roman"/>
-          <w:color w:val="D4D4D4"/>
-          <w:sz w:val="21"/>
-          <w:szCs w:val="21"/>
-        </w:rPr>
-        <w:t>((*</w:t>
-      </w:r>
-      <w:proofErr w:type="spellStart"/>
-      <w:r>
-        <w:rPr>
-          <w:rFonts w:ascii="Consolas" w:eastAsia="Times New Roman" w:hAnsi="Consolas" w:cs="Times New Roman"/>
-          <w:color w:val="D4D4D4"/>
-          <w:sz w:val="21"/>
-          <w:szCs w:val="21"/>
-        </w:rPr>
-        <w:t>merged_out</w:t>
-      </w:r>
-      <w:proofErr w:type="spellEnd"/>
-      <w:r>
-        <w:rPr>
-          <w:rFonts w:ascii="Consolas" w:eastAsia="Times New Roman" w:hAnsi="Consolas" w:cs="Times New Roman"/>
-          <w:color w:val="D4D4D4"/>
-          <w:sz w:val="21"/>
-          <w:szCs w:val="21"/>
-        </w:rPr>
-        <w:t>)-&gt;</w:t>
-      </w:r>
-      <w:r>
-        <w:rPr>
-          <w:rFonts w:ascii="Consolas" w:eastAsia="Times New Roman" w:hAnsi="Consolas" w:cs="Times New Roman"/>
-          <w:color w:val="9CDCFE"/>
-          <w:sz w:val="21"/>
-          <w:szCs w:val="21"/>
-        </w:rPr>
-        <w:t>next</w:t>
-      </w:r>
-      <w:r>
-        <w:rPr>
-          <w:rFonts w:ascii="Consolas" w:eastAsia="Times New Roman" w:hAnsi="Consolas" w:cs="Times New Roman"/>
-          <w:color w:val="D4D4D4"/>
-          <w:sz w:val="21"/>
-          <w:szCs w:val="21"/>
-        </w:rPr>
-        <w:t> == </w:t>
-      </w:r>
-      <w:r>
-        <w:rPr>
-          <w:rFonts w:ascii="Consolas" w:eastAsia="Times New Roman" w:hAnsi="Consolas" w:cs="Times New Roman"/>
-          <w:color w:val="569CD6"/>
-          <w:sz w:val="21"/>
-          <w:szCs w:val="21"/>
-        </w:rPr>
-        <w:t>NULL</w:t>
-      </w:r>
-      <w:r>
-        <w:rPr>
-          <w:rFonts w:ascii="Consolas" w:eastAsia="Times New Roman" w:hAnsi="Consolas" w:cs="Times New Roman"/>
-          <w:color w:val="D4D4D4"/>
-          <w:sz w:val="21"/>
-          <w:szCs w:val="21"/>
-        </w:rPr>
-        <w:t>)</w:t>
-      </w:r>
-    </w:p>
-    <w:p>
-      <w:pPr>
-        <w:shd w:val="clear" w:color="auto" w:fill="1E1E1E"/>
-        <w:spacing w:after="0" w:line="285" w:lineRule="atLeast"/>
-        <w:rPr>
-          <w:rFonts w:ascii="Consolas" w:eastAsia="Times New Roman" w:hAnsi="Consolas" w:cs="Times New Roman"/>
-          <w:color w:val="D4D4D4"/>
-          <w:sz w:val="21"/>
-          <w:szCs w:val="21"/>
-        </w:rPr>
-      </w:pPr>
-      <w:r>
-        <w:rPr>
-          <w:rFonts w:ascii="Consolas" w:eastAsia="Times New Roman" w:hAnsi="Consolas" w:cs="Times New Roman"/>
-          <w:color w:val="D4D4D4"/>
-          <w:sz w:val="21"/>
-          <w:szCs w:val="21"/>
-        </w:rPr>
-        <w:t>        {</w:t>
-      </w:r>
-    </w:p>
-    <w:p>
-      <w:pPr>
-        <w:shd w:val="clear" w:color="auto" w:fill="1E1E1E"/>
-        <w:spacing w:after="0" w:line="285" w:lineRule="atLeast"/>
-        <w:rPr>
-          <w:rFonts w:ascii="Consolas" w:eastAsia="Times New Roman" w:hAnsi="Consolas" w:cs="Times New Roman"/>
-          <w:color w:val="D4D4D4"/>
-          <w:sz w:val="21"/>
-          <w:szCs w:val="21"/>
-        </w:rPr>
-      </w:pPr>
-      <w:r>
-        <w:rPr>
-          <w:rFonts w:ascii="Consolas" w:eastAsia="Times New Roman" w:hAnsi="Consolas" w:cs="Times New Roman"/>
-          <w:color w:val="D4D4D4"/>
-          <w:sz w:val="21"/>
-          <w:szCs w:val="21"/>
-        </w:rPr>
-        <w:t>            </w:t>
-      </w:r>
-      <w:proofErr w:type="spellStart"/>
-      <w:r>
-        <w:rPr>
-          <w:rFonts w:ascii="Consolas" w:eastAsia="Times New Roman" w:hAnsi="Consolas" w:cs="Times New Roman"/>
-          <w:color w:val="DCDCAA"/>
-          <w:sz w:val="21"/>
-          <w:szCs w:val="21"/>
-        </w:rPr>
-        <w:t>nodeDestroy</w:t>
-      </w:r>
-      <w:proofErr w:type="spellEnd"/>
-      <w:r>
-        <w:rPr>
-          <w:rFonts w:ascii="Consolas" w:eastAsia="Times New Roman" w:hAnsi="Consolas" w:cs="Times New Roman"/>
-          <w:color w:val="D4D4D4"/>
-          <w:sz w:val="21"/>
-          <w:szCs w:val="21"/>
-        </w:rPr>
-        <w:t>(*</w:t>
-      </w:r>
-      <w:proofErr w:type="spellStart"/>
-      <w:r>
-        <w:rPr>
-          <w:rFonts w:ascii="Consolas" w:eastAsia="Times New Roman" w:hAnsi="Consolas" w:cs="Times New Roman"/>
-          <w:color w:val="D4D4D4"/>
-          <w:sz w:val="21"/>
-          <w:szCs w:val="21"/>
-        </w:rPr>
-        <w:t>starter_merged</w:t>
-      </w:r>
-      <w:proofErr w:type="spellEnd"/>
-      <w:r>
-        <w:rPr>
-          <w:rFonts w:ascii="Consolas" w:eastAsia="Times New Roman" w:hAnsi="Consolas" w:cs="Times New Roman"/>
-          <w:color w:val="D4D4D4"/>
-          <w:sz w:val="21"/>
-          <w:szCs w:val="21"/>
-        </w:rPr>
-        <w:t>);</w:t>
-      </w:r>
-    </w:p>
-    <w:p>
-      <w:pPr>
-        <w:shd w:val="clear" w:color="auto" w:fill="1E1E1E"/>
-        <w:spacing w:after="0" w:line="285" w:lineRule="atLeast"/>
-        <w:rPr>
-          <w:rFonts w:ascii="Consolas" w:eastAsia="Times New Roman" w:hAnsi="Consolas" w:cs="Times New Roman"/>
-          <w:color w:val="D4D4D4"/>
-          <w:sz w:val="21"/>
-          <w:szCs w:val="21"/>
-        </w:rPr>
-      </w:pPr>
-      <w:r>
-        <w:rPr>
-          <w:rFonts w:ascii="Consolas" w:eastAsia="Times New Roman" w:hAnsi="Consolas" w:cs="Times New Roman"/>
-          <w:color w:val="D4D4D4"/>
-          <w:sz w:val="21"/>
-          <w:szCs w:val="21"/>
-        </w:rPr>
-        <w:t>            </w:t>
-      </w:r>
-      <w:r>
-        <w:rPr>
-          <w:rFonts w:ascii="Consolas" w:eastAsia="Times New Roman" w:hAnsi="Consolas" w:cs="Times New Roman"/>
-          <w:color w:val="C586C0"/>
-          <w:sz w:val="21"/>
-          <w:szCs w:val="21"/>
-        </w:rPr>
-        <w:t>return</w:t>
-      </w:r>
-      <w:r>
-        <w:rPr>
-          <w:rFonts w:ascii="Consolas" w:eastAsia="Times New Roman" w:hAnsi="Consolas" w:cs="Times New Roman"/>
-          <w:color w:val="D4D4D4"/>
-          <w:sz w:val="21"/>
-          <w:szCs w:val="21"/>
-        </w:rPr>
-        <w:t> MEMORY_ERROR;</w:t>
-      </w:r>
-    </w:p>
-    <w:p>
-      <w:pPr>
-        <w:shd w:val="clear" w:color="auto" w:fill="1E1E1E"/>
-        <w:spacing w:after="0" w:line="285" w:lineRule="atLeast"/>
-        <w:rPr>
-          <w:rFonts w:ascii="Consolas" w:eastAsia="Times New Roman" w:hAnsi="Consolas" w:cs="Times New Roman"/>
-          <w:color w:val="D4D4D4"/>
-          <w:sz w:val="21"/>
-          <w:szCs w:val="21"/>
-        </w:rPr>
-      </w:pPr>
-      <w:r>
-        <w:rPr>
-          <w:rFonts w:ascii="Consolas" w:eastAsia="Times New Roman" w:hAnsi="Consolas" w:cs="Times New Roman"/>
-          <w:color w:val="D4D4D4"/>
-          <w:sz w:val="21"/>
-          <w:szCs w:val="21"/>
-        </w:rPr>
         <w:t>        }</w:t>
       </w:r>
     </w:p>
@@ -1999,412 +2363,7 @@
           <w:sz w:val="21"/>
           <w:szCs w:val="21"/>
         </w:rPr>
-        <w:t>        </w:t>
-      </w:r>
-      <w:r>
-        <w:rPr>
-          <w:rFonts w:ascii="Consolas" w:eastAsia="Times New Roman" w:hAnsi="Consolas" w:cs="Times New Roman"/>
-          <w:color w:val="C586C0"/>
-          <w:sz w:val="21"/>
-          <w:szCs w:val="21"/>
-        </w:rPr>
-        <w:t>if</w:t>
-      </w:r>
-      <w:r>
-        <w:rPr>
-          <w:rFonts w:ascii="Consolas" w:eastAsia="Times New Roman" w:hAnsi="Consolas" w:cs="Times New Roman"/>
-          <w:color w:val="D4D4D4"/>
-          <w:sz w:val="21"/>
-          <w:szCs w:val="21"/>
-        </w:rPr>
-        <w:t>(</w:t>
-      </w:r>
-      <w:r>
-        <w:rPr>
-          <w:rFonts w:ascii="Consolas" w:eastAsia="Times New Roman" w:hAnsi="Consolas" w:cs="Times New Roman"/>
-          <w:color w:val="9CDCFE"/>
-          <w:sz w:val="21"/>
-          <w:szCs w:val="21"/>
-        </w:rPr>
-        <w:t>list1</w:t>
-      </w:r>
-      <w:r>
-        <w:rPr>
-          <w:rFonts w:ascii="Consolas" w:eastAsia="Times New Roman" w:hAnsi="Consolas" w:cs="Times New Roman"/>
-          <w:color w:val="D4D4D4"/>
-          <w:sz w:val="21"/>
-          <w:szCs w:val="21"/>
-        </w:rPr>
-        <w:t>-&gt;</w:t>
-      </w:r>
-      <w:r>
-        <w:rPr>
-          <w:rFonts w:ascii="Consolas" w:eastAsia="Times New Roman" w:hAnsi="Consolas" w:cs="Times New Roman"/>
-          <w:color w:val="9CDCFE"/>
-          <w:sz w:val="21"/>
-          <w:szCs w:val="21"/>
-        </w:rPr>
-        <w:t>x</w:t>
-      </w:r>
-      <w:r>
-        <w:rPr>
-          <w:rFonts w:ascii="Consolas" w:eastAsia="Times New Roman" w:hAnsi="Consolas" w:cs="Times New Roman"/>
-          <w:color w:val="D4D4D4"/>
-          <w:sz w:val="21"/>
-          <w:szCs w:val="21"/>
-        </w:rPr>
-        <w:t> &gt;= </w:t>
-      </w:r>
-      <w:r>
-        <w:rPr>
-          <w:rFonts w:ascii="Consolas" w:eastAsia="Times New Roman" w:hAnsi="Consolas" w:cs="Times New Roman"/>
-          <w:color w:val="9CDCFE"/>
-          <w:sz w:val="21"/>
-          <w:szCs w:val="21"/>
-        </w:rPr>
-        <w:t>list2</w:t>
-      </w:r>
-      <w:r>
-        <w:rPr>
-          <w:rFonts w:ascii="Consolas" w:eastAsia="Times New Roman" w:hAnsi="Consolas" w:cs="Times New Roman"/>
-          <w:color w:val="D4D4D4"/>
-          <w:sz w:val="21"/>
-          <w:szCs w:val="21"/>
-        </w:rPr>
-        <w:t>-&gt;</w:t>
-      </w:r>
-      <w:r>
-        <w:rPr>
-          <w:rFonts w:ascii="Consolas" w:eastAsia="Times New Roman" w:hAnsi="Consolas" w:cs="Times New Roman"/>
-          <w:color w:val="9CDCFE"/>
-          <w:sz w:val="21"/>
-          <w:szCs w:val="21"/>
-        </w:rPr>
-        <w:t>x</w:t>
-      </w:r>
-      <w:r>
-        <w:rPr>
-          <w:rFonts w:ascii="Consolas" w:eastAsia="Times New Roman" w:hAnsi="Consolas" w:cs="Times New Roman"/>
-          <w:color w:val="D4D4D4"/>
-          <w:sz w:val="21"/>
-          <w:szCs w:val="21"/>
-        </w:rPr>
-        <w:t>)</w:t>
-      </w:r>
-    </w:p>
-    <w:p>
-      <w:pPr>
-        <w:shd w:val="clear" w:color="auto" w:fill="1E1E1E"/>
-        <w:spacing w:after="0" w:line="285" w:lineRule="atLeast"/>
-        <w:rPr>
-          <w:rFonts w:ascii="Consolas" w:eastAsia="Times New Roman" w:hAnsi="Consolas" w:cs="Times New Roman"/>
-          <w:color w:val="D4D4D4"/>
-          <w:sz w:val="21"/>
-          <w:szCs w:val="21"/>
-        </w:rPr>
-      </w:pPr>
-      <w:r>
-        <w:rPr>
-          <w:rFonts w:ascii="Consolas" w:eastAsia="Times New Roman" w:hAnsi="Consolas" w:cs="Times New Roman"/>
-          <w:color w:val="D4D4D4"/>
-          <w:sz w:val="21"/>
-          <w:szCs w:val="21"/>
-        </w:rPr>
-        <w:t>        {</w:t>
-      </w:r>
-    </w:p>
-    <w:p>
-      <w:pPr>
-        <w:shd w:val="clear" w:color="auto" w:fill="1E1E1E"/>
-        <w:spacing w:after="0" w:line="285" w:lineRule="atLeast"/>
-        <w:rPr>
-          <w:rFonts w:ascii="Consolas" w:eastAsia="Times New Roman" w:hAnsi="Consolas" w:cs="Times New Roman"/>
-          <w:color w:val="D4D4D4"/>
-          <w:sz w:val="21"/>
-          <w:szCs w:val="21"/>
-        </w:rPr>
-      </w:pPr>
-      <w:r>
-        <w:rPr>
-          <w:rFonts w:ascii="Consolas" w:eastAsia="Times New Roman" w:hAnsi="Consolas" w:cs="Times New Roman"/>
-          <w:color w:val="D4D4D4"/>
-          <w:sz w:val="21"/>
-          <w:szCs w:val="21"/>
-        </w:rPr>
-        <w:t>            (*</w:t>
-      </w:r>
-      <w:proofErr w:type="spellStart"/>
-      <w:r>
-        <w:rPr>
-          <w:rFonts w:ascii="Consolas" w:eastAsia="Times New Roman" w:hAnsi="Consolas" w:cs="Times New Roman"/>
-          <w:color w:val="D4D4D4"/>
-          <w:sz w:val="21"/>
-          <w:szCs w:val="21"/>
-        </w:rPr>
-        <w:t>merged_out</w:t>
-      </w:r>
-      <w:proofErr w:type="spellEnd"/>
-      <w:r>
-        <w:rPr>
-          <w:rFonts w:ascii="Consolas" w:eastAsia="Times New Roman" w:hAnsi="Consolas" w:cs="Times New Roman"/>
-          <w:color w:val="D4D4D4"/>
-          <w:sz w:val="21"/>
-          <w:szCs w:val="21"/>
-        </w:rPr>
-        <w:t>)-&gt;</w:t>
-      </w:r>
-      <w:r>
-        <w:rPr>
-          <w:rFonts w:ascii="Consolas" w:eastAsia="Times New Roman" w:hAnsi="Consolas" w:cs="Times New Roman"/>
-          <w:color w:val="9CDCFE"/>
-          <w:sz w:val="21"/>
-          <w:szCs w:val="21"/>
-        </w:rPr>
-        <w:t>x</w:t>
-      </w:r>
-      <w:r>
-        <w:rPr>
-          <w:rFonts w:ascii="Consolas" w:eastAsia="Times New Roman" w:hAnsi="Consolas" w:cs="Times New Roman"/>
-          <w:color w:val="D4D4D4"/>
-          <w:sz w:val="21"/>
-          <w:szCs w:val="21"/>
-        </w:rPr>
-        <w:t> = </w:t>
-      </w:r>
-      <w:r>
-        <w:rPr>
-          <w:rFonts w:ascii="Consolas" w:eastAsia="Times New Roman" w:hAnsi="Consolas" w:cs="Times New Roman"/>
-          <w:color w:val="9CDCFE"/>
-          <w:sz w:val="21"/>
-          <w:szCs w:val="21"/>
-        </w:rPr>
-        <w:t>list2</w:t>
-      </w:r>
-      <w:r>
-        <w:rPr>
-          <w:rFonts w:ascii="Consolas" w:eastAsia="Times New Roman" w:hAnsi="Consolas" w:cs="Times New Roman"/>
-          <w:color w:val="D4D4D4"/>
-          <w:sz w:val="21"/>
-          <w:szCs w:val="21"/>
-        </w:rPr>
-        <w:t>-&gt;</w:t>
-      </w:r>
-      <w:r>
-        <w:rPr>
-          <w:rFonts w:ascii="Consolas" w:eastAsia="Times New Roman" w:hAnsi="Consolas" w:cs="Times New Roman"/>
-          <w:color w:val="9CDCFE"/>
-          <w:sz w:val="21"/>
-          <w:szCs w:val="21"/>
-        </w:rPr>
-        <w:t>x</w:t>
-      </w:r>
-      <w:r>
-        <w:rPr>
-          <w:rFonts w:ascii="Consolas" w:eastAsia="Times New Roman" w:hAnsi="Consolas" w:cs="Times New Roman"/>
-          <w:color w:val="D4D4D4"/>
-          <w:sz w:val="21"/>
-          <w:szCs w:val="21"/>
-        </w:rPr>
-        <w:t>;</w:t>
-      </w:r>
-    </w:p>
-    <w:p>
-      <w:pPr>
-        <w:shd w:val="clear" w:color="auto" w:fill="1E1E1E"/>
-        <w:spacing w:after="0" w:line="285" w:lineRule="atLeast"/>
-        <w:rPr>
-          <w:rFonts w:ascii="Consolas" w:eastAsia="Times New Roman" w:hAnsi="Consolas" w:cs="Times New Roman"/>
-          <w:color w:val="D4D4D4"/>
-          <w:sz w:val="21"/>
-          <w:szCs w:val="21"/>
-        </w:rPr>
-      </w:pPr>
-      <w:r>
-        <w:rPr>
-          <w:rFonts w:ascii="Consolas" w:eastAsia="Times New Roman" w:hAnsi="Consolas" w:cs="Times New Roman"/>
-          <w:color w:val="D4D4D4"/>
-          <w:sz w:val="21"/>
-          <w:szCs w:val="21"/>
-        </w:rPr>
-        <w:t>            len2--;</w:t>
-      </w:r>
-    </w:p>
-    <w:p>
-      <w:pPr>
-        <w:shd w:val="clear" w:color="auto" w:fill="1E1E1E"/>
-        <w:spacing w:after="0" w:line="285" w:lineRule="atLeast"/>
-        <w:rPr>
-          <w:rFonts w:ascii="Consolas" w:eastAsia="Times New Roman" w:hAnsi="Consolas" w:cs="Times New Roman"/>
-          <w:color w:val="D4D4D4"/>
-          <w:sz w:val="21"/>
-          <w:szCs w:val="21"/>
-        </w:rPr>
-      </w:pPr>
-      <w:r>
-        <w:rPr>
-          <w:rFonts w:ascii="Consolas" w:eastAsia="Times New Roman" w:hAnsi="Consolas" w:cs="Times New Roman"/>
-          <w:color w:val="D4D4D4"/>
-          <w:sz w:val="21"/>
-          <w:szCs w:val="21"/>
-        </w:rPr>
-        <w:t>            list2 = </w:t>
-      </w:r>
-      <w:r>
-        <w:rPr>
-          <w:rFonts w:ascii="Consolas" w:eastAsia="Times New Roman" w:hAnsi="Consolas" w:cs="Times New Roman"/>
-          <w:color w:val="9CDCFE"/>
-          <w:sz w:val="21"/>
-          <w:szCs w:val="21"/>
-        </w:rPr>
-        <w:t>list2</w:t>
-      </w:r>
-      <w:r>
-        <w:rPr>
-          <w:rFonts w:ascii="Consolas" w:eastAsia="Times New Roman" w:hAnsi="Consolas" w:cs="Times New Roman"/>
-          <w:color w:val="D4D4D4"/>
-          <w:sz w:val="21"/>
-          <w:szCs w:val="21"/>
-        </w:rPr>
-        <w:t>-&gt;</w:t>
-      </w:r>
-      <w:r>
-        <w:rPr>
-          <w:rFonts w:ascii="Consolas" w:eastAsia="Times New Roman" w:hAnsi="Consolas" w:cs="Times New Roman"/>
-          <w:color w:val="9CDCFE"/>
-          <w:sz w:val="21"/>
-          <w:szCs w:val="21"/>
-        </w:rPr>
-        <w:t>next</w:t>
-      </w:r>
-      <w:r>
-        <w:rPr>
-          <w:rFonts w:ascii="Consolas" w:eastAsia="Times New Roman" w:hAnsi="Consolas" w:cs="Times New Roman"/>
-          <w:color w:val="D4D4D4"/>
-          <w:sz w:val="21"/>
-          <w:szCs w:val="21"/>
-        </w:rPr>
-        <w:t>;</w:t>
-      </w:r>
-    </w:p>
-    <w:p>
-      <w:pPr>
-        <w:shd w:val="clear" w:color="auto" w:fill="1E1E1E"/>
-        <w:spacing w:after="0" w:line="285" w:lineRule="atLeast"/>
-        <w:rPr>
-          <w:rFonts w:ascii="Consolas" w:eastAsia="Times New Roman" w:hAnsi="Consolas" w:cs="Times New Roman"/>
-          <w:color w:val="D4D4D4"/>
-          <w:sz w:val="21"/>
-          <w:szCs w:val="21"/>
-        </w:rPr>
-      </w:pPr>
-      <w:r>
-        <w:rPr>
-          <w:rFonts w:ascii="Consolas" w:eastAsia="Times New Roman" w:hAnsi="Consolas" w:cs="Times New Roman"/>
-          <w:color w:val="D4D4D4"/>
-          <w:sz w:val="21"/>
-          <w:szCs w:val="21"/>
-        </w:rPr>
-        <w:t>            </w:t>
-      </w:r>
-      <w:proofErr w:type="spellStart"/>
-      <w:r>
-        <w:rPr>
-          <w:rFonts w:ascii="Consolas" w:eastAsia="Times New Roman" w:hAnsi="Consolas" w:cs="Times New Roman"/>
-          <w:color w:val="D4D4D4"/>
-          <w:sz w:val="21"/>
-          <w:szCs w:val="21"/>
-        </w:rPr>
-        <w:t>merged_out</w:t>
-      </w:r>
-      <w:proofErr w:type="spellEnd"/>
-      <w:r>
-        <w:rPr>
-          <w:rFonts w:ascii="Consolas" w:eastAsia="Times New Roman" w:hAnsi="Consolas" w:cs="Times New Roman"/>
-          <w:color w:val="D4D4D4"/>
-          <w:sz w:val="21"/>
-          <w:szCs w:val="21"/>
-        </w:rPr>
-        <w:t> = &amp;((*</w:t>
-      </w:r>
-      <w:proofErr w:type="spellStart"/>
-      <w:r>
-        <w:rPr>
-          <w:rFonts w:ascii="Consolas" w:eastAsia="Times New Roman" w:hAnsi="Consolas" w:cs="Times New Roman"/>
-          <w:color w:val="D4D4D4"/>
-          <w:sz w:val="21"/>
-          <w:szCs w:val="21"/>
-        </w:rPr>
-        <w:t>merged_out</w:t>
-      </w:r>
-      <w:proofErr w:type="spellEnd"/>
-      <w:r>
-        <w:rPr>
-          <w:rFonts w:ascii="Consolas" w:eastAsia="Times New Roman" w:hAnsi="Consolas" w:cs="Times New Roman"/>
-          <w:color w:val="D4D4D4"/>
-          <w:sz w:val="21"/>
-          <w:szCs w:val="21"/>
-        </w:rPr>
-        <w:t>)-&gt;</w:t>
-      </w:r>
-      <w:r>
-        <w:rPr>
-          <w:rFonts w:ascii="Consolas" w:eastAsia="Times New Roman" w:hAnsi="Consolas" w:cs="Times New Roman"/>
-          <w:color w:val="9CDCFE"/>
-          <w:sz w:val="21"/>
-          <w:szCs w:val="21"/>
-        </w:rPr>
-        <w:t>next</w:t>
-      </w:r>
-      <w:r>
-        <w:rPr>
-          <w:rFonts w:ascii="Consolas" w:eastAsia="Times New Roman" w:hAnsi="Consolas" w:cs="Times New Roman"/>
-          <w:color w:val="D4D4D4"/>
-          <w:sz w:val="21"/>
-          <w:szCs w:val="21"/>
-        </w:rPr>
-        <w:t>);</w:t>
-      </w:r>
-    </w:p>
-    <w:p>
-      <w:pPr>
-        <w:shd w:val="clear" w:color="auto" w:fill="1E1E1E"/>
-        <w:spacing w:after="0" w:line="285" w:lineRule="atLeast"/>
-        <w:rPr>
-          <w:rFonts w:ascii="Consolas" w:eastAsia="Times New Roman" w:hAnsi="Consolas" w:cs="Times New Roman"/>
-          <w:color w:val="D4D4D4"/>
-          <w:sz w:val="21"/>
-          <w:szCs w:val="21"/>
-        </w:rPr>
-      </w:pPr>
-      <w:r>
-        <w:rPr>
-          <w:rFonts w:ascii="Consolas" w:eastAsia="Times New Roman" w:hAnsi="Consolas" w:cs="Times New Roman"/>
-          <w:color w:val="D4D4D4"/>
-          <w:sz w:val="21"/>
-          <w:szCs w:val="21"/>
-        </w:rPr>
         <w:lastRenderedPageBreak/>
-        <w:t>        }</w:t>
-      </w:r>
-    </w:p>
-    <w:p>
-      <w:pPr>
-        <w:shd w:val="clear" w:color="auto" w:fill="1E1E1E"/>
-        <w:spacing w:after="0" w:line="285" w:lineRule="atLeast"/>
-        <w:rPr>
-          <w:rFonts w:ascii="Consolas" w:eastAsia="Times New Roman" w:hAnsi="Consolas" w:cs="Times New Roman"/>
-          <w:color w:val="D4D4D4"/>
-          <w:sz w:val="21"/>
-          <w:szCs w:val="21"/>
-        </w:rPr>
-      </w:pPr>
-      <w:r>
-        <w:rPr>
-          <w:rFonts w:ascii="Consolas" w:eastAsia="Times New Roman" w:hAnsi="Consolas" w:cs="Times New Roman"/>
-          <w:color w:val="D4D4D4"/>
-          <w:sz w:val="21"/>
-          <w:szCs w:val="21"/>
-        </w:rPr>
         <w:t>        </w:t>
       </w:r>
       <w:r>

</xml_diff>

<commit_message>
Update latest Hand-In file
</commit_message>
<xml_diff>
--- a/Dry task/Hand-in/dry.docx
+++ b/Dry task/Hand-in/dry.docx
@@ -1751,6 +1751,162 @@
           <w:szCs w:val="21"/>
         </w:rPr>
       </w:pPr>
+    </w:p>
+    <w:p>
+      <w:pPr>
+        <w:shd w:val="clear" w:color="auto" w:fill="1E1E1E"/>
+        <w:spacing w:after="0" w:line="285" w:lineRule="atLeast"/>
+        <w:rPr>
+          <w:rFonts w:ascii="Consolas" w:eastAsia="Times New Roman" w:hAnsi="Consolas" w:cs="Times New Roman"/>
+          <w:color w:val="D4D4D4"/>
+          <w:sz w:val="21"/>
+          <w:szCs w:val="21"/>
+        </w:rPr>
+      </w:pPr>
+    </w:p>
+    <w:p>
+      <w:pPr>
+        <w:shd w:val="clear" w:color="auto" w:fill="1E1E1E"/>
+        <w:spacing w:after="0" w:line="285" w:lineRule="atLeast"/>
+        <w:rPr>
+          <w:rFonts w:ascii="Consolas" w:eastAsia="Times New Roman" w:hAnsi="Consolas" w:cs="Times New Roman"/>
+          <w:color w:val="D4D4D4"/>
+          <w:sz w:val="21"/>
+          <w:szCs w:val="21"/>
+        </w:rPr>
+      </w:pPr>
+    </w:p>
+    <w:p>
+      <w:pPr>
+        <w:shd w:val="clear" w:color="auto" w:fill="1E1E1E"/>
+        <w:spacing w:after="0" w:line="285" w:lineRule="atLeast"/>
+        <w:rPr>
+          <w:rFonts w:ascii="Consolas" w:eastAsia="Times New Roman" w:hAnsi="Consolas" w:cs="Times New Roman"/>
+          <w:color w:val="D4D4D4"/>
+          <w:sz w:val="21"/>
+          <w:szCs w:val="21"/>
+        </w:rPr>
+      </w:pPr>
+    </w:p>
+    <w:p>
+      <w:pPr>
+        <w:shd w:val="clear" w:color="auto" w:fill="1E1E1E"/>
+        <w:spacing w:after="0" w:line="285" w:lineRule="atLeast"/>
+        <w:rPr>
+          <w:rFonts w:ascii="Consolas" w:eastAsia="Times New Roman" w:hAnsi="Consolas" w:cs="Times New Roman"/>
+          <w:color w:val="D4D4D4"/>
+          <w:sz w:val="21"/>
+          <w:szCs w:val="21"/>
+        </w:rPr>
+      </w:pPr>
+    </w:p>
+    <w:p>
+      <w:pPr>
+        <w:shd w:val="clear" w:color="auto" w:fill="1E1E1E"/>
+        <w:spacing w:after="0" w:line="285" w:lineRule="atLeast"/>
+        <w:rPr>
+          <w:rFonts w:ascii="Consolas" w:eastAsia="Times New Roman" w:hAnsi="Consolas" w:cs="Times New Roman"/>
+          <w:color w:val="D4D4D4"/>
+          <w:sz w:val="21"/>
+          <w:szCs w:val="21"/>
+        </w:rPr>
+      </w:pPr>
+    </w:p>
+    <w:p>
+      <w:pPr>
+        <w:shd w:val="clear" w:color="auto" w:fill="1E1E1E"/>
+        <w:spacing w:after="0" w:line="285" w:lineRule="atLeast"/>
+        <w:rPr>
+          <w:rFonts w:ascii="Consolas" w:eastAsia="Times New Roman" w:hAnsi="Consolas" w:cs="Times New Roman"/>
+          <w:color w:val="D4D4D4"/>
+          <w:sz w:val="21"/>
+          <w:szCs w:val="21"/>
+        </w:rPr>
+      </w:pPr>
+    </w:p>
+    <w:p>
+      <w:pPr>
+        <w:shd w:val="clear" w:color="auto" w:fill="1E1E1E"/>
+        <w:spacing w:after="0" w:line="285" w:lineRule="atLeast"/>
+        <w:rPr>
+          <w:rFonts w:ascii="Consolas" w:eastAsia="Times New Roman" w:hAnsi="Consolas" w:cs="Times New Roman"/>
+          <w:color w:val="D4D4D4"/>
+          <w:sz w:val="21"/>
+          <w:szCs w:val="21"/>
+        </w:rPr>
+      </w:pPr>
+    </w:p>
+    <w:p>
+      <w:pPr>
+        <w:shd w:val="clear" w:color="auto" w:fill="1E1E1E"/>
+        <w:spacing w:after="0" w:line="285" w:lineRule="atLeast"/>
+        <w:rPr>
+          <w:rFonts w:ascii="Consolas" w:eastAsia="Times New Roman" w:hAnsi="Consolas" w:cs="Times New Roman"/>
+          <w:color w:val="D4D4D4"/>
+          <w:sz w:val="21"/>
+          <w:szCs w:val="21"/>
+        </w:rPr>
+      </w:pPr>
+    </w:p>
+    <w:p>
+      <w:pPr>
+        <w:shd w:val="clear" w:color="auto" w:fill="1E1E1E"/>
+        <w:spacing w:after="0" w:line="285" w:lineRule="atLeast"/>
+        <w:rPr>
+          <w:rFonts w:ascii="Consolas" w:eastAsia="Times New Roman" w:hAnsi="Consolas" w:cs="Times New Roman"/>
+          <w:color w:val="D4D4D4"/>
+          <w:sz w:val="21"/>
+          <w:szCs w:val="21"/>
+        </w:rPr>
+      </w:pPr>
+    </w:p>
+    <w:p>
+      <w:pPr>
+        <w:shd w:val="clear" w:color="auto" w:fill="1E1E1E"/>
+        <w:spacing w:after="0" w:line="285" w:lineRule="atLeast"/>
+        <w:rPr>
+          <w:rFonts w:ascii="Consolas" w:eastAsia="Times New Roman" w:hAnsi="Consolas" w:cs="Times New Roman"/>
+          <w:color w:val="D4D4D4"/>
+          <w:sz w:val="21"/>
+          <w:szCs w:val="21"/>
+        </w:rPr>
+      </w:pPr>
+    </w:p>
+    <w:p>
+      <w:pPr>
+        <w:shd w:val="clear" w:color="auto" w:fill="1E1E1E"/>
+        <w:spacing w:after="0" w:line="285" w:lineRule="atLeast"/>
+        <w:rPr>
+          <w:rFonts w:ascii="Consolas" w:eastAsia="Times New Roman" w:hAnsi="Consolas" w:cs="Times New Roman"/>
+          <w:color w:val="D4D4D4"/>
+          <w:sz w:val="21"/>
+          <w:szCs w:val="21"/>
+        </w:rPr>
+      </w:pPr>
+    </w:p>
+    <w:p>
+      <w:pPr>
+        <w:shd w:val="clear" w:color="auto" w:fill="1E1E1E"/>
+        <w:spacing w:after="0" w:line="285" w:lineRule="atLeast"/>
+        <w:rPr>
+          <w:rFonts w:ascii="Consolas" w:eastAsia="Times New Roman" w:hAnsi="Consolas" w:cs="Times New Roman"/>
+          <w:color w:val="D4D4D4"/>
+          <w:sz w:val="21"/>
+          <w:szCs w:val="21"/>
+        </w:rPr>
+      </w:pPr>
+    </w:p>
+    <w:p>
+      <w:pPr>
+        <w:shd w:val="clear" w:color="auto" w:fill="1E1E1E"/>
+        <w:spacing w:after="0" w:line="285" w:lineRule="atLeast"/>
+        <w:rPr>
+          <w:rFonts w:ascii="Consolas" w:eastAsia="Times New Roman" w:hAnsi="Consolas" w:cs="Times New Roman"/>
+          <w:color w:val="D4D4D4"/>
+          <w:sz w:val="21"/>
+          <w:szCs w:val="21"/>
+        </w:rPr>
+      </w:pPr>
       <w:proofErr w:type="spellStart"/>
       <w:r>
         <w:rPr>
@@ -1759,6 +1915,7 @@
           <w:sz w:val="21"/>
           <w:szCs w:val="21"/>
         </w:rPr>
+        <w:lastRenderedPageBreak/>
         <w:t>ErrorCode</w:t>
       </w:r>
       <w:proofErr w:type="spellEnd"/>
@@ -2399,7 +2556,6 @@
           <w:sz w:val="21"/>
           <w:szCs w:val="21"/>
         </w:rPr>
-        <w:lastRenderedPageBreak/>
         <w:t>    }</w:t>
       </w:r>
     </w:p>
@@ -4294,6 +4450,7 @@
           <w:sz w:val="21"/>
           <w:szCs w:val="21"/>
         </w:rPr>
+        <w:lastRenderedPageBreak/>
         <w:t>            len2-</w:t>
       </w:r>
       <w:proofErr w:type="gramStart"/>
@@ -5012,7 +5169,6 @@
           <w:sz w:val="21"/>
           <w:szCs w:val="21"/>
         </w:rPr>
-        <w:lastRenderedPageBreak/>
         <w:t>                </w:t>
       </w:r>
       <w:r>
@@ -6098,14 +6254,6 @@
         <w:t>}</w:t>
       </w:r>
     </w:p>
-    <w:p/>
-    <w:p/>
-    <w:p/>
-    <w:p/>
-    <w:p/>
-    <w:p/>
-    <w:p/>
-    <w:p/>
     <w:p/>
     <w:p/>
     <w:p/>

</xml_diff>